<commit_message>
Add a definition of task in readme.md
</commit_message>
<xml_diff>
--- a/doc/Report_Deep_Learning_3.docx
+++ b/doc/Report_Deep_Learning_3.docx
@@ -1,6 +1,6 @@
 
 <file path=word/document.xml><?xml version="1.0" encoding="utf-8"?>
-<w:document xmlns:wpc="http://schemas.microsoft.com/office/word/2010/wordprocessingCanvas" xmlns:mc="http://schemas.openxmlformats.org/markup-compatibility/2006" xmlns:o="urn:schemas-microsoft-com:office:office" xmlns:r="http://schemas.openxmlformats.org/officeDocument/2006/relationships" xmlns:m="http://schemas.openxmlformats.org/officeDocument/2006/math" xmlns:v="urn:schemas-microsoft-com:vml" xmlns:wp14="http://schemas.microsoft.com/office/word/2010/wordprocessingDrawing" xmlns:wp="http://schemas.openxmlformats.org/drawingml/2006/wordprocessingDrawing" xmlns:w10="urn:schemas-microsoft-com:office:word" xmlns:w="http://schemas.openxmlformats.org/wordprocessingml/2006/main" xmlns:w14="http://schemas.microsoft.com/office/word/2010/wordml" xmlns:w15="http://schemas.microsoft.com/office/word/2012/wordml" xmlns:wpg="http://schemas.microsoft.com/office/word/2010/wordprocessingGroup" xmlns:wpi="http://schemas.microsoft.com/office/word/2010/wordprocessingInk" xmlns:wne="http://schemas.microsoft.com/office/word/2006/wordml" xmlns:wps="http://schemas.microsoft.com/office/word/2010/wordprocessingShape" mc:Ignorable="w14 w15 wp14">
+<w:document xmlns:ve="http://schemas.openxmlformats.org/markup-compatibility/2006" xmlns:o="urn:schemas-microsoft-com:office:office" xmlns:r="http://schemas.openxmlformats.org/officeDocument/2006/relationships" xmlns:m="http://schemas.openxmlformats.org/officeDocument/2006/math" xmlns:v="urn:schemas-microsoft-com:vml" xmlns:wp="http://schemas.openxmlformats.org/drawingml/2006/wordprocessingDrawing" xmlns:w10="urn:schemas-microsoft-com:office:word" xmlns:w="http://schemas.openxmlformats.org/wordprocessingml/2006/main" xmlns:wne="http://schemas.microsoft.com/office/word/2006/wordml">
   <w:body>
     <w:p>
       <w:pPr>
@@ -574,7 +574,6 @@
         </w:rPr>
         <w:t xml:space="preserve">Разработка </w:t>
       </w:r>
-      <w:proofErr w:type="spellStart"/>
       <w:r>
         <w:rPr>
           <w:rFonts w:ascii="Times New Roman" w:eastAsia="Times New Roman" w:hAnsi="Times New Roman" w:cs="Times New Roman"/>
@@ -586,7 +585,6 @@
         </w:rPr>
         <w:t>сверточных</w:t>
       </w:r>
-      <w:proofErr w:type="spellEnd"/>
       <w:r>
         <w:rPr>
           <w:rFonts w:ascii="Times New Roman" w:eastAsia="Times New Roman" w:hAnsi="Times New Roman" w:cs="Times New Roman"/>
@@ -837,7 +835,6 @@
           <w:lang w:eastAsia="zh-CN" w:bidi="hi-IN"/>
         </w:rPr>
       </w:pPr>
-      <w:proofErr w:type="spellStart"/>
       <w:r>
         <w:rPr>
           <w:rFonts w:ascii="Times New Roman" w:eastAsia="SimSun" w:hAnsi="Times New Roman" w:cs="Times New Roman"/>
@@ -846,18 +843,7 @@
           <w:szCs w:val="28"/>
           <w:lang w:eastAsia="zh-CN" w:bidi="hi-IN"/>
         </w:rPr>
-        <w:t>Бебнев</w:t>
-      </w:r>
-      <w:proofErr w:type="spellEnd"/>
-      <w:r>
-        <w:rPr>
-          <w:rFonts w:ascii="Times New Roman" w:eastAsia="SimSun" w:hAnsi="Times New Roman" w:cs="Times New Roman"/>
-          <w:color w:val="00000A"/>
-          <w:sz w:val="28"/>
-          <w:szCs w:val="28"/>
-          <w:lang w:eastAsia="zh-CN" w:bidi="hi-IN"/>
-        </w:rPr>
-        <w:t xml:space="preserve"> Виктор</w:t>
+        <w:t>Бебнев Виктор</w:t>
       </w:r>
     </w:p>
     <w:p>
@@ -876,7 +862,6 @@
           <w:lang w:eastAsia="zh-CN" w:bidi="hi-IN"/>
         </w:rPr>
       </w:pPr>
-      <w:proofErr w:type="spellStart"/>
       <w:r>
         <w:rPr>
           <w:rFonts w:ascii="Times New Roman" w:eastAsia="SimSun" w:hAnsi="Times New Roman" w:cs="Times New Roman"/>
@@ -885,18 +870,7 @@
           <w:szCs w:val="28"/>
           <w:lang w:eastAsia="zh-CN" w:bidi="hi-IN"/>
         </w:rPr>
-        <w:t>Голякова</w:t>
-      </w:r>
-      <w:proofErr w:type="spellEnd"/>
-      <w:r>
-        <w:rPr>
-          <w:rFonts w:ascii="Times New Roman" w:eastAsia="SimSun" w:hAnsi="Times New Roman" w:cs="Times New Roman"/>
-          <w:color w:val="00000A"/>
-          <w:sz w:val="28"/>
-          <w:szCs w:val="28"/>
-          <w:lang w:eastAsia="zh-CN" w:bidi="hi-IN"/>
-        </w:rPr>
-        <w:t xml:space="preserve"> Елена</w:t>
+        <w:t>Голякова Елена</w:t>
       </w:r>
     </w:p>
     <w:p>
@@ -1003,7 +977,6 @@
           <w:lang w:eastAsia="zh-CN" w:bidi="hi-IN"/>
         </w:rPr>
       </w:pPr>
-      <w:proofErr w:type="spellStart"/>
       <w:r>
         <w:rPr>
           <w:rFonts w:ascii="Times New Roman" w:eastAsia="Calibri" w:hAnsi="Times New Roman" w:cs="Times New Roman"/>
@@ -1015,7 +988,6 @@
         </w:rPr>
         <w:t>Береснева</w:t>
       </w:r>
-      <w:proofErr w:type="spellEnd"/>
       <w:r>
         <w:rPr>
           <w:rFonts w:ascii="Times New Roman" w:eastAsia="Calibri" w:hAnsi="Times New Roman" w:cs="Times New Roman"/>
@@ -1216,7 +1188,7 @@
       <w:sdtContent>
         <w:p>
           <w:pPr>
-            <w:pStyle w:val="TOCHeading"/>
+            <w:pStyle w:val="a3"/>
             <w:spacing w:after="240"/>
             <w:jc w:val="both"/>
             <w:rPr>
@@ -1234,7 +1206,7 @@
         </w:p>
         <w:p>
           <w:pPr>
-            <w:pStyle w:val="TOC1"/>
+            <w:pStyle w:val="11"/>
             <w:tabs>
               <w:tab w:val="right" w:leader="dot" w:pos="10456"/>
             </w:tabs>
@@ -1274,7 +1246,7 @@
           <w:hyperlink w:anchor="_Toc532479356" w:history="1">
             <w:r>
               <w:rPr>
-                <w:rStyle w:val="Hyperlink"/>
+                <w:rStyle w:val="a4"/>
                 <w:rFonts w:ascii="Times New Roman" w:hAnsi="Times New Roman" w:cs="Times New Roman"/>
                 <w:noProof/>
                 <w:sz w:val="28"/>
@@ -1355,7 +1327,7 @@
         </w:p>
         <w:p>
           <w:pPr>
-            <w:pStyle w:val="TOC1"/>
+            <w:pStyle w:val="11"/>
             <w:tabs>
               <w:tab w:val="right" w:leader="dot" w:pos="10456"/>
             </w:tabs>
@@ -1371,7 +1343,7 @@
           <w:hyperlink w:anchor="_Toc532479357" w:history="1">
             <w:r>
               <w:rPr>
-                <w:rStyle w:val="Hyperlink"/>
+                <w:rStyle w:val="a4"/>
                 <w:rFonts w:ascii="Times New Roman" w:hAnsi="Times New Roman" w:cs="Times New Roman"/>
                 <w:noProof/>
                 <w:sz w:val="28"/>
@@ -1452,7 +1424,7 @@
         </w:p>
         <w:p>
           <w:pPr>
-            <w:pStyle w:val="TOC1"/>
+            <w:pStyle w:val="11"/>
             <w:tabs>
               <w:tab w:val="right" w:leader="dot" w:pos="10456"/>
             </w:tabs>
@@ -1468,7 +1440,7 @@
           <w:hyperlink w:anchor="_Toc532479358" w:history="1">
             <w:r>
               <w:rPr>
-                <w:rStyle w:val="Hyperlink"/>
+                <w:rStyle w:val="a4"/>
                 <w:rFonts w:ascii="Times New Roman" w:hAnsi="Times New Roman" w:cs="Times New Roman"/>
                 <w:noProof/>
                 <w:sz w:val="28"/>
@@ -1549,7 +1521,7 @@
         </w:p>
         <w:p>
           <w:pPr>
-            <w:pStyle w:val="TOC2"/>
+            <w:pStyle w:val="21"/>
             <w:tabs>
               <w:tab w:val="right" w:leader="dot" w:pos="10456"/>
             </w:tabs>
@@ -1565,7 +1537,7 @@
           <w:hyperlink w:anchor="_Toc532479359" w:history="1">
             <w:r>
               <w:rPr>
-                <w:rStyle w:val="Hyperlink"/>
+                <w:rStyle w:val="a4"/>
                 <w:rFonts w:ascii="Times New Roman" w:hAnsi="Times New Roman" w:cs="Times New Roman"/>
                 <w:noProof/>
                 <w:sz w:val="28"/>
@@ -1646,7 +1618,7 @@
         </w:p>
         <w:p>
           <w:pPr>
-            <w:pStyle w:val="TOC2"/>
+            <w:pStyle w:val="21"/>
             <w:tabs>
               <w:tab w:val="right" w:leader="dot" w:pos="10456"/>
             </w:tabs>
@@ -1662,7 +1634,7 @@
           <w:hyperlink w:anchor="_Toc532479360" w:history="1">
             <w:r>
               <w:rPr>
-                <w:rStyle w:val="Hyperlink"/>
+                <w:rStyle w:val="a4"/>
                 <w:rFonts w:ascii="Times New Roman" w:hAnsi="Times New Roman" w:cs="Times New Roman"/>
                 <w:noProof/>
                 <w:sz w:val="28"/>
@@ -1743,7 +1715,7 @@
         </w:p>
         <w:p>
           <w:pPr>
-            <w:pStyle w:val="TOC2"/>
+            <w:pStyle w:val="21"/>
             <w:tabs>
               <w:tab w:val="right" w:leader="dot" w:pos="10456"/>
             </w:tabs>
@@ -1759,7 +1731,7 @@
           <w:hyperlink w:anchor="_Toc532479361" w:history="1">
             <w:r>
               <w:rPr>
-                <w:rStyle w:val="Hyperlink"/>
+                <w:rStyle w:val="a4"/>
                 <w:rFonts w:ascii="Times New Roman" w:hAnsi="Times New Roman" w:cs="Times New Roman"/>
                 <w:noProof/>
                 <w:sz w:val="28"/>
@@ -1840,7 +1812,7 @@
         </w:p>
         <w:p>
           <w:pPr>
-            <w:pStyle w:val="TOC2"/>
+            <w:pStyle w:val="21"/>
             <w:tabs>
               <w:tab w:val="right" w:leader="dot" w:pos="10456"/>
             </w:tabs>
@@ -1856,7 +1828,7 @@
           <w:hyperlink w:anchor="_Toc532479362" w:history="1">
             <w:r>
               <w:rPr>
-                <w:rStyle w:val="Hyperlink"/>
+                <w:rStyle w:val="a4"/>
                 <w:rFonts w:ascii="Times New Roman" w:hAnsi="Times New Roman" w:cs="Times New Roman"/>
                 <w:noProof/>
                 <w:sz w:val="28"/>
@@ -1937,7 +1909,7 @@
         </w:p>
         <w:p>
           <w:pPr>
-            <w:pStyle w:val="TOC2"/>
+            <w:pStyle w:val="21"/>
             <w:tabs>
               <w:tab w:val="right" w:leader="dot" w:pos="10456"/>
             </w:tabs>
@@ -1953,7 +1925,7 @@
           <w:hyperlink w:anchor="_Toc532479363" w:history="1">
             <w:r>
               <w:rPr>
-                <w:rStyle w:val="Hyperlink"/>
+                <w:rStyle w:val="a4"/>
                 <w:rFonts w:ascii="Times New Roman" w:hAnsi="Times New Roman" w:cs="Times New Roman"/>
                 <w:noProof/>
                 <w:sz w:val="28"/>
@@ -2034,7 +2006,7 @@
         </w:p>
         <w:p>
           <w:pPr>
-            <w:pStyle w:val="TOC1"/>
+            <w:pStyle w:val="11"/>
             <w:tabs>
               <w:tab w:val="right" w:leader="dot" w:pos="10456"/>
             </w:tabs>
@@ -2050,7 +2022,7 @@
           <w:hyperlink w:anchor="_Toc532479364" w:history="1">
             <w:r>
               <w:rPr>
-                <w:rStyle w:val="Hyperlink"/>
+                <w:rStyle w:val="a4"/>
                 <w:rFonts w:ascii="Times New Roman" w:hAnsi="Times New Roman" w:cs="Times New Roman"/>
                 <w:noProof/>
                 <w:sz w:val="28"/>
@@ -2131,7 +2103,7 @@
         </w:p>
         <w:p>
           <w:pPr>
-            <w:pStyle w:val="TOC1"/>
+            <w:pStyle w:val="11"/>
             <w:tabs>
               <w:tab w:val="right" w:leader="dot" w:pos="10456"/>
             </w:tabs>
@@ -2147,7 +2119,7 @@
           <w:hyperlink w:anchor="_Toc532479365" w:history="1">
             <w:r>
               <w:rPr>
-                <w:rStyle w:val="Hyperlink"/>
+                <w:rStyle w:val="a4"/>
                 <w:rFonts w:ascii="Times New Roman" w:hAnsi="Times New Roman" w:cs="Times New Roman"/>
                 <w:noProof/>
                 <w:sz w:val="28"/>
@@ -2228,7 +2200,7 @@
         </w:p>
         <w:p>
           <w:pPr>
-            <w:pStyle w:val="TOC1"/>
+            <w:pStyle w:val="11"/>
             <w:tabs>
               <w:tab w:val="right" w:leader="dot" w:pos="10456"/>
             </w:tabs>
@@ -2244,7 +2216,7 @@
           <w:hyperlink w:anchor="_Toc532479366" w:history="1">
             <w:r>
               <w:rPr>
-                <w:rStyle w:val="Hyperlink"/>
+                <w:rStyle w:val="a4"/>
                 <w:rFonts w:ascii="Times New Roman" w:hAnsi="Times New Roman" w:cs="Times New Roman"/>
                 <w:noProof/>
                 <w:sz w:val="28"/>
@@ -2325,7 +2297,7 @@
         </w:p>
         <w:p>
           <w:pPr>
-            <w:pStyle w:val="TOC2"/>
+            <w:pStyle w:val="21"/>
             <w:tabs>
               <w:tab w:val="right" w:leader="dot" w:pos="10456"/>
             </w:tabs>
@@ -2341,7 +2313,7 @@
           <w:hyperlink w:anchor="_Toc532479367" w:history="1">
             <w:r>
               <w:rPr>
-                <w:rStyle w:val="Hyperlink"/>
+                <w:rStyle w:val="a4"/>
                 <w:rFonts w:ascii="Times New Roman" w:hAnsi="Times New Roman" w:cs="Times New Roman"/>
                 <w:noProof/>
                 <w:sz w:val="28"/>
@@ -2422,7 +2394,7 @@
         </w:p>
         <w:p>
           <w:pPr>
-            <w:pStyle w:val="TOC2"/>
+            <w:pStyle w:val="21"/>
             <w:tabs>
               <w:tab w:val="right" w:leader="dot" w:pos="10456"/>
             </w:tabs>
@@ -2438,7 +2410,7 @@
           <w:hyperlink w:anchor="_Toc532479368" w:history="1">
             <w:r>
               <w:rPr>
-                <w:rStyle w:val="Hyperlink"/>
+                <w:rStyle w:val="a4"/>
                 <w:rFonts w:ascii="Times New Roman" w:hAnsi="Times New Roman" w:cs="Times New Roman"/>
                 <w:noProof/>
                 <w:sz w:val="28"/>
@@ -2519,7 +2491,7 @@
         </w:p>
         <w:p>
           <w:pPr>
-            <w:pStyle w:val="TOC2"/>
+            <w:pStyle w:val="21"/>
             <w:tabs>
               <w:tab w:val="right" w:leader="dot" w:pos="10456"/>
             </w:tabs>
@@ -2535,7 +2507,7 @@
           <w:hyperlink w:anchor="_Toc532479369" w:history="1">
             <w:r>
               <w:rPr>
-                <w:rStyle w:val="Hyperlink"/>
+                <w:rStyle w:val="a4"/>
                 <w:rFonts w:ascii="Times New Roman" w:hAnsi="Times New Roman" w:cs="Times New Roman"/>
                 <w:noProof/>
                 <w:sz w:val="28"/>
@@ -2616,7 +2588,7 @@
         </w:p>
         <w:p>
           <w:pPr>
-            <w:pStyle w:val="TOC1"/>
+            <w:pStyle w:val="11"/>
             <w:tabs>
               <w:tab w:val="right" w:leader="dot" w:pos="10456"/>
             </w:tabs>
@@ -2632,7 +2604,7 @@
           <w:hyperlink w:anchor="_Toc532479370" w:history="1">
             <w:r>
               <w:rPr>
-                <w:rStyle w:val="Hyperlink"/>
+                <w:rStyle w:val="a4"/>
                 <w:rFonts w:ascii="Times New Roman" w:hAnsi="Times New Roman" w:cs="Times New Roman"/>
                 <w:noProof/>
                 <w:sz w:val="28"/>
@@ -2750,7 +2722,7 @@
     </w:p>
     <w:p>
       <w:pPr>
-        <w:pStyle w:val="Heading1"/>
+        <w:pStyle w:val="1"/>
         <w:spacing w:after="240"/>
         <w:jc w:val="both"/>
         <w:rPr>
@@ -2792,32 +2764,14 @@
           <w:sz w:val="28"/>
           <w:szCs w:val="24"/>
         </w:rPr>
-        <w:t xml:space="preserve">построить архитектуру </w:t>
-      </w:r>
-      <w:proofErr w:type="spellStart"/>
+        <w:t>построить архитектуру сверточной нейронной сети, которая позволяет решать практическую задачу с высокими показателями качества</w:t>
+      </w:r>
       <w:r>
         <w:rPr>
           <w:rFonts w:ascii="Times New Roman" w:hAnsi="Times New Roman" w:cs="Times New Roman"/>
           <w:sz w:val="28"/>
           <w:szCs w:val="24"/>
         </w:rPr>
-        <w:t>сверточной</w:t>
-      </w:r>
-      <w:proofErr w:type="spellEnd"/>
-      <w:r>
-        <w:rPr>
-          <w:rFonts w:ascii="Times New Roman" w:hAnsi="Times New Roman" w:cs="Times New Roman"/>
-          <w:sz w:val="28"/>
-          <w:szCs w:val="24"/>
-        </w:rPr>
-        <w:t xml:space="preserve"> нейронной сети, которая позволяет решать практическую задачу с высокими показателями качества</w:t>
-      </w:r>
-      <w:r>
-        <w:rPr>
-          <w:rFonts w:ascii="Times New Roman" w:hAnsi="Times New Roman" w:cs="Times New Roman"/>
-          <w:sz w:val="28"/>
-          <w:szCs w:val="24"/>
-        </w:rPr>
         <w:t>.</w:t>
       </w:r>
     </w:p>
@@ -2832,7 +2786,7 @@
     </w:p>
     <w:p>
       <w:pPr>
-        <w:pStyle w:val="Heading1"/>
+        <w:pStyle w:val="1"/>
         <w:spacing w:after="240"/>
         <w:jc w:val="both"/>
         <w:rPr>
@@ -2870,7 +2824,7 @@
     </w:p>
     <w:p>
       <w:pPr>
-        <w:pStyle w:val="ListParagraph"/>
+        <w:pStyle w:val="a9"/>
         <w:numPr>
           <w:ilvl w:val="0"/>
           <w:numId w:val="4"/>
@@ -2889,25 +2843,7 @@
           <w:sz w:val="28"/>
           <w:szCs w:val="28"/>
         </w:rPr>
-        <w:t xml:space="preserve">Разработка нескольких архитектур </w:t>
-      </w:r>
-      <w:proofErr w:type="spellStart"/>
-      <w:r>
-        <w:rPr>
-          <w:rFonts w:ascii="Times New Roman" w:hAnsi="Times New Roman" w:cs="Times New Roman"/>
-          <w:sz w:val="28"/>
-          <w:szCs w:val="28"/>
-        </w:rPr>
-        <w:t>сверточных</w:t>
-      </w:r>
-      <w:proofErr w:type="spellEnd"/>
-      <w:r>
-        <w:rPr>
-          <w:rFonts w:ascii="Times New Roman" w:hAnsi="Times New Roman" w:cs="Times New Roman"/>
-          <w:sz w:val="28"/>
-          <w:szCs w:val="28"/>
-        </w:rPr>
-        <w:t xml:space="preserve"> нейронных сетей (варьируются количество слоев и виды функций активации на каждом слое) в формате, который принимается библиотекой глубокого обучения</w:t>
+        <w:t>Разработка нескольких архитектур сверточных нейронных сетей (варьируются количество слоев и виды функций активации на каждом слое) в формате, который принимается библиотекой глубокого обучения</w:t>
       </w:r>
       <w:r>
         <w:rPr>
@@ -2917,7 +2853,6 @@
         </w:rPr>
         <w:t xml:space="preserve"> </w:t>
       </w:r>
-      <w:proofErr w:type="spellStart"/>
       <w:r>
         <w:rPr>
           <w:rFonts w:ascii="Times New Roman" w:hAnsi="Times New Roman" w:cs="Times New Roman"/>
@@ -2927,7 +2862,6 @@
         </w:rPr>
         <w:t>TensorFlow</w:t>
       </w:r>
-      <w:proofErr w:type="spellEnd"/>
       <w:r>
         <w:rPr>
           <w:rFonts w:ascii="Times New Roman" w:hAnsi="Times New Roman" w:cs="Times New Roman"/>
@@ -2939,7 +2873,7 @@
     </w:p>
     <w:p>
       <w:pPr>
-        <w:pStyle w:val="ListParagraph"/>
+        <w:pStyle w:val="a9"/>
         <w:numPr>
           <w:ilvl w:val="0"/>
           <w:numId w:val="4"/>
@@ -2963,7 +2897,7 @@
     </w:p>
     <w:p>
       <w:pPr>
-        <w:pStyle w:val="ListParagraph"/>
+        <w:pStyle w:val="a9"/>
         <w:numPr>
           <w:ilvl w:val="0"/>
           <w:numId w:val="4"/>
@@ -2987,7 +2921,7 @@
     </w:p>
     <w:p>
       <w:pPr>
-        <w:pStyle w:val="ListParagraph"/>
+        <w:pStyle w:val="a9"/>
         <w:numPr>
           <w:ilvl w:val="0"/>
           <w:numId w:val="4"/>
@@ -3006,48 +2940,12 @@
           <w:sz w:val="28"/>
           <w:szCs w:val="28"/>
         </w:rPr>
-        <w:t xml:space="preserve">Публикация разработанных программ/скриптов в </w:t>
-      </w:r>
-      <w:proofErr w:type="spellStart"/>
-      <w:r>
-        <w:rPr>
-          <w:rFonts w:ascii="Times New Roman" w:hAnsi="Times New Roman" w:cs="Times New Roman"/>
-          <w:sz w:val="28"/>
-          <w:szCs w:val="28"/>
-        </w:rPr>
-        <w:t>репозитории</w:t>
-      </w:r>
-      <w:proofErr w:type="spellEnd"/>
-      <w:r>
-        <w:rPr>
-          <w:rFonts w:ascii="Times New Roman" w:hAnsi="Times New Roman" w:cs="Times New Roman"/>
-          <w:sz w:val="28"/>
-          <w:szCs w:val="28"/>
-        </w:rPr>
-        <w:t xml:space="preserve"> на </w:t>
-      </w:r>
-      <w:proofErr w:type="spellStart"/>
-      <w:r>
-        <w:rPr>
-          <w:rFonts w:ascii="Times New Roman" w:hAnsi="Times New Roman" w:cs="Times New Roman"/>
-          <w:sz w:val="28"/>
-          <w:szCs w:val="28"/>
-        </w:rPr>
-        <w:t>GitHub</w:t>
-      </w:r>
-      <w:proofErr w:type="spellEnd"/>
-      <w:r>
-        <w:rPr>
-          <w:rFonts w:ascii="Times New Roman" w:hAnsi="Times New Roman" w:cs="Times New Roman"/>
-          <w:sz w:val="28"/>
-          <w:szCs w:val="28"/>
-        </w:rPr>
-        <w:t xml:space="preserve">. </w:t>
-      </w:r>
-    </w:p>
-    <w:p>
-      <w:pPr>
-        <w:pStyle w:val="ListParagraph"/>
+        <w:t xml:space="preserve">Публикация разработанных программ/скриптов в репозитории на GitHub. </w:t>
+      </w:r>
+    </w:p>
+    <w:p>
+      <w:pPr>
+        <w:pStyle w:val="a9"/>
         <w:numPr>
           <w:ilvl w:val="0"/>
           <w:numId w:val="4"/>
@@ -3095,7 +2993,7 @@
     </w:p>
     <w:p>
       <w:pPr>
-        <w:pStyle w:val="Heading1"/>
+        <w:pStyle w:val="1"/>
         <w:jc w:val="both"/>
         <w:rPr>
           <w:rFonts w:ascii="Times New Roman" w:hAnsi="Times New Roman" w:cs="Times New Roman"/>
@@ -3119,7 +3017,7 @@
     </w:p>
     <w:p>
       <w:pPr>
-        <w:pStyle w:val="Heading2"/>
+        <w:pStyle w:val="2"/>
         <w:spacing w:before="120" w:after="120" w:line="360" w:lineRule="auto"/>
         <w:jc w:val="both"/>
         <w:rPr>
@@ -3296,45 +3194,14 @@
         <w:t xml:space="preserve"> игры </w:t>
       </w:r>
       <w:hyperlink r:id="rId6" w:history="1">
-        <w:proofErr w:type="spellStart"/>
         <w:r>
           <w:rPr>
-            <w:rStyle w:val="Hyperlink"/>
+            <w:rStyle w:val="a4"/>
             <w:rFonts w:ascii="Times New Roman" w:hAnsi="Times New Roman" w:cs="Times New Roman"/>
             <w:sz w:val="28"/>
             <w:szCs w:val="28"/>
           </w:rPr>
-          <w:t>Quick</w:t>
-        </w:r>
-        <w:proofErr w:type="spellEnd"/>
-        <w:r>
-          <w:rPr>
-            <w:rStyle w:val="Hyperlink"/>
-            <w:rFonts w:ascii="Times New Roman" w:hAnsi="Times New Roman" w:cs="Times New Roman"/>
-            <w:sz w:val="28"/>
-            <w:szCs w:val="28"/>
-          </w:rPr>
-          <w:t xml:space="preserve">, </w:t>
-        </w:r>
-        <w:proofErr w:type="spellStart"/>
-        <w:r>
-          <w:rPr>
-            <w:rStyle w:val="Hyperlink"/>
-            <w:rFonts w:ascii="Times New Roman" w:hAnsi="Times New Roman" w:cs="Times New Roman"/>
-            <w:sz w:val="28"/>
-            <w:szCs w:val="28"/>
-          </w:rPr>
-          <w:t>Draw</w:t>
-        </w:r>
-        <w:proofErr w:type="spellEnd"/>
-        <w:r>
-          <w:rPr>
-            <w:rStyle w:val="Hyperlink"/>
-            <w:rFonts w:ascii="Times New Roman" w:hAnsi="Times New Roman" w:cs="Times New Roman"/>
-            <w:sz w:val="28"/>
-            <w:szCs w:val="28"/>
-          </w:rPr>
-          <w:t>!</w:t>
+          <w:t>Quick, Draw!</w:t>
         </w:r>
       </w:hyperlink>
       <w:r>
@@ -3373,7 +3240,7 @@
     </w:p>
     <w:p>
       <w:pPr>
-        <w:pStyle w:val="ListParagraph"/>
+        <w:pStyle w:val="a9"/>
         <w:numPr>
           <w:ilvl w:val="0"/>
           <w:numId w:val="10"/>
@@ -3405,7 +3272,7 @@
     </w:p>
     <w:p>
       <w:pPr>
-        <w:pStyle w:val="ListParagraph"/>
+        <w:pStyle w:val="a9"/>
         <w:numPr>
           <w:ilvl w:val="0"/>
           <w:numId w:val="10"/>
@@ -3437,7 +3304,7 @@
     </w:p>
     <w:p>
       <w:pPr>
-        <w:pStyle w:val="ListParagraph"/>
+        <w:pStyle w:val="a9"/>
         <w:numPr>
           <w:ilvl w:val="0"/>
           <w:numId w:val="10"/>
@@ -3469,7 +3336,7 @@
     </w:p>
     <w:p>
       <w:pPr>
-        <w:pStyle w:val="ListParagraph"/>
+        <w:pStyle w:val="a9"/>
         <w:numPr>
           <w:ilvl w:val="0"/>
           <w:numId w:val="10"/>
@@ -3501,7 +3368,7 @@
     </w:p>
     <w:p>
       <w:pPr>
-        <w:pStyle w:val="ListParagraph"/>
+        <w:pStyle w:val="a9"/>
         <w:numPr>
           <w:ilvl w:val="0"/>
           <w:numId w:val="10"/>
@@ -3509,7 +3376,6 @@
         <w:spacing w:after="0" w:line="360" w:lineRule="auto"/>
         <w:jc w:val="both"/>
       </w:pPr>
-      <w:proofErr w:type="gramStart"/>
       <w:r>
         <w:rPr>
           <w:rFonts w:ascii="Times New Roman" w:hAnsi="Times New Roman" w:cs="Times New Roman"/>
@@ -3519,19 +3385,7 @@
           <w:szCs w:val="27"/>
           <w:lang w:val="en-US"/>
         </w:rPr>
-        <w:t>bush</w:t>
-      </w:r>
-      <w:proofErr w:type="gramEnd"/>
-      <w:r>
-        <w:rPr>
-          <w:rFonts w:ascii="Times New Roman" w:hAnsi="Times New Roman" w:cs="Times New Roman"/>
-          <w:i/>
-          <w:color w:val="000000"/>
-          <w:sz w:val="28"/>
-          <w:szCs w:val="27"/>
-          <w:lang w:val="en-US"/>
-        </w:rPr>
-        <w:t xml:space="preserve"> - </w:t>
+        <w:t xml:space="preserve">bush - </w:t>
       </w:r>
       <w:r>
         <w:rPr>
@@ -3571,7 +3425,7 @@
           <w:lang w:eastAsia="ru-RU"/>
         </w:rPr>
         <w:drawing>
-          <wp:inline distT="0" distB="0" distL="0" distR="0" wp14:anchorId="560F79A7" wp14:editId="5E63DF4D">
+          <wp:inline distT="0" distB="0" distL="0" distR="0">
             <wp:extent cx="6914990" cy="2124075"/>
             <wp:effectExtent l="0" t="0" r="0" b="0"/>
             <wp:docPr id="1" name="Рисунок 1" descr="preview"/>
@@ -3634,43 +3488,7 @@
           <w:sz w:val="24"/>
           <w:szCs w:val="24"/>
         </w:rPr>
-        <w:t xml:space="preserve">Рис.1 Примеры рисунков из набора данных </w:t>
-      </w:r>
-      <w:proofErr w:type="spellStart"/>
-      <w:r>
-        <w:rPr>
-          <w:rFonts w:ascii="Times New Roman" w:hAnsi="Times New Roman" w:cs="Times New Roman"/>
-          <w:sz w:val="24"/>
-          <w:szCs w:val="24"/>
-        </w:rPr>
-        <w:t>Quick</w:t>
-      </w:r>
-      <w:proofErr w:type="spellEnd"/>
-      <w:r>
-        <w:rPr>
-          <w:rFonts w:ascii="Times New Roman" w:hAnsi="Times New Roman" w:cs="Times New Roman"/>
-          <w:sz w:val="24"/>
-          <w:szCs w:val="24"/>
-        </w:rPr>
-        <w:t xml:space="preserve">, </w:t>
-      </w:r>
-      <w:proofErr w:type="spellStart"/>
-      <w:r>
-        <w:rPr>
-          <w:rFonts w:ascii="Times New Roman" w:hAnsi="Times New Roman" w:cs="Times New Roman"/>
-          <w:sz w:val="24"/>
-          <w:szCs w:val="24"/>
-        </w:rPr>
-        <w:t>Draw</w:t>
-      </w:r>
-      <w:proofErr w:type="spellEnd"/>
-      <w:r>
-        <w:rPr>
-          <w:rFonts w:ascii="Times New Roman" w:hAnsi="Times New Roman" w:cs="Times New Roman"/>
-          <w:sz w:val="24"/>
-          <w:szCs w:val="24"/>
-        </w:rPr>
-        <w:t>!</w:t>
+        <w:t>Рис.1 Примеры рисунков из набора данных Quick, Draw!</w:t>
       </w:r>
     </w:p>
     <w:p>
@@ -3921,7 +3739,7 @@
     </w:p>
     <w:p>
       <w:pPr>
-        <w:pStyle w:val="Heading2"/>
+        <w:pStyle w:val="2"/>
         <w:spacing w:before="120" w:after="120" w:line="360" w:lineRule="auto"/>
         <w:jc w:val="both"/>
         <w:rPr>
@@ -3954,43 +3772,7 @@
           <w:sz w:val="28"/>
           <w:szCs w:val="28"/>
         </w:rPr>
-        <w:t xml:space="preserve">Для выполнения данной практической работы была выбрана библиотека глубокого обучения </w:t>
-      </w:r>
-      <w:proofErr w:type="spellStart"/>
-      <w:r>
-        <w:rPr>
-          <w:rFonts w:ascii="Times New Roman" w:hAnsi="Times New Roman" w:cs="Times New Roman"/>
-          <w:sz w:val="28"/>
-          <w:szCs w:val="28"/>
-        </w:rPr>
-        <w:t>TensorFlow</w:t>
-      </w:r>
-      <w:proofErr w:type="spellEnd"/>
-      <w:r>
-        <w:rPr>
-          <w:rFonts w:ascii="Times New Roman" w:hAnsi="Times New Roman" w:cs="Times New Roman"/>
-          <w:sz w:val="28"/>
-          <w:szCs w:val="28"/>
-        </w:rPr>
-        <w:t xml:space="preserve">, использующая в качестве интерфейса язык программирования </w:t>
-      </w:r>
-      <w:proofErr w:type="spellStart"/>
-      <w:r>
-        <w:rPr>
-          <w:rFonts w:ascii="Times New Roman" w:hAnsi="Times New Roman" w:cs="Times New Roman"/>
-          <w:sz w:val="28"/>
-          <w:szCs w:val="28"/>
-        </w:rPr>
-        <w:t>Python</w:t>
-      </w:r>
-      <w:proofErr w:type="spellEnd"/>
-      <w:r>
-        <w:rPr>
-          <w:rFonts w:ascii="Times New Roman" w:hAnsi="Times New Roman" w:cs="Times New Roman"/>
-          <w:sz w:val="28"/>
-          <w:szCs w:val="28"/>
-        </w:rPr>
-        <w:t>.</w:t>
+        <w:t>Для выполнения данной практической работы была выбрана библиотека глубокого обучения TensorFlow, использующая в качестве интерфейса язык программирования Python.</w:t>
       </w:r>
     </w:p>
     <w:p>
@@ -4072,7 +3854,7 @@
     </w:p>
     <w:p>
       <w:pPr>
-        <w:pStyle w:val="Heading2"/>
+        <w:pStyle w:val="2"/>
         <w:spacing w:before="120" w:after="120" w:line="360" w:lineRule="auto"/>
         <w:jc w:val="both"/>
         <w:rPr>
@@ -4169,17 +3951,7 @@
           <w:sz w:val="28"/>
           <w:szCs w:val="27"/>
         </w:rPr>
-        <w:t xml:space="preserve">5 категорий по 5 000 </w:t>
-      </w:r>
-      <w:proofErr w:type="gramStart"/>
-      <w:r>
-        <w:rPr>
-          <w:rFonts w:ascii="Times New Roman" w:hAnsi="Times New Roman" w:cs="Times New Roman"/>
-          <w:color w:val="000000"/>
-          <w:sz w:val="28"/>
-          <w:szCs w:val="27"/>
-        </w:rPr>
-        <w:t>примеров</w:t>
+        <w:t>5 категорий по 5 000 примеров</w:t>
       </w:r>
       <w:r>
         <w:rPr>
@@ -4195,16 +3967,7 @@
           <w:sz w:val="28"/>
           <w:szCs w:val="28"/>
         </w:rPr>
-        <w:t xml:space="preserve"> изображений</w:t>
-      </w:r>
-      <w:proofErr w:type="gramEnd"/>
-      <w:r>
-        <w:rPr>
-          <w:rFonts w:ascii="Times New Roman" w:hAnsi="Times New Roman" w:cs="Times New Roman"/>
-          <w:sz w:val="28"/>
-          <w:szCs w:val="28"/>
-        </w:rPr>
-        <w:t>,</w:t>
+        <w:t xml:space="preserve"> изображений,</w:t>
       </w:r>
       <w:r>
         <w:rPr>
@@ -4217,7 +3980,7 @@
     </w:p>
     <w:p>
       <w:pPr>
-        <w:pStyle w:val="ListParagraph"/>
+        <w:pStyle w:val="a9"/>
         <w:numPr>
           <w:ilvl w:val="0"/>
           <w:numId w:val="2"/>
@@ -4290,7 +4053,7 @@
     </w:p>
     <w:p>
       <w:pPr>
-        <w:pStyle w:val="ListParagraph"/>
+        <w:pStyle w:val="a9"/>
         <w:numPr>
           <w:ilvl w:val="0"/>
           <w:numId w:val="2"/>
@@ -4304,7 +4067,6 @@
           <w:szCs w:val="28"/>
         </w:rPr>
       </w:pPr>
-      <w:proofErr w:type="spellStart"/>
       <w:r>
         <w:rPr>
           <w:rFonts w:ascii="Times New Roman" w:hAnsi="Times New Roman" w:cs="Times New Roman"/>
@@ -4321,7 +4083,6 @@
         </w:rPr>
         <w:t>онных</w:t>
       </w:r>
-      <w:proofErr w:type="spellEnd"/>
       <w:r>
         <w:rPr>
           <w:rFonts w:ascii="Times New Roman" w:hAnsi="Times New Roman" w:cs="Times New Roman"/>
@@ -4349,7 +4110,7 @@
     </w:p>
     <w:p>
       <w:pPr>
-        <w:pStyle w:val="ListParagraph"/>
+        <w:pStyle w:val="a9"/>
         <w:numPr>
           <w:ilvl w:val="0"/>
           <w:numId w:val="2"/>
@@ -4452,7 +4213,7 @@
     </w:p>
     <w:p>
       <w:pPr>
-        <w:pStyle w:val="Heading2"/>
+        <w:pStyle w:val="2"/>
         <w:spacing w:before="120" w:after="120" w:line="360" w:lineRule="auto"/>
         <w:jc w:val="both"/>
         <w:rPr>
@@ -4496,7 +4257,7 @@
     </w:p>
     <w:p>
       <w:pPr>
-        <w:pStyle w:val="ListParagraph"/>
+        <w:pStyle w:val="a9"/>
         <w:numPr>
           <w:ilvl w:val="0"/>
           <w:numId w:val="11"/>
@@ -4656,7 +4417,7 @@
     </w:p>
     <w:p>
       <w:pPr>
-        <w:pStyle w:val="ListParagraph"/>
+        <w:pStyle w:val="a9"/>
         <w:numPr>
           <w:ilvl w:val="0"/>
           <w:numId w:val="11"/>
@@ -4681,9 +4442,8 @@
           <w:shd w:val="clear" w:color="auto" w:fill="FFFFFF"/>
           <w:lang w:val="en-US"/>
         </w:rPr>
-        <w:t xml:space="preserve">TP — </w:t>
-      </w:r>
-      <w:proofErr w:type="spellStart"/>
+        <w:t>TP — истино-положительное решение</w:t>
+      </w:r>
       <w:r>
         <w:rPr>
           <w:rFonts w:ascii="Times New Roman" w:hAnsi="Times New Roman" w:cs="Times New Roman"/>
@@ -4691,49 +4451,13 @@
           <w:sz w:val="28"/>
           <w:szCs w:val="20"/>
           <w:shd w:val="clear" w:color="auto" w:fill="FFFFFF"/>
-          <w:lang w:val="en-US"/>
-        </w:rPr>
-        <w:t>истино-положительное</w:t>
-      </w:r>
-      <w:proofErr w:type="spellEnd"/>
-      <w:r>
-        <w:rPr>
-          <w:rFonts w:ascii="Times New Roman" w:hAnsi="Times New Roman" w:cs="Times New Roman"/>
-          <w:color w:val="000000"/>
-          <w:sz w:val="28"/>
-          <w:szCs w:val="20"/>
-          <w:shd w:val="clear" w:color="auto" w:fill="FFFFFF"/>
-          <w:lang w:val="en-US"/>
-        </w:rPr>
-        <w:t xml:space="preserve"> </w:t>
-      </w:r>
-      <w:proofErr w:type="spellStart"/>
-      <w:r>
-        <w:rPr>
-          <w:rFonts w:ascii="Times New Roman" w:hAnsi="Times New Roman" w:cs="Times New Roman"/>
-          <w:color w:val="000000"/>
-          <w:sz w:val="28"/>
-          <w:szCs w:val="20"/>
-          <w:shd w:val="clear" w:color="auto" w:fill="FFFFFF"/>
-          <w:lang w:val="en-US"/>
-        </w:rPr>
-        <w:t>решение</w:t>
-      </w:r>
-      <w:proofErr w:type="spellEnd"/>
-      <w:r>
-        <w:rPr>
-          <w:rFonts w:ascii="Times New Roman" w:hAnsi="Times New Roman" w:cs="Times New Roman"/>
-          <w:color w:val="000000"/>
-          <w:sz w:val="28"/>
-          <w:szCs w:val="20"/>
-          <w:shd w:val="clear" w:color="auto" w:fill="FFFFFF"/>
         </w:rPr>
         <w:t>;</w:t>
       </w:r>
     </w:p>
     <w:p>
       <w:pPr>
-        <w:pStyle w:val="ListParagraph"/>
+        <w:pStyle w:val="a9"/>
         <w:numPr>
           <w:ilvl w:val="0"/>
           <w:numId w:val="11"/>
@@ -4758,9 +4482,8 @@
           <w:shd w:val="clear" w:color="auto" w:fill="FFFFFF"/>
           <w:lang w:val="en-US"/>
         </w:rPr>
-        <w:t xml:space="preserve">TN — </w:t>
-      </w:r>
-      <w:proofErr w:type="spellStart"/>
+        <w:t>TN — истино-отрицательное решение</w:t>
+      </w:r>
       <w:r>
         <w:rPr>
           <w:rFonts w:ascii="Times New Roman" w:hAnsi="Times New Roman" w:cs="Times New Roman"/>
@@ -4768,49 +4491,13 @@
           <w:sz w:val="28"/>
           <w:szCs w:val="20"/>
           <w:shd w:val="clear" w:color="auto" w:fill="FFFFFF"/>
-          <w:lang w:val="en-US"/>
-        </w:rPr>
-        <w:t>истино-отрицательное</w:t>
-      </w:r>
-      <w:proofErr w:type="spellEnd"/>
-      <w:r>
-        <w:rPr>
-          <w:rFonts w:ascii="Times New Roman" w:hAnsi="Times New Roman" w:cs="Times New Roman"/>
-          <w:color w:val="000000"/>
-          <w:sz w:val="28"/>
-          <w:szCs w:val="20"/>
-          <w:shd w:val="clear" w:color="auto" w:fill="FFFFFF"/>
-          <w:lang w:val="en-US"/>
-        </w:rPr>
-        <w:t xml:space="preserve"> </w:t>
-      </w:r>
-      <w:proofErr w:type="spellStart"/>
-      <w:r>
-        <w:rPr>
-          <w:rFonts w:ascii="Times New Roman" w:hAnsi="Times New Roman" w:cs="Times New Roman"/>
-          <w:color w:val="000000"/>
-          <w:sz w:val="28"/>
-          <w:szCs w:val="20"/>
-          <w:shd w:val="clear" w:color="auto" w:fill="FFFFFF"/>
-          <w:lang w:val="en-US"/>
-        </w:rPr>
-        <w:t>решение</w:t>
-      </w:r>
-      <w:proofErr w:type="spellEnd"/>
-      <w:r>
-        <w:rPr>
-          <w:rFonts w:ascii="Times New Roman" w:hAnsi="Times New Roman" w:cs="Times New Roman"/>
-          <w:color w:val="000000"/>
-          <w:sz w:val="28"/>
-          <w:szCs w:val="20"/>
-          <w:shd w:val="clear" w:color="auto" w:fill="FFFFFF"/>
         </w:rPr>
         <w:t>;</w:t>
       </w:r>
     </w:p>
     <w:p>
       <w:pPr>
-        <w:pStyle w:val="ListParagraph"/>
+        <w:pStyle w:val="a9"/>
         <w:numPr>
           <w:ilvl w:val="0"/>
           <w:numId w:val="11"/>
@@ -4835,9 +4522,8 @@
           <w:shd w:val="clear" w:color="auto" w:fill="FFFFFF"/>
           <w:lang w:val="en-US"/>
         </w:rPr>
-        <w:t xml:space="preserve">FP — </w:t>
-      </w:r>
-      <w:proofErr w:type="spellStart"/>
+        <w:t>FP — ложно-положительное решение</w:t>
+      </w:r>
       <w:r>
         <w:rPr>
           <w:rFonts w:ascii="Times New Roman" w:hAnsi="Times New Roman" w:cs="Times New Roman"/>
@@ -4845,49 +4531,13 @@
           <w:sz w:val="28"/>
           <w:szCs w:val="20"/>
           <w:shd w:val="clear" w:color="auto" w:fill="FFFFFF"/>
-          <w:lang w:val="en-US"/>
-        </w:rPr>
-        <w:t>ложно-положительное</w:t>
-      </w:r>
-      <w:proofErr w:type="spellEnd"/>
-      <w:r>
-        <w:rPr>
-          <w:rFonts w:ascii="Times New Roman" w:hAnsi="Times New Roman" w:cs="Times New Roman"/>
-          <w:color w:val="000000"/>
-          <w:sz w:val="28"/>
-          <w:szCs w:val="20"/>
-          <w:shd w:val="clear" w:color="auto" w:fill="FFFFFF"/>
-          <w:lang w:val="en-US"/>
-        </w:rPr>
-        <w:t xml:space="preserve"> </w:t>
-      </w:r>
-      <w:proofErr w:type="spellStart"/>
-      <w:r>
-        <w:rPr>
-          <w:rFonts w:ascii="Times New Roman" w:hAnsi="Times New Roman" w:cs="Times New Roman"/>
-          <w:color w:val="000000"/>
-          <w:sz w:val="28"/>
-          <w:szCs w:val="20"/>
-          <w:shd w:val="clear" w:color="auto" w:fill="FFFFFF"/>
-          <w:lang w:val="en-US"/>
-        </w:rPr>
-        <w:t>решение</w:t>
-      </w:r>
-      <w:proofErr w:type="spellEnd"/>
-      <w:r>
-        <w:rPr>
-          <w:rFonts w:ascii="Times New Roman" w:hAnsi="Times New Roman" w:cs="Times New Roman"/>
-          <w:color w:val="000000"/>
-          <w:sz w:val="28"/>
-          <w:szCs w:val="20"/>
-          <w:shd w:val="clear" w:color="auto" w:fill="FFFFFF"/>
         </w:rPr>
         <w:t>;</w:t>
       </w:r>
     </w:p>
     <w:p>
       <w:pPr>
-        <w:pStyle w:val="ListParagraph"/>
+        <w:pStyle w:val="a9"/>
         <w:numPr>
           <w:ilvl w:val="0"/>
           <w:numId w:val="11"/>
@@ -4912,9 +4562,8 @@
           <w:shd w:val="clear" w:color="auto" w:fill="FFFFFF"/>
           <w:lang w:val="en-US"/>
         </w:rPr>
-        <w:t xml:space="preserve">FN — </w:t>
-      </w:r>
-      <w:proofErr w:type="spellStart"/>
+        <w:t>FN — ложно-отрицательное решение</w:t>
+      </w:r>
       <w:r>
         <w:rPr>
           <w:rFonts w:ascii="Times New Roman" w:hAnsi="Times New Roman" w:cs="Times New Roman"/>
@@ -4922,42 +4571,6 @@
           <w:sz w:val="28"/>
           <w:szCs w:val="20"/>
           <w:shd w:val="clear" w:color="auto" w:fill="FFFFFF"/>
-          <w:lang w:val="en-US"/>
-        </w:rPr>
-        <w:t>ложно-отрицательное</w:t>
-      </w:r>
-      <w:proofErr w:type="spellEnd"/>
-      <w:r>
-        <w:rPr>
-          <w:rFonts w:ascii="Times New Roman" w:hAnsi="Times New Roman" w:cs="Times New Roman"/>
-          <w:color w:val="000000"/>
-          <w:sz w:val="28"/>
-          <w:szCs w:val="20"/>
-          <w:shd w:val="clear" w:color="auto" w:fill="FFFFFF"/>
-          <w:lang w:val="en-US"/>
-        </w:rPr>
-        <w:t xml:space="preserve"> </w:t>
-      </w:r>
-      <w:proofErr w:type="spellStart"/>
-      <w:r>
-        <w:rPr>
-          <w:rFonts w:ascii="Times New Roman" w:hAnsi="Times New Roman" w:cs="Times New Roman"/>
-          <w:color w:val="000000"/>
-          <w:sz w:val="28"/>
-          <w:szCs w:val="20"/>
-          <w:shd w:val="clear" w:color="auto" w:fill="FFFFFF"/>
-          <w:lang w:val="en-US"/>
-        </w:rPr>
-        <w:t>решение</w:t>
-      </w:r>
-      <w:proofErr w:type="spellEnd"/>
-      <w:r>
-        <w:rPr>
-          <w:rFonts w:ascii="Times New Roman" w:hAnsi="Times New Roman" w:cs="Times New Roman"/>
-          <w:color w:val="000000"/>
-          <w:sz w:val="28"/>
-          <w:szCs w:val="20"/>
-          <w:shd w:val="clear" w:color="auto" w:fill="FFFFFF"/>
         </w:rPr>
         <w:t>;</w:t>
       </w:r>
@@ -4999,7 +4612,7 @@
     </w:p>
     <w:p>
       <w:pPr>
-        <w:pStyle w:val="ListParagraph"/>
+        <w:pStyle w:val="a9"/>
         <w:numPr>
           <w:ilvl w:val="0"/>
           <w:numId w:val="11"/>
@@ -5033,7 +4646,7 @@
     </w:p>
     <w:p>
       <w:pPr>
-        <w:pStyle w:val="ListParagraph"/>
+        <w:pStyle w:val="a9"/>
         <w:spacing w:after="0" w:line="360" w:lineRule="auto"/>
         <w:ind w:left="927"/>
         <w:jc w:val="center"/>
@@ -5049,7 +4662,7 @@
           <w:lang w:eastAsia="ru-RU"/>
         </w:rPr>
         <w:drawing>
-          <wp:inline distT="0" distB="0" distL="0" distR="0" wp14:anchorId="390F2374" wp14:editId="14CFEE7D">
+          <wp:inline distT="0" distB="0" distL="0" distR="0">
             <wp:extent cx="1990725" cy="533400"/>
             <wp:effectExtent l="0" t="0" r="9525" b="0"/>
             <wp:docPr id="2" name="Picture 2"/>
@@ -5064,7 +4677,7 @@
                     <pic:cNvPicPr/>
                   </pic:nvPicPr>
                   <pic:blipFill>
-                    <a:blip r:embed="rId8"/>
+                    <a:blip r:embed="rId8" cstate="print"/>
                     <a:stretch>
                       <a:fillRect/>
                     </a:stretch>
@@ -5087,7 +4700,7 @@
     </w:p>
     <w:p>
       <w:pPr>
-        <w:pStyle w:val="ListParagraph"/>
+        <w:pStyle w:val="a9"/>
         <w:numPr>
           <w:ilvl w:val="0"/>
           <w:numId w:val="11"/>
@@ -5121,7 +4734,7 @@
     </w:p>
     <w:p>
       <w:pPr>
-        <w:pStyle w:val="ListParagraph"/>
+        <w:pStyle w:val="a9"/>
         <w:spacing w:after="0" w:line="360" w:lineRule="auto"/>
         <w:ind w:left="927"/>
         <w:jc w:val="center"/>
@@ -5137,7 +4750,7 @@
           <w:lang w:eastAsia="ru-RU"/>
         </w:rPr>
         <w:drawing>
-          <wp:inline distT="0" distB="0" distL="0" distR="0" wp14:anchorId="07FCE09E" wp14:editId="0B41D183">
+          <wp:inline distT="0" distB="0" distL="0" distR="0">
             <wp:extent cx="1752600" cy="542925"/>
             <wp:effectExtent l="0" t="0" r="0" b="9525"/>
             <wp:docPr id="14" name="Picture 14"/>
@@ -5152,7 +4765,7 @@
                     <pic:cNvPicPr/>
                   </pic:nvPicPr>
                   <pic:blipFill>
-                    <a:blip r:embed="rId9"/>
+                    <a:blip r:embed="rId9" cstate="print"/>
                     <a:stretch>
                       <a:fillRect/>
                     </a:stretch>
@@ -5175,7 +4788,7 @@
     </w:p>
     <w:p>
       <w:pPr>
-        <w:pStyle w:val="ListParagraph"/>
+        <w:pStyle w:val="a9"/>
         <w:numPr>
           <w:ilvl w:val="0"/>
           <w:numId w:val="11"/>
@@ -5251,7 +4864,7 @@
     </w:p>
     <w:p>
       <w:pPr>
-        <w:pStyle w:val="ListParagraph"/>
+        <w:pStyle w:val="a9"/>
         <w:spacing w:after="0" w:line="360" w:lineRule="auto"/>
         <w:ind w:left="927"/>
         <w:jc w:val="center"/>
@@ -5268,7 +4881,7 @@
         </w:rPr>
         <w:lastRenderedPageBreak/>
         <w:drawing>
-          <wp:inline distT="0" distB="0" distL="0" distR="0" wp14:anchorId="770F4655" wp14:editId="200A307A">
+          <wp:inline distT="0" distB="0" distL="0" distR="0">
             <wp:extent cx="2571750" cy="685800"/>
             <wp:effectExtent l="0" t="0" r="0" b="0"/>
             <wp:docPr id="15" name="Рисунок 26"/>
@@ -5286,7 +4899,7 @@
                     <a:blip r:embed="rId10" cstate="print">
                       <a:extLst>
                         <a:ext uri="{28A0092B-C50C-407E-A947-70E740481C1C}">
-                          <a14:useLocalDpi xmlns:a14="http://schemas.microsoft.com/office/drawing/2010/main" val="0"/>
+                          <a14:useLocalDpi xmlns:a14="http://schemas.microsoft.com/office/drawing/2010/main" xmlns:wps="http://schemas.microsoft.com/office/word/2010/wordprocessingShape" xmlns:wpi="http://schemas.microsoft.com/office/word/2010/wordprocessingInk" xmlns:wpg="http://schemas.microsoft.com/office/word/2010/wordprocessingGroup" xmlns:w15="http://schemas.microsoft.com/office/word/2012/wordml" xmlns:w14="http://schemas.microsoft.com/office/word/2010/wordml" xmlns:w="http://schemas.openxmlformats.org/wordprocessingml/2006/main" xmlns:w10="urn:schemas-microsoft-com:office:word" xmlns:wp14="http://schemas.microsoft.com/office/word/2010/wordprocessingDrawing" xmlns:v="urn:schemas-microsoft-com:vml" xmlns:o="urn:schemas-microsoft-com:office:office" xmlns:mc="http://schemas.openxmlformats.org/markup-compatibility/2006" xmlns:wpc="http://schemas.microsoft.com/office/word/2010/wordprocessingCanvas" xmlns="" val="0"/>
                         </a:ext>
                       </a:extLst>
                     </a:blip>
@@ -5332,7 +4945,7 @@
     </w:p>
     <w:p>
       <w:pPr>
-        <w:pStyle w:val="ListParagraph"/>
+        <w:pStyle w:val="a9"/>
         <w:numPr>
           <w:ilvl w:val="0"/>
           <w:numId w:val="11"/>
@@ -5347,7 +4960,6 @@
           <w:highlight w:val="yellow"/>
         </w:rPr>
       </w:pPr>
-      <w:proofErr w:type="gramStart"/>
       <w:r>
         <w:rPr>
           <w:rFonts w:ascii="Times New Roman" w:hAnsi="Times New Roman" w:cs="Times New Roman"/>
@@ -5358,7 +4970,6 @@
         </w:rPr>
         <w:t>support</w:t>
       </w:r>
-      <w:proofErr w:type="gramEnd"/>
       <w:r>
         <w:rPr>
           <w:rFonts w:ascii="Times New Roman" w:hAnsi="Times New Roman" w:cs="Times New Roman"/>
@@ -5389,7 +5000,7 @@
     </w:p>
     <w:p>
       <w:pPr>
-        <w:pStyle w:val="Heading2"/>
+        <w:pStyle w:val="2"/>
         <w:spacing w:before="120" w:after="120" w:line="360" w:lineRule="auto"/>
         <w:jc w:val="both"/>
         <w:rPr>
@@ -5437,7 +5048,7 @@
     </w:p>
     <w:p>
       <w:pPr>
-        <w:pStyle w:val="ListParagraph"/>
+        <w:pStyle w:val="a9"/>
         <w:numPr>
           <w:ilvl w:val="0"/>
           <w:numId w:val="11"/>
@@ -5446,13 +5057,13 @@
         <w:ind w:left="785"/>
         <w:jc w:val="both"/>
         <w:rPr>
-          <w:rStyle w:val="Hyperlink"/>
+          <w:rStyle w:val="a4"/>
         </w:rPr>
       </w:pPr>
       <w:hyperlink r:id="rId11">
         <w:r>
           <w:rPr>
-            <w:rStyle w:val="Hyperlink"/>
+            <w:rStyle w:val="a4"/>
             <w:rFonts w:ascii="Times New Roman" w:hAnsi="Times New Roman" w:cs="Times New Roman"/>
             <w:webHidden/>
             <w:sz w:val="28"/>
@@ -5462,14 +5073,14 @@
       </w:hyperlink>
       <w:r>
         <w:rPr>
-          <w:rStyle w:val="Hyperlink"/>
+          <w:rStyle w:val="a4"/>
         </w:rPr>
         <w:t xml:space="preserve"> </w:t>
       </w:r>
     </w:p>
     <w:p>
       <w:pPr>
-        <w:pStyle w:val="ListParagraph"/>
+        <w:pStyle w:val="a9"/>
         <w:numPr>
           <w:ilvl w:val="0"/>
           <w:numId w:val="11"/>
@@ -5478,13 +5089,13 @@
         <w:ind w:left="785"/>
         <w:jc w:val="both"/>
         <w:rPr>
-          <w:rStyle w:val="Hyperlink"/>
+          <w:rStyle w:val="a4"/>
         </w:rPr>
       </w:pPr>
       <w:hyperlink r:id="rId12" w:history="1">
         <w:r>
           <w:rPr>
-            <w:rStyle w:val="Hyperlink"/>
+            <w:rStyle w:val="a4"/>
             <w:rFonts w:ascii="Times New Roman" w:hAnsi="Times New Roman" w:cs="Times New Roman"/>
             <w:sz w:val="28"/>
           </w:rPr>
@@ -5555,9 +5166,9 @@
     </w:p>
     <w:tbl>
       <w:tblPr>
-        <w:tblStyle w:val="TableGrid"/>
+        <w:tblStyle w:val="aa"/>
         <w:tblW w:w="10682" w:type="dxa"/>
-        <w:tblLook w:val="04A0" w:firstRow="1" w:lastRow="0" w:firstColumn="1" w:lastColumn="0" w:noHBand="0" w:noVBand="1"/>
+        <w:tblLook w:val="04A0"/>
       </w:tblPr>
       <w:tblGrid>
         <w:gridCol w:w="1809"/>
@@ -5679,7 +5290,6 @@
                 <w:lang w:val="en-US"/>
               </w:rPr>
             </w:pPr>
-            <w:proofErr w:type="spellStart"/>
             <w:r>
               <w:rPr>
                 <w:rFonts w:ascii="Times New Roman" w:hAnsi="Times New Roman" w:cs="Times New Roman"/>
@@ -5689,7 +5299,6 @@
               </w:rPr>
               <w:t>key_id</w:t>
             </w:r>
-            <w:proofErr w:type="spellEnd"/>
           </w:p>
         </w:tc>
         <w:tc>
@@ -5890,7 +5499,6 @@
                 <w:lang w:val="en-US"/>
               </w:rPr>
             </w:pPr>
-            <w:proofErr w:type="spellStart"/>
             <w:r>
               <w:rPr>
                 <w:rFonts w:ascii="Times New Roman" w:hAnsi="Times New Roman" w:cs="Times New Roman"/>
@@ -5900,7 +5508,6 @@
               </w:rPr>
               <w:t>boolean</w:t>
             </w:r>
-            <w:proofErr w:type="spellEnd"/>
           </w:p>
         </w:tc>
         <w:tc>
@@ -5982,7 +5589,6 @@
                 <w:lang w:val="en-US"/>
               </w:rPr>
             </w:pPr>
-            <w:proofErr w:type="spellStart"/>
             <w:r>
               <w:rPr>
                 <w:rFonts w:ascii="Times New Roman" w:hAnsi="Times New Roman" w:cs="Times New Roman"/>
@@ -5992,7 +5598,6 @@
               </w:rPr>
               <w:t>datetime</w:t>
             </w:r>
-            <w:proofErr w:type="spellEnd"/>
           </w:p>
         </w:tc>
         <w:tc>
@@ -6044,7 +5649,6 @@
                 <w:lang w:val="en-US"/>
               </w:rPr>
             </w:pPr>
-            <w:proofErr w:type="spellStart"/>
             <w:r>
               <w:rPr>
                 <w:rFonts w:ascii="Times New Roman" w:hAnsi="Times New Roman" w:cs="Times New Roman"/>
@@ -6054,7 +5658,6 @@
               </w:rPr>
               <w:t>countrycode</w:t>
             </w:r>
-            <w:proofErr w:type="spellEnd"/>
           </w:p>
         </w:tc>
         <w:tc>
@@ -6239,7 +5842,7 @@
     </w:p>
     <w:p>
       <w:pPr>
-        <w:pStyle w:val="ListParagraph"/>
+        <w:pStyle w:val="a9"/>
         <w:numPr>
           <w:ilvl w:val="0"/>
           <w:numId w:val="12"/>
@@ -6263,7 +5866,7 @@
     </w:p>
     <w:p>
       <w:pPr>
-        <w:pStyle w:val="ListParagraph"/>
+        <w:pStyle w:val="a9"/>
         <w:numPr>
           <w:ilvl w:val="0"/>
           <w:numId w:val="12"/>
@@ -6283,32 +5886,12 @@
           <w:sz w:val="28"/>
           <w:szCs w:val="28"/>
         </w:rPr>
-        <w:t xml:space="preserve">нормализованные бинарные изображения, отмасштабированные по размеру 28х28, полученные с помощью библиотеки </w:t>
-      </w:r>
-      <w:proofErr w:type="spellStart"/>
-      <w:r>
-        <w:rPr>
-          <w:rFonts w:ascii="Times New Roman" w:hAnsi="Times New Roman" w:cs="Times New Roman"/>
-          <w:color w:val="000000"/>
-          <w:sz w:val="28"/>
-          <w:szCs w:val="28"/>
-        </w:rPr>
-        <w:t>OpenCV</w:t>
-      </w:r>
-      <w:proofErr w:type="spellEnd"/>
-      <w:r>
-        <w:rPr>
-          <w:rFonts w:ascii="Times New Roman" w:hAnsi="Times New Roman" w:cs="Times New Roman"/>
-          <w:color w:val="000000"/>
-          <w:sz w:val="28"/>
-          <w:szCs w:val="28"/>
-        </w:rPr>
-        <w:t xml:space="preserve"> из данных источника;</w:t>
-      </w:r>
-    </w:p>
-    <w:p>
-      <w:pPr>
-        <w:pStyle w:val="ListParagraph"/>
+        <w:t>нормализованные бинарные изображения, отмасштабированные по размеру 28х28, полученные с помощью библиотеки OpenCV из данных источника;</w:t>
+      </w:r>
+    </w:p>
+    <w:p>
+      <w:pPr>
+        <w:pStyle w:val="a9"/>
         <w:numPr>
           <w:ilvl w:val="0"/>
           <w:numId w:val="12"/>
@@ -6348,7 +5931,7 @@
     </w:p>
     <w:p>
       <w:pPr>
-        <w:pStyle w:val="Heading1"/>
+        <w:pStyle w:val="1"/>
         <w:spacing w:after="240" w:line="276" w:lineRule="auto"/>
         <w:jc w:val="both"/>
         <w:rPr>
@@ -6384,7 +5967,6 @@
         </w:rPr>
         <w:t xml:space="preserve">Разработанная программа содержит следующие файлы в директории </w:t>
       </w:r>
-      <w:proofErr w:type="spellStart"/>
       <w:r>
         <w:rPr>
           <w:rFonts w:ascii="Consolas" w:hAnsi="Consolas" w:cs="Times New Roman"/>
@@ -6393,7 +5975,6 @@
         </w:rPr>
         <w:t>src</w:t>
       </w:r>
-      <w:proofErr w:type="spellEnd"/>
       <w:r>
         <w:rPr>
           <w:rFonts w:ascii="Times New Roman" w:hAnsi="Times New Roman" w:cs="Times New Roman"/>
@@ -6405,7 +5986,7 @@
     </w:p>
     <w:p>
       <w:pPr>
-        <w:pStyle w:val="ListParagraph"/>
+        <w:pStyle w:val="a9"/>
         <w:numPr>
           <w:ilvl w:val="0"/>
           <w:numId w:val="6"/>
@@ -6437,7 +6018,7 @@
     </w:p>
     <w:p>
       <w:pPr>
-        <w:pStyle w:val="ListParagraph"/>
+        <w:pStyle w:val="a9"/>
         <w:numPr>
           <w:ilvl w:val="0"/>
           <w:numId w:val="6"/>
@@ -6464,79 +6045,24 @@
           <w:sz w:val="28"/>
           <w:szCs w:val="28"/>
         </w:rPr>
-        <w:t xml:space="preserve"> - выбор данных, которые распознала сеть </w:t>
-      </w:r>
-      <w:proofErr w:type="spellStart"/>
-      <w:r>
-        <w:rPr>
-          <w:rFonts w:ascii="Times New Roman" w:hAnsi="Times New Roman" w:cs="Times New Roman"/>
-          <w:sz w:val="28"/>
-          <w:szCs w:val="28"/>
-        </w:rPr>
-        <w:t>google</w:t>
-      </w:r>
-      <w:proofErr w:type="spellEnd"/>
-      <w:r>
-        <w:rPr>
-          <w:rFonts w:ascii="Times New Roman" w:hAnsi="Times New Roman" w:cs="Times New Roman"/>
-          <w:sz w:val="28"/>
-          <w:szCs w:val="28"/>
-        </w:rPr>
-        <w:t xml:space="preserve">, распределение на </w:t>
-      </w:r>
-      <w:proofErr w:type="spellStart"/>
-      <w:r>
-        <w:rPr>
-          <w:rFonts w:ascii="Times New Roman" w:hAnsi="Times New Roman" w:cs="Times New Roman"/>
-          <w:sz w:val="28"/>
-          <w:szCs w:val="28"/>
-        </w:rPr>
-        <w:t>run</w:t>
-      </w:r>
-      <w:proofErr w:type="spellEnd"/>
-      <w:r>
-        <w:rPr>
-          <w:rFonts w:ascii="Times New Roman" w:hAnsi="Times New Roman" w:cs="Times New Roman"/>
-          <w:sz w:val="28"/>
-          <w:szCs w:val="28"/>
-        </w:rPr>
-        <w:t xml:space="preserve">. </w:t>
-      </w:r>
-      <w:proofErr w:type="spellStart"/>
-      <w:r>
-        <w:rPr>
-          <w:rFonts w:ascii="Times New Roman" w:hAnsi="Times New Roman" w:cs="Times New Roman"/>
-          <w:sz w:val="28"/>
-          <w:szCs w:val="28"/>
-        </w:rPr>
-        <w:t>train</w:t>
-      </w:r>
-      <w:proofErr w:type="spellEnd"/>
-      <w:r>
-        <w:rPr>
-          <w:rFonts w:ascii="Times New Roman" w:hAnsi="Times New Roman" w:cs="Times New Roman"/>
-          <w:sz w:val="28"/>
-          <w:szCs w:val="28"/>
-        </w:rPr>
-        <w:t xml:space="preserve"> и </w:t>
-      </w:r>
-      <w:proofErr w:type="spellStart"/>
-      <w:r>
-        <w:rPr>
-          <w:rFonts w:ascii="Times New Roman" w:hAnsi="Times New Roman" w:cs="Times New Roman"/>
-          <w:sz w:val="28"/>
-          <w:szCs w:val="28"/>
-        </w:rPr>
-        <w:t>validate</w:t>
-      </w:r>
-      <w:proofErr w:type="spellEnd"/>
-      <w:r>
-        <w:rPr>
-          <w:rFonts w:ascii="Times New Roman" w:hAnsi="Times New Roman" w:cs="Times New Roman"/>
-          <w:sz w:val="28"/>
-          <w:szCs w:val="28"/>
-        </w:rPr>
-        <w:t xml:space="preserve"> </w:t>
+        <w:t xml:space="preserve"> - выбор данных, которые распознала сеть google, распределение на run</w:t>
+      </w:r>
+      <w:r>
+        <w:rPr>
+          <w:rFonts w:ascii="Times New Roman" w:hAnsi="Times New Roman" w:cs="Times New Roman"/>
+          <w:sz w:val="28"/>
+          <w:szCs w:val="28"/>
+          <w:lang w:val="en-US"/>
+        </w:rPr>
+        <w:t>,</w:t>
+      </w:r>
+      <w:r>
+        <w:rPr>
+          <w:rFonts w:ascii="Times New Roman" w:hAnsi="Times New Roman" w:cs="Times New Roman"/>
+          <w:sz w:val="28"/>
+          <w:szCs w:val="28"/>
+        </w:rPr>
+        <w:t xml:space="preserve"> train и validate </w:t>
       </w:r>
       <w:r>
         <w:rPr>
@@ -6557,7 +6083,7 @@
     </w:p>
     <w:p>
       <w:pPr>
-        <w:pStyle w:val="ListParagraph"/>
+        <w:pStyle w:val="a9"/>
         <w:numPr>
           <w:ilvl w:val="0"/>
           <w:numId w:val="6"/>
@@ -6570,7 +6096,6 @@
           <w:szCs w:val="28"/>
         </w:rPr>
       </w:pPr>
-      <w:proofErr w:type="spellStart"/>
       <w:r>
         <w:rPr>
           <w:rFonts w:ascii="Consolas" w:hAnsi="Consolas" w:cs="Times New Roman"/>
@@ -6579,7 +6104,6 @@
         </w:rPr>
         <w:t>run_train</w:t>
       </w:r>
-      <w:proofErr w:type="spellEnd"/>
       <w:r>
         <w:rPr>
           <w:rFonts w:ascii="Consolas" w:hAnsi="Consolas" w:cs="Times New Roman"/>
@@ -6603,44 +6127,32 @@
           <w:sz w:val="28"/>
           <w:szCs w:val="28"/>
         </w:rPr>
-        <w:t>.</w:t>
-      </w:r>
-      <w:proofErr w:type="spellStart"/>
+        <w:t>.py</w:t>
+      </w:r>
+      <w:r>
+        <w:rPr>
+          <w:rFonts w:ascii="Times New Roman" w:hAnsi="Times New Roman" w:cs="Times New Roman"/>
+          <w:sz w:val="28"/>
+          <w:szCs w:val="28"/>
+        </w:rPr>
+        <w:t xml:space="preserve"> - непосредственно обучение сети, использует класс </w:t>
+      </w:r>
       <w:r>
         <w:rPr>
           <w:rFonts w:ascii="Consolas" w:hAnsi="Consolas" w:cs="Times New Roman"/>
           <w:sz w:val="28"/>
           <w:szCs w:val="28"/>
         </w:rPr>
-        <w:t>py</w:t>
-      </w:r>
-      <w:proofErr w:type="spellEnd"/>
-      <w:r>
-        <w:rPr>
-          <w:rFonts w:ascii="Times New Roman" w:hAnsi="Times New Roman" w:cs="Times New Roman"/>
-          <w:sz w:val="28"/>
-          <w:szCs w:val="28"/>
-        </w:rPr>
-        <w:t xml:space="preserve"> - непосредственно обучение сети, использует класс </w:t>
-      </w:r>
-      <w:proofErr w:type="spellStart"/>
+        <w:t>Network</w:t>
+      </w:r>
       <w:r>
         <w:rPr>
           <w:rFonts w:ascii="Consolas" w:hAnsi="Consolas" w:cs="Times New Roman"/>
           <w:sz w:val="28"/>
           <w:szCs w:val="28"/>
         </w:rPr>
-        <w:t>Network</w:t>
-      </w:r>
-      <w:r>
-        <w:rPr>
-          <w:rFonts w:ascii="Consolas" w:hAnsi="Consolas" w:cs="Times New Roman"/>
-          <w:sz w:val="28"/>
-          <w:szCs w:val="28"/>
-        </w:rPr>
         <w:t>Base</w:t>
       </w:r>
-      <w:proofErr w:type="spellEnd"/>
       <w:r>
         <w:rPr>
           <w:rFonts w:ascii="Times New Roman" w:hAnsi="Times New Roman" w:cs="Times New Roman"/>
@@ -6652,7 +6164,7 @@
     </w:p>
     <w:p>
       <w:pPr>
-        <w:pStyle w:val="ListParagraph"/>
+        <w:pStyle w:val="a9"/>
         <w:numPr>
           <w:ilvl w:val="0"/>
           <w:numId w:val="6"/>
@@ -6665,7 +6177,6 @@
           <w:szCs w:val="28"/>
         </w:rPr>
       </w:pPr>
-      <w:proofErr w:type="spellStart"/>
       <w:r>
         <w:rPr>
           <w:rFonts w:ascii="Consolas" w:hAnsi="Consolas" w:cs="Times New Roman"/>
@@ -6674,7 +6185,6 @@
         </w:rPr>
         <w:t>Network</w:t>
       </w:r>
-      <w:proofErr w:type="spellEnd"/>
       <w:r>
         <w:rPr>
           <w:rFonts w:ascii="Consolas" w:hAnsi="Consolas" w:cs="Times New Roman"/>
@@ -6690,18 +6200,8 @@
           <w:sz w:val="28"/>
           <w:szCs w:val="28"/>
         </w:rPr>
-        <w:t>.</w:t>
-      </w:r>
-      <w:proofErr w:type="spellStart"/>
-      <w:r>
-        <w:rPr>
-          <w:rFonts w:ascii="Consolas" w:hAnsi="Consolas" w:cs="Times New Roman"/>
-          <w:sz w:val="28"/>
-          <w:szCs w:val="28"/>
-        </w:rPr>
-        <w:t>py</w:t>
-      </w:r>
-      <w:proofErr w:type="spellEnd"/>
+        <w:t>.py</w:t>
+      </w:r>
       <w:r>
         <w:rPr>
           <w:rFonts w:ascii="Times New Roman" w:hAnsi="Times New Roman" w:cs="Times New Roman"/>
@@ -6713,7 +6213,7 @@
     </w:p>
     <w:p>
       <w:pPr>
-        <w:pStyle w:val="ListParagraph"/>
+        <w:pStyle w:val="a9"/>
         <w:numPr>
           <w:ilvl w:val="0"/>
           <w:numId w:val="6"/>
@@ -6726,7 +6226,6 @@
           <w:szCs w:val="28"/>
         </w:rPr>
       </w:pPr>
-      <w:proofErr w:type="spellStart"/>
       <w:r>
         <w:rPr>
           <w:rFonts w:ascii="Consolas" w:hAnsi="Consolas" w:cs="Times New Roman"/>
@@ -6735,7 +6234,6 @@
         </w:rPr>
         <w:t>run_statisctic</w:t>
       </w:r>
-      <w:proofErr w:type="spellEnd"/>
       <w:r>
         <w:rPr>
           <w:rFonts w:ascii="Consolas" w:hAnsi="Consolas" w:cs="Times New Roman"/>
@@ -6759,18 +6257,8 @@
           <w:sz w:val="28"/>
           <w:szCs w:val="28"/>
         </w:rPr>
-        <w:t>.</w:t>
-      </w:r>
-      <w:proofErr w:type="spellStart"/>
-      <w:r>
-        <w:rPr>
-          <w:rFonts w:ascii="Consolas" w:hAnsi="Consolas" w:cs="Times New Roman"/>
-          <w:sz w:val="28"/>
-          <w:szCs w:val="28"/>
-        </w:rPr>
-        <w:t>py</w:t>
-      </w:r>
-      <w:proofErr w:type="spellEnd"/>
+        <w:t>.py</w:t>
+      </w:r>
       <w:r>
         <w:rPr>
           <w:rFonts w:ascii="Times New Roman" w:hAnsi="Times New Roman" w:cs="Times New Roman"/>
@@ -6791,7 +6279,7 @@
     </w:p>
     <w:p>
       <w:pPr>
-        <w:pStyle w:val="Heading1"/>
+        <w:pStyle w:val="1"/>
         <w:spacing w:after="240"/>
         <w:jc w:val="both"/>
         <w:rPr>
@@ -6896,16 +6384,7 @@
           <w:sz w:val="28"/>
           <w:szCs w:val="28"/>
         </w:rPr>
-        <w:t xml:space="preserve"> </w:t>
-      </w:r>
-      <w:proofErr w:type="spellStart"/>
-      <w:r>
-        <w:rPr>
-          <w:rFonts w:ascii="Times New Roman" w:hAnsi="Times New Roman" w:cs="Times New Roman"/>
-          <w:sz w:val="28"/>
-          <w:szCs w:val="28"/>
-        </w:rPr>
-        <w:t>св</w:t>
+        <w:t xml:space="preserve"> св</w:t>
       </w:r>
       <w:r>
         <w:rPr>
@@ -6921,42 +6400,15 @@
           <w:sz w:val="28"/>
           <w:szCs w:val="28"/>
         </w:rPr>
-        <w:t>рточных</w:t>
-      </w:r>
-      <w:proofErr w:type="spellEnd"/>
-      <w:r>
-        <w:rPr>
-          <w:rFonts w:ascii="Times New Roman" w:hAnsi="Times New Roman" w:cs="Times New Roman"/>
-          <w:sz w:val="28"/>
-          <w:szCs w:val="28"/>
-        </w:rPr>
-        <w:t xml:space="preserve"> нейронных сетей в формате, принимаемом библиотеко</w:t>
-      </w:r>
-      <w:r>
-        <w:rPr>
-          <w:rFonts w:ascii="Times New Roman" w:hAnsi="Times New Roman" w:cs="Times New Roman"/>
-          <w:sz w:val="28"/>
-          <w:szCs w:val="28"/>
-        </w:rPr>
-        <w:t xml:space="preserve">й глубокого обучения </w:t>
-      </w:r>
-      <w:proofErr w:type="spellStart"/>
-      <w:r>
-        <w:rPr>
-          <w:rFonts w:ascii="Times New Roman" w:hAnsi="Times New Roman" w:cs="Times New Roman"/>
-          <w:sz w:val="28"/>
-          <w:szCs w:val="28"/>
-        </w:rPr>
-        <w:t>TensorFlow</w:t>
-      </w:r>
-      <w:proofErr w:type="spellEnd"/>
-      <w:r>
-        <w:rPr>
-          <w:rFonts w:ascii="Times New Roman" w:hAnsi="Times New Roman" w:cs="Times New Roman"/>
-          <w:sz w:val="28"/>
-          <w:szCs w:val="28"/>
-        </w:rPr>
-        <w:t>.</w:t>
+        <w:t>рточных нейронных сетей в формате, принимаемом библиотеко</w:t>
+      </w:r>
+      <w:r>
+        <w:rPr>
+          <w:rFonts w:ascii="Times New Roman" w:hAnsi="Times New Roman" w:cs="Times New Roman"/>
+          <w:sz w:val="28"/>
+          <w:szCs w:val="28"/>
+        </w:rPr>
+        <w:t>й глубокого обучения TensorFlow.</w:t>
       </w:r>
     </w:p>
     <w:p>
@@ -7004,7 +6456,7 @@
           <w:lang w:eastAsia="ru-RU"/>
         </w:rPr>
         <w:drawing>
-          <wp:inline distT="0" distB="0" distL="0" distR="0" wp14:anchorId="606C220E" wp14:editId="1824CB5B">
+          <wp:inline distT="0" distB="0" distL="0" distR="0">
             <wp:extent cx="4679578" cy="4419600"/>
             <wp:effectExtent l="0" t="0" r="0" b="0"/>
             <wp:docPr id="24" name="Рисунок 24"/>
@@ -7104,18 +6556,8 @@
           <w:szCs w:val="28"/>
         </w:rPr>
         <w:lastRenderedPageBreak/>
-        <w:t xml:space="preserve">Последний </w:t>
-      </w:r>
-      <w:proofErr w:type="spellStart"/>
-      <w:r>
-        <w:rPr>
-          <w:rFonts w:ascii="Times New Roman" w:hAnsi="Times New Roman" w:cs="Times New Roman"/>
-          <w:sz w:val="28"/>
-          <w:szCs w:val="28"/>
-        </w:rPr>
-        <w:t>полносвязный</w:t>
-      </w:r>
-      <w:proofErr w:type="spellEnd"/>
+        <w:t>Последний полносвязный</w:t>
+      </w:r>
       <w:r>
         <w:rPr>
           <w:rFonts w:ascii="Times New Roman" w:hAnsi="Times New Roman" w:cs="Times New Roman"/>
@@ -7150,25 +6592,7 @@
           <w:sz w:val="28"/>
           <w:szCs w:val="28"/>
         </w:rPr>
-        <w:t xml:space="preserve">Ядра </w:t>
-      </w:r>
-      <w:proofErr w:type="spellStart"/>
-      <w:r>
-        <w:rPr>
-          <w:rFonts w:ascii="Times New Roman" w:hAnsi="Times New Roman" w:cs="Times New Roman"/>
-          <w:sz w:val="28"/>
-          <w:szCs w:val="28"/>
-        </w:rPr>
-        <w:t>сверточных</w:t>
-      </w:r>
-      <w:proofErr w:type="spellEnd"/>
-      <w:r>
-        <w:rPr>
-          <w:rFonts w:ascii="Times New Roman" w:hAnsi="Times New Roman" w:cs="Times New Roman"/>
-          <w:sz w:val="28"/>
-          <w:szCs w:val="28"/>
-        </w:rPr>
-        <w:t xml:space="preserve"> слоев имеют размер 3</w:t>
+        <w:t>Ядра сверточных слоев имеют размер 3</w:t>
       </w:r>
       <w:r>
         <w:rPr>
@@ -7204,25 +6628,7 @@
           <w:sz w:val="28"/>
           <w:szCs w:val="28"/>
         </w:rPr>
-        <w:t xml:space="preserve">Размер </w:t>
-      </w:r>
-      <w:proofErr w:type="spellStart"/>
-      <w:r>
-        <w:rPr>
-          <w:rFonts w:ascii="Times New Roman" w:hAnsi="Times New Roman" w:cs="Times New Roman"/>
-          <w:sz w:val="28"/>
-          <w:szCs w:val="28"/>
-        </w:rPr>
-        <w:t>pooling</w:t>
-      </w:r>
-      <w:proofErr w:type="spellEnd"/>
-      <w:r>
-        <w:rPr>
-          <w:rFonts w:ascii="Times New Roman" w:hAnsi="Times New Roman" w:cs="Times New Roman"/>
-          <w:sz w:val="28"/>
-          <w:szCs w:val="28"/>
-        </w:rPr>
-        <w:t xml:space="preserve"> </w:t>
+        <w:t xml:space="preserve">Размер pooling </w:t>
       </w:r>
       <w:r>
         <w:rPr>
@@ -7287,7 +6693,7 @@
     </w:p>
     <w:p>
       <w:pPr>
-        <w:pStyle w:val="ListParagraph"/>
+        <w:pStyle w:val="a9"/>
         <w:numPr>
           <w:ilvl w:val="0"/>
           <w:numId w:val="1"/>
@@ -7308,7 +6714,6 @@
         </w:rPr>
         <w:t xml:space="preserve">функция активации </w:t>
       </w:r>
-      <w:proofErr w:type="spellStart"/>
       <w:r>
         <w:rPr>
           <w:rFonts w:ascii="Times New Roman" w:hAnsi="Times New Roman" w:cs="Times New Roman"/>
@@ -7318,7 +6723,6 @@
         </w:rPr>
         <w:t>ReLU</w:t>
       </w:r>
-      <w:proofErr w:type="spellEnd"/>
       <w:r>
         <w:rPr>
           <w:rFonts w:ascii="Times New Roman" w:hAnsi="Times New Roman" w:cs="Times New Roman"/>
@@ -7330,12 +6734,12 @@
     </w:p>
     <w:p>
       <w:pPr>
-        <w:pStyle w:val="ListParagraph"/>
+        <w:pStyle w:val="a9"/>
         <w:spacing w:line="360" w:lineRule="auto"/>
         <w:ind w:left="643"/>
         <w:jc w:val="center"/>
         <w:rPr>
-          <w:rStyle w:val="Emphasis"/>
+          <w:rStyle w:val="ab"/>
           <w:rFonts w:ascii="Times New Roman" w:hAnsi="Times New Roman" w:cs="Times New Roman"/>
           <w:i w:val="0"/>
           <w:iCs w:val="0"/>
@@ -7343,10 +6747,9 @@
           <w:szCs w:val="28"/>
         </w:rPr>
       </w:pPr>
-      <w:proofErr w:type="gramStart"/>
-      <w:r>
-        <w:rPr>
-          <w:rStyle w:val="Emphasis"/>
+      <w:r>
+        <w:rPr>
+          <w:rStyle w:val="ab"/>
           <w:rFonts w:ascii="Times New Roman" w:hAnsi="Times New Roman" w:cs="Times New Roman"/>
           <w:sz w:val="28"/>
           <w:szCs w:val="28"/>
@@ -7358,7 +6761,7 @@
       </w:r>
       <w:r>
         <w:rPr>
-          <w:rStyle w:val="Emphasis"/>
+          <w:rStyle w:val="ab"/>
           <w:rFonts w:ascii="Times New Roman" w:hAnsi="Times New Roman" w:cs="Times New Roman"/>
           <w:sz w:val="28"/>
           <w:szCs w:val="28"/>
@@ -7367,10 +6770,9 @@
         </w:rPr>
         <w:t>(</w:t>
       </w:r>
-      <w:proofErr w:type="gramEnd"/>
-      <w:r>
-        <w:rPr>
-          <w:rStyle w:val="Emphasis"/>
+      <w:r>
+        <w:rPr>
+          <w:rStyle w:val="ab"/>
           <w:rFonts w:ascii="Times New Roman" w:hAnsi="Times New Roman" w:cs="Times New Roman"/>
           <w:sz w:val="28"/>
           <w:szCs w:val="28"/>
@@ -7382,7 +6784,7 @@
       </w:r>
       <w:r>
         <w:rPr>
-          <w:rStyle w:val="Emphasis"/>
+          <w:rStyle w:val="ab"/>
           <w:rFonts w:ascii="Times New Roman" w:hAnsi="Times New Roman" w:cs="Times New Roman"/>
           <w:sz w:val="28"/>
           <w:szCs w:val="28"/>
@@ -7393,7 +6795,7 @@
       </w:r>
       <w:r>
         <w:rPr>
-          <w:rStyle w:val="Emphasis"/>
+          <w:rStyle w:val="ab"/>
           <w:rFonts w:ascii="Times New Roman" w:hAnsi="Times New Roman" w:cs="Times New Roman"/>
           <w:sz w:val="28"/>
           <w:szCs w:val="28"/>
@@ -7405,7 +6807,7 @@
       </w:r>
       <w:r>
         <w:rPr>
-          <w:rStyle w:val="Emphasis"/>
+          <w:rStyle w:val="ab"/>
           <w:rFonts w:ascii="Times New Roman" w:hAnsi="Times New Roman" w:cs="Times New Roman"/>
           <w:sz w:val="28"/>
           <w:szCs w:val="28"/>
@@ -7416,7 +6818,7 @@
       </w:r>
       <w:r>
         <w:rPr>
-          <w:rStyle w:val="Emphasis"/>
+          <w:rStyle w:val="ab"/>
           <w:rFonts w:ascii="Times New Roman" w:hAnsi="Times New Roman" w:cs="Times New Roman"/>
           <w:sz w:val="28"/>
           <w:szCs w:val="28"/>
@@ -7428,7 +6830,7 @@
       </w:r>
       <w:r>
         <w:rPr>
-          <w:rStyle w:val="Emphasis"/>
+          <w:rStyle w:val="ab"/>
           <w:rFonts w:ascii="Times New Roman" w:hAnsi="Times New Roman" w:cs="Times New Roman"/>
           <w:sz w:val="28"/>
           <w:szCs w:val="28"/>
@@ -7439,7 +6841,7 @@
       </w:r>
       <w:r>
         <w:rPr>
-          <w:rStyle w:val="Emphasis"/>
+          <w:rStyle w:val="ab"/>
           <w:rFonts w:ascii="Times New Roman" w:hAnsi="Times New Roman" w:cs="Times New Roman"/>
           <w:sz w:val="28"/>
           <w:szCs w:val="28"/>
@@ -7451,7 +6853,7 @@
       </w:r>
       <w:r>
         <w:rPr>
-          <w:rStyle w:val="Emphasis"/>
+          <w:rStyle w:val="ab"/>
           <w:rFonts w:ascii="Times New Roman" w:hAnsi="Times New Roman" w:cs="Times New Roman"/>
           <w:sz w:val="28"/>
           <w:szCs w:val="28"/>
@@ -7462,7 +6864,7 @@
       </w:r>
       <w:r>
         <w:rPr>
-          <w:rStyle w:val="Emphasis"/>
+          <w:rStyle w:val="ab"/>
           <w:rFonts w:ascii="Times New Roman" w:hAnsi="Times New Roman" w:cs="Times New Roman"/>
           <w:sz w:val="28"/>
           <w:szCs w:val="28"/>
@@ -7474,7 +6876,7 @@
     </w:p>
     <w:p>
       <w:pPr>
-        <w:pStyle w:val="ListParagraph"/>
+        <w:pStyle w:val="a9"/>
         <w:numPr>
           <w:ilvl w:val="0"/>
           <w:numId w:val="1"/>
@@ -7512,7 +6914,7 @@
     </w:p>
     <w:p>
       <w:pPr>
-        <w:pStyle w:val="ListParagraph"/>
+        <w:pStyle w:val="a9"/>
         <w:numPr>
           <w:ilvl w:val="0"/>
           <w:numId w:val="1"/>
@@ -7572,7 +6974,7 @@
     </w:p>
     <w:p>
       <w:pPr>
-        <w:pStyle w:val="ListParagraph"/>
+        <w:pStyle w:val="a9"/>
         <w:spacing w:line="360" w:lineRule="auto"/>
         <w:ind w:left="643"/>
         <w:jc w:val="center"/>
@@ -7588,7 +6990,7 @@
           <w:lang w:eastAsia="ru-RU"/>
         </w:rPr>
         <w:drawing>
-          <wp:inline distT="0" distB="0" distL="0" distR="0" wp14:anchorId="01156FAE" wp14:editId="2E6A09A7">
+          <wp:inline distT="0" distB="0" distL="0" distR="0">
             <wp:extent cx="2209800" cy="190500"/>
             <wp:effectExtent l="0" t="0" r="0" b="0"/>
             <wp:docPr id="16" name="Picture 16" descr="H(p,q) = - \sum_x p(x) \log(q(x))"/>
@@ -7605,10 +7007,10 @@
                     </pic:cNvPicPr>
                   </pic:nvPicPr>
                   <pic:blipFill>
-                    <a:blip r:embed="rId14">
+                    <a:blip r:embed="rId14" cstate="print">
                       <a:extLst>
                         <a:ext uri="{28A0092B-C50C-407E-A947-70E740481C1C}">
-                          <a14:useLocalDpi xmlns:a14="http://schemas.microsoft.com/office/drawing/2010/main" val="0"/>
+                          <a14:useLocalDpi xmlns:a14="http://schemas.microsoft.com/office/drawing/2010/main" xmlns:wps="http://schemas.microsoft.com/office/word/2010/wordprocessingShape" xmlns:wpi="http://schemas.microsoft.com/office/word/2010/wordprocessingInk" xmlns:wpg="http://schemas.microsoft.com/office/word/2010/wordprocessingGroup" xmlns:w15="http://schemas.microsoft.com/office/word/2012/wordml" xmlns:w14="http://schemas.microsoft.com/office/word/2010/wordml" xmlns:w="http://schemas.openxmlformats.org/wordprocessingml/2006/main" xmlns:w10="urn:schemas-microsoft-com:office:word" xmlns:wp14="http://schemas.microsoft.com/office/word/2010/wordprocessingDrawing" xmlns:v="urn:schemas-microsoft-com:vml" xmlns:o="urn:schemas-microsoft-com:office:office" xmlns:mc="http://schemas.openxmlformats.org/markup-compatibility/2006" xmlns:wpc="http://schemas.microsoft.com/office/word/2010/wordprocessingCanvas" xmlns="" val="0"/>
                         </a:ext>
                       </a:extLst>
                     </a:blip>
@@ -7639,7 +7041,7 @@
     </w:p>
     <w:p>
       <w:pPr>
-        <w:pStyle w:val="ListParagraph"/>
+        <w:pStyle w:val="a9"/>
         <w:numPr>
           <w:ilvl w:val="0"/>
           <w:numId w:val="1"/>
@@ -7657,23 +7059,7 @@
           <w:rFonts w:ascii="Times New Roman" w:hAnsi="Times New Roman" w:cs="Times New Roman"/>
           <w:sz w:val="28"/>
         </w:rPr>
-        <w:t xml:space="preserve">функция активации на </w:t>
-      </w:r>
-      <w:proofErr w:type="spellStart"/>
-      <w:r>
-        <w:rPr>
-          <w:rFonts w:ascii="Times New Roman" w:hAnsi="Times New Roman" w:cs="Times New Roman"/>
-          <w:sz w:val="28"/>
-        </w:rPr>
-        <w:t>полносвязном</w:t>
-      </w:r>
-      <w:proofErr w:type="spellEnd"/>
-      <w:r>
-        <w:rPr>
-          <w:rFonts w:ascii="Times New Roman" w:hAnsi="Times New Roman" w:cs="Times New Roman"/>
-          <w:sz w:val="28"/>
-        </w:rPr>
-        <w:t xml:space="preserve"> слое </w:t>
+        <w:t xml:space="preserve">функция активации на полносвязном слое </w:t>
       </w:r>
       <w:r>
         <w:rPr>
@@ -7682,7 +7068,6 @@
         </w:rPr>
         <w:t xml:space="preserve">– </w:t>
       </w:r>
-      <w:proofErr w:type="spellStart"/>
       <w:r>
         <w:rPr>
           <w:rFonts w:ascii="Times New Roman" w:hAnsi="Times New Roman" w:cs="Times New Roman"/>
@@ -7691,7 +7076,6 @@
         </w:rPr>
         <w:t>softmax</w:t>
       </w:r>
-      <w:proofErr w:type="spellEnd"/>
       <w:r>
         <w:rPr>
           <w:rFonts w:ascii="Times New Roman" w:hAnsi="Times New Roman" w:cs="Times New Roman"/>
@@ -7732,7 +7116,7 @@
     </w:p>
     <w:p>
       <w:pPr>
-        <w:pStyle w:val="Heading1"/>
+        <w:pStyle w:val="1"/>
         <w:spacing w:after="240"/>
         <w:jc w:val="both"/>
         <w:rPr>
@@ -7783,7 +7167,7 @@
     </w:p>
     <w:p>
       <w:pPr>
-        <w:pStyle w:val="ListParagraph"/>
+        <w:pStyle w:val="a9"/>
         <w:numPr>
           <w:ilvl w:val="0"/>
           <w:numId w:val="13"/>
@@ -7865,7 +7249,7 @@
     </w:p>
     <w:p>
       <w:pPr>
-        <w:pStyle w:val="ListParagraph"/>
+        <w:pStyle w:val="a9"/>
         <w:numPr>
           <w:ilvl w:val="0"/>
           <w:numId w:val="13"/>
@@ -7935,7 +7319,7 @@
     </w:p>
     <w:p>
       <w:pPr>
-        <w:pStyle w:val="ListParagraph"/>
+        <w:pStyle w:val="a9"/>
         <w:numPr>
           <w:ilvl w:val="0"/>
           <w:numId w:val="13"/>
@@ -7958,7 +7342,6 @@
         </w:rPr>
         <w:t xml:space="preserve">видеокарта </w:t>
       </w:r>
-      <w:proofErr w:type="spellStart"/>
       <w:r>
         <w:rPr>
           <w:rFonts w:ascii="Times New Roman" w:hAnsi="Times New Roman" w:cs="Times New Roman"/>
@@ -7967,71 +7350,26 @@
           <w:szCs w:val="28"/>
           <w:shd w:val="clear" w:color="auto" w:fill="FFFFFF"/>
         </w:rPr>
-        <w:t>Geforce</w:t>
-      </w:r>
-      <w:proofErr w:type="spellEnd"/>
+        <w:t>Geforce GTX 1060 6 GB x2</w:t>
+      </w:r>
       <w:r>
         <w:rPr>
           <w:rFonts w:ascii="Times New Roman" w:hAnsi="Times New Roman" w:cs="Times New Roman"/>
           <w:color w:val="000000"/>
           <w:sz w:val="28"/>
           <w:szCs w:val="28"/>
+        </w:rPr>
+        <w:t xml:space="preserve"> </w:t>
+      </w:r>
+      <w:r>
+        <w:rPr>
+          <w:rFonts w:ascii="Times New Roman" w:hAnsi="Times New Roman" w:cs="Times New Roman"/>
+          <w:color w:val="000000"/>
+          <w:sz w:val="28"/>
+          <w:szCs w:val="28"/>
           <w:shd w:val="clear" w:color="auto" w:fill="FFFFFF"/>
         </w:rPr>
-        <w:t xml:space="preserve"> GTX 1060 6 GB x2</w:t>
-      </w:r>
-      <w:r>
-        <w:rPr>
-          <w:rFonts w:ascii="Times New Roman" w:hAnsi="Times New Roman" w:cs="Times New Roman"/>
-          <w:color w:val="000000"/>
-          <w:sz w:val="28"/>
-          <w:szCs w:val="28"/>
-        </w:rPr>
-        <w:t xml:space="preserve"> </w:t>
-      </w:r>
-      <w:proofErr w:type="spellStart"/>
-      <w:r>
-        <w:rPr>
-          <w:rFonts w:ascii="Times New Roman" w:hAnsi="Times New Roman" w:cs="Times New Roman"/>
-          <w:color w:val="000000"/>
-          <w:sz w:val="28"/>
-          <w:szCs w:val="28"/>
-          <w:shd w:val="clear" w:color="auto" w:fill="FFFFFF"/>
-        </w:rPr>
-        <w:t>Intel</w:t>
-      </w:r>
-      <w:proofErr w:type="spellEnd"/>
-      <w:r>
-        <w:rPr>
-          <w:rFonts w:ascii="Times New Roman" w:hAnsi="Times New Roman" w:cs="Times New Roman"/>
-          <w:color w:val="000000"/>
-          <w:sz w:val="28"/>
-          <w:szCs w:val="28"/>
-          <w:shd w:val="clear" w:color="auto" w:fill="FFFFFF"/>
-        </w:rPr>
-        <w:t xml:space="preserve">(R) </w:t>
-      </w:r>
-      <w:proofErr w:type="spellStart"/>
-      <w:r>
-        <w:rPr>
-          <w:rFonts w:ascii="Times New Roman" w:hAnsi="Times New Roman" w:cs="Times New Roman"/>
-          <w:color w:val="000000"/>
-          <w:sz w:val="28"/>
-          <w:szCs w:val="28"/>
-          <w:shd w:val="clear" w:color="auto" w:fill="FFFFFF"/>
-        </w:rPr>
-        <w:t>Xeon</w:t>
-      </w:r>
-      <w:proofErr w:type="spellEnd"/>
-      <w:r>
-        <w:rPr>
-          <w:rFonts w:ascii="Times New Roman" w:hAnsi="Times New Roman" w:cs="Times New Roman"/>
-          <w:color w:val="000000"/>
-          <w:sz w:val="28"/>
-          <w:szCs w:val="28"/>
-          <w:shd w:val="clear" w:color="auto" w:fill="FFFFFF"/>
-        </w:rPr>
-        <w:t xml:space="preserve">(R) CPU E5-2630 v3 @ 2.40GHz. </w:t>
+        <w:t xml:space="preserve">Intel(R) Xeon(R) CPU E5-2630 v3 @ 2.40GHz. </w:t>
       </w:r>
     </w:p>
     <w:p>
@@ -8059,7 +7397,7 @@
     </w:p>
     <w:p>
       <w:pPr>
-        <w:pStyle w:val="Heading2"/>
+        <w:pStyle w:val="2"/>
         <w:spacing w:before="0" w:after="240" w:line="360" w:lineRule="auto"/>
         <w:jc w:val="both"/>
         <w:rPr>
@@ -8116,18 +7454,8 @@
           <w:sz w:val="28"/>
           <w:szCs w:val="28"/>
         </w:rPr>
-        <w:t xml:space="preserve">, каждый из которых состоит из 2 </w:t>
-      </w:r>
-      <w:proofErr w:type="spellStart"/>
-      <w:r>
-        <w:rPr>
-          <w:rFonts w:ascii="Times New Roman" w:hAnsi="Times New Roman" w:cs="Times New Roman"/>
-          <w:sz w:val="28"/>
-          <w:szCs w:val="28"/>
-        </w:rPr>
-        <w:t>свёрточных</w:t>
-      </w:r>
-      <w:proofErr w:type="spellEnd"/>
+        <w:t>, каждый из которых состоит из 2 свёрточных</w:t>
+      </w:r>
       <w:r>
         <w:rPr>
           <w:rFonts w:ascii="Times New Roman" w:hAnsi="Times New Roman" w:cs="Times New Roman"/>
@@ -8158,18 +7486,16 @@
           <w:sz w:val="28"/>
           <w:szCs w:val="28"/>
         </w:rPr>
-        <w:t xml:space="preserve"> и завершается </w:t>
-      </w:r>
-      <w:proofErr w:type="spellStart"/>
-      <w:r>
-        <w:rPr>
-          <w:rFonts w:ascii="Times New Roman" w:hAnsi="Times New Roman" w:cs="Times New Roman"/>
-          <w:sz w:val="28"/>
-          <w:szCs w:val="28"/>
-        </w:rPr>
-        <w:t>max</w:t>
-      </w:r>
-      <w:proofErr w:type="spellEnd"/>
+        <w:t xml:space="preserve"> и завершается max pooling.</w:t>
+      </w:r>
+      <w:r>
+        <w:rPr>
+          <w:rFonts w:ascii="Times New Roman" w:hAnsi="Times New Roman" w:cs="Times New Roman"/>
+          <w:sz w:val="28"/>
+          <w:szCs w:val="28"/>
+        </w:rPr>
+        <w:t xml:space="preserve"> Количество фильтров</w:t>
+      </w:r>
       <w:r>
         <w:rPr>
           <w:rFonts w:ascii="Times New Roman" w:hAnsi="Times New Roman" w:cs="Times New Roman"/>
@@ -8178,65 +7504,13 @@
         </w:rPr>
         <w:t xml:space="preserve"> </w:t>
       </w:r>
-      <w:proofErr w:type="spellStart"/>
-      <w:r>
-        <w:rPr>
-          <w:rFonts w:ascii="Times New Roman" w:hAnsi="Times New Roman" w:cs="Times New Roman"/>
-          <w:sz w:val="28"/>
-          <w:szCs w:val="28"/>
-        </w:rPr>
-        <w:t>pooling</w:t>
-      </w:r>
-      <w:proofErr w:type="spellEnd"/>
-      <w:r>
-        <w:rPr>
-          <w:rFonts w:ascii="Times New Roman" w:hAnsi="Times New Roman" w:cs="Times New Roman"/>
-          <w:sz w:val="28"/>
-          <w:szCs w:val="28"/>
-        </w:rPr>
-        <w:t>.</w:t>
-      </w:r>
-      <w:r>
-        <w:rPr>
-          <w:rFonts w:ascii="Times New Roman" w:hAnsi="Times New Roman" w:cs="Times New Roman"/>
-          <w:sz w:val="28"/>
-          <w:szCs w:val="28"/>
-        </w:rPr>
-        <w:t xml:space="preserve"> Количество фильтров</w:t>
-      </w:r>
-      <w:r>
-        <w:rPr>
-          <w:rFonts w:ascii="Times New Roman" w:hAnsi="Times New Roman" w:cs="Times New Roman"/>
-          <w:sz w:val="28"/>
-          <w:szCs w:val="28"/>
-        </w:rPr>
-        <w:t xml:space="preserve"> </w:t>
-      </w:r>
-      <w:r>
-        <w:rPr>
-          <w:rFonts w:ascii="Times New Roman" w:hAnsi="Times New Roman" w:cs="Times New Roman"/>
-          <w:sz w:val="28"/>
-          <w:szCs w:val="28"/>
-        </w:rPr>
-        <w:t xml:space="preserve">у </w:t>
-      </w:r>
-      <w:proofErr w:type="spellStart"/>
-      <w:r>
-        <w:rPr>
-          <w:rFonts w:ascii="Times New Roman" w:hAnsi="Times New Roman" w:cs="Times New Roman"/>
-          <w:sz w:val="28"/>
-          <w:szCs w:val="28"/>
-        </w:rPr>
-        <w:t>свёрточных</w:t>
-      </w:r>
-      <w:proofErr w:type="spellEnd"/>
-      <w:r>
-        <w:rPr>
-          <w:rFonts w:ascii="Times New Roman" w:hAnsi="Times New Roman" w:cs="Times New Roman"/>
-          <w:sz w:val="28"/>
-          <w:szCs w:val="28"/>
-        </w:rPr>
-        <w:t xml:space="preserve"> слоёв</w:t>
+      <w:r>
+        <w:rPr>
+          <w:rFonts w:ascii="Times New Roman" w:hAnsi="Times New Roman" w:cs="Times New Roman"/>
+          <w:sz w:val="28"/>
+          <w:szCs w:val="28"/>
+        </w:rPr>
+        <w:t>у свёрточных слоёв</w:t>
       </w:r>
       <w:r>
         <w:rPr>
@@ -8333,7 +7607,7 @@
           <w:lang w:eastAsia="ru-RU"/>
         </w:rPr>
         <w:drawing>
-          <wp:inline distT="0" distB="0" distL="0" distR="0" wp14:anchorId="12D52BE1" wp14:editId="3FAD82C5">
+          <wp:inline distT="0" distB="0" distL="0" distR="0">
             <wp:extent cx="6847356" cy="2488758"/>
             <wp:effectExtent l="0" t="0" r="0" b="0"/>
             <wp:docPr id="6" name="Рисунок 6"/>
@@ -8428,7 +7702,7 @@
         </w:rPr>
         <w:lastRenderedPageBreak/>
         <w:drawing>
-          <wp:inline distT="0" distB="0" distL="0" distR="0" wp14:anchorId="20E5AFA4" wp14:editId="268FF64E">
+          <wp:inline distT="0" distB="0" distL="0" distR="0">
             <wp:extent cx="6645910" cy="2414270"/>
             <wp:effectExtent l="0" t="0" r="2540" b="5080"/>
             <wp:docPr id="7" name="Рисунок 7"/>
@@ -8535,10 +7809,10 @@
     </w:p>
     <w:tbl>
       <w:tblPr>
-        <w:tblStyle w:val="TableGrid"/>
+        <w:tblStyle w:val="aa"/>
         <w:tblW w:w="5000" w:type="pct"/>
         <w:jc w:val="center"/>
-        <w:tblLook w:val="04A0" w:firstRow="1" w:lastRow="0" w:firstColumn="1" w:lastColumn="0" w:noHBand="0" w:noVBand="1"/>
+        <w:tblLook w:val="04A0"/>
       </w:tblPr>
       <w:tblGrid>
         <w:gridCol w:w="2137"/>
@@ -9426,7 +8700,6 @@
                 <w:lang w:val="en-US"/>
               </w:rPr>
             </w:pPr>
-            <w:proofErr w:type="spellStart"/>
             <w:r>
               <w:rPr>
                 <w:rFonts w:ascii="Times New Roman" w:hAnsi="Times New Roman" w:cs="Times New Roman"/>
@@ -9436,33 +8709,8 @@
                 <w:szCs w:val="28"/>
                 <w:shd w:val="clear" w:color="auto" w:fill="FFFFFF"/>
               </w:rPr>
-              <w:t>micro</w:t>
-            </w:r>
-            <w:proofErr w:type="spellEnd"/>
-            <w:r>
-              <w:rPr>
-                <w:rFonts w:ascii="Times New Roman" w:hAnsi="Times New Roman" w:cs="Times New Roman"/>
-                <w:b/>
-                <w:color w:val="000000"/>
-                <w:sz w:val="28"/>
-                <w:szCs w:val="28"/>
-                <w:shd w:val="clear" w:color="auto" w:fill="FFFFFF"/>
-              </w:rPr>
-              <w:t xml:space="preserve"> </w:t>
-            </w:r>
-            <w:proofErr w:type="spellStart"/>
-            <w:r>
-              <w:rPr>
-                <w:rFonts w:ascii="Times New Roman" w:hAnsi="Times New Roman" w:cs="Times New Roman"/>
-                <w:b/>
-                <w:color w:val="000000"/>
-                <w:sz w:val="28"/>
-                <w:szCs w:val="28"/>
-                <w:shd w:val="clear" w:color="auto" w:fill="FFFFFF"/>
-              </w:rPr>
-              <w:t>avg</w:t>
-            </w:r>
-            <w:proofErr w:type="spellEnd"/>
+              <w:t>micro avg</w:t>
+            </w:r>
           </w:p>
         </w:tc>
         <w:tc>
@@ -9595,7 +8843,6 @@
                 <w:lang w:val="en-US"/>
               </w:rPr>
             </w:pPr>
-            <w:proofErr w:type="spellStart"/>
             <w:r>
               <w:rPr>
                 <w:rFonts w:ascii="Times New Roman" w:hAnsi="Times New Roman" w:cs="Times New Roman"/>
@@ -9605,33 +8852,8 @@
                 <w:szCs w:val="28"/>
                 <w:shd w:val="clear" w:color="auto" w:fill="FFFFFF"/>
               </w:rPr>
-              <w:t>macro</w:t>
-            </w:r>
-            <w:proofErr w:type="spellEnd"/>
-            <w:r>
-              <w:rPr>
-                <w:rFonts w:ascii="Times New Roman" w:hAnsi="Times New Roman" w:cs="Times New Roman"/>
-                <w:b/>
-                <w:color w:val="000000"/>
-                <w:sz w:val="28"/>
-                <w:szCs w:val="28"/>
-                <w:shd w:val="clear" w:color="auto" w:fill="FFFFFF"/>
-              </w:rPr>
-              <w:t xml:space="preserve"> </w:t>
-            </w:r>
-            <w:proofErr w:type="spellStart"/>
-            <w:r>
-              <w:rPr>
-                <w:rFonts w:ascii="Times New Roman" w:hAnsi="Times New Roman" w:cs="Times New Roman"/>
-                <w:b/>
-                <w:color w:val="000000"/>
-                <w:sz w:val="28"/>
-                <w:szCs w:val="28"/>
-                <w:shd w:val="clear" w:color="auto" w:fill="FFFFFF"/>
-              </w:rPr>
-              <w:t>avg</w:t>
-            </w:r>
-            <w:proofErr w:type="spellEnd"/>
+              <w:t>macro avg</w:t>
+            </w:r>
           </w:p>
         </w:tc>
         <w:tc>
@@ -9764,7 +8986,6 @@
                 <w:lang w:val="en-US"/>
               </w:rPr>
             </w:pPr>
-            <w:proofErr w:type="spellStart"/>
             <w:r>
               <w:rPr>
                 <w:rFonts w:ascii="Times New Roman" w:hAnsi="Times New Roman" w:cs="Times New Roman"/>
@@ -9774,33 +8995,8 @@
                 <w:szCs w:val="28"/>
                 <w:shd w:val="clear" w:color="auto" w:fill="FFFFFF"/>
               </w:rPr>
-              <w:t>weighted</w:t>
-            </w:r>
-            <w:proofErr w:type="spellEnd"/>
-            <w:r>
-              <w:rPr>
-                <w:rFonts w:ascii="Times New Roman" w:hAnsi="Times New Roman" w:cs="Times New Roman"/>
-                <w:b/>
-                <w:color w:val="000000"/>
-                <w:sz w:val="28"/>
-                <w:szCs w:val="28"/>
-                <w:shd w:val="clear" w:color="auto" w:fill="FFFFFF"/>
-              </w:rPr>
-              <w:t xml:space="preserve"> </w:t>
-            </w:r>
-            <w:proofErr w:type="spellStart"/>
-            <w:r>
-              <w:rPr>
-                <w:rFonts w:ascii="Times New Roman" w:hAnsi="Times New Roman" w:cs="Times New Roman"/>
-                <w:b/>
-                <w:color w:val="000000"/>
-                <w:sz w:val="28"/>
-                <w:szCs w:val="28"/>
-                <w:shd w:val="clear" w:color="auto" w:fill="FFFFFF"/>
-              </w:rPr>
-              <w:t>avg</w:t>
-            </w:r>
-            <w:proofErr w:type="spellEnd"/>
+              <w:t>weighted avg</w:t>
+            </w:r>
           </w:p>
         </w:tc>
         <w:tc>
@@ -9947,7 +9143,7 @@
     </w:p>
     <w:p>
       <w:pPr>
-        <w:pStyle w:val="Heading2"/>
+        <w:pStyle w:val="2"/>
         <w:spacing w:before="0" w:after="240" w:line="360" w:lineRule="auto"/>
         <w:jc w:val="both"/>
         <w:rPr>
@@ -9974,7 +9170,7 @@
     </w:p>
     <w:p>
       <w:pPr>
-        <w:pStyle w:val="HTMLPreformatted"/>
+        <w:pStyle w:val="HTML"/>
         <w:shd w:val="clear" w:color="auto" w:fill="FFFFFF"/>
         <w:spacing w:line="360" w:lineRule="auto"/>
         <w:ind w:firstLine="993"/>
@@ -9989,23 +9185,7 @@
           <w:rFonts w:ascii="Times New Roman" w:hAnsi="Times New Roman" w:cs="Times New Roman"/>
           <w:sz w:val="28"/>
         </w:rPr>
-        <w:t xml:space="preserve">Рассматривалась сеть из 4-х блоков, каждый из которых состоит из 2 </w:t>
-      </w:r>
-      <w:proofErr w:type="spellStart"/>
-      <w:r>
-        <w:rPr>
-          <w:rFonts w:ascii="Times New Roman" w:hAnsi="Times New Roman" w:cs="Times New Roman"/>
-          <w:sz w:val="28"/>
-        </w:rPr>
-        <w:t>свёрточных</w:t>
-      </w:r>
-      <w:proofErr w:type="spellEnd"/>
-      <w:r>
-        <w:rPr>
-          <w:rFonts w:ascii="Times New Roman" w:hAnsi="Times New Roman" w:cs="Times New Roman"/>
-          <w:sz w:val="28"/>
-        </w:rPr>
-        <w:t xml:space="preserve"> слоёв и завершается </w:t>
+        <w:t xml:space="preserve">Рассматривалась сеть из 4-х блоков, каждый из которых состоит из 2 свёрточных слоёв и завершается </w:t>
       </w:r>
       <w:r>
         <w:rPr>
@@ -10056,23 +9236,7 @@
           <w:rFonts w:ascii="Times New Roman" w:hAnsi="Times New Roman" w:cs="Times New Roman"/>
           <w:sz w:val="28"/>
         </w:rPr>
-        <w:t xml:space="preserve"> у </w:t>
-      </w:r>
-      <w:proofErr w:type="spellStart"/>
-      <w:r>
-        <w:rPr>
-          <w:rFonts w:ascii="Times New Roman" w:hAnsi="Times New Roman" w:cs="Times New Roman"/>
-          <w:sz w:val="28"/>
-        </w:rPr>
-        <w:t>свёрточных</w:t>
-      </w:r>
-      <w:proofErr w:type="spellEnd"/>
-      <w:r>
-        <w:rPr>
-          <w:rFonts w:ascii="Times New Roman" w:hAnsi="Times New Roman" w:cs="Times New Roman"/>
-          <w:sz w:val="28"/>
-        </w:rPr>
-        <w:t xml:space="preserve"> слоёв</w:t>
+        <w:t xml:space="preserve"> у свёрточных слоёв</w:t>
       </w:r>
       <w:r>
         <w:rPr>
@@ -10126,7 +9290,7 @@
     </w:p>
     <w:p>
       <w:pPr>
-        <w:pStyle w:val="HTMLPreformatted"/>
+        <w:pStyle w:val="HTML"/>
         <w:shd w:val="clear" w:color="auto" w:fill="FFFFFF"/>
         <w:spacing w:line="360" w:lineRule="auto"/>
         <w:ind w:firstLine="993"/>
@@ -10146,7 +9310,7 @@
     </w:p>
     <w:p>
       <w:pPr>
-        <w:pStyle w:val="HTMLPreformatted"/>
+        <w:pStyle w:val="HTML"/>
         <w:shd w:val="clear" w:color="auto" w:fill="FFFFFF"/>
         <w:spacing w:line="360" w:lineRule="auto"/>
         <w:jc w:val="both"/>
@@ -10160,7 +9324,7 @@
           <w:noProof/>
         </w:rPr>
         <w:drawing>
-          <wp:inline distT="0" distB="0" distL="0" distR="0" wp14:anchorId="7BE8CC00" wp14:editId="2CE708A6">
+          <wp:inline distT="0" distB="0" distL="0" distR="0">
             <wp:extent cx="6645910" cy="2355850"/>
             <wp:effectExtent l="0" t="0" r="2540" b="6350"/>
             <wp:docPr id="8" name="Рисунок 8"/>
@@ -10217,7 +9381,7 @@
     </w:p>
     <w:p>
       <w:pPr>
-        <w:pStyle w:val="HTMLPreformatted"/>
+        <w:pStyle w:val="HTML"/>
         <w:shd w:val="clear" w:color="auto" w:fill="FFFFFF"/>
         <w:spacing w:line="360" w:lineRule="auto"/>
         <w:ind w:firstLine="993"/>
@@ -10236,7 +9400,7 @@
     </w:p>
     <w:p>
       <w:pPr>
-        <w:pStyle w:val="HTMLPreformatted"/>
+        <w:pStyle w:val="HTML"/>
         <w:shd w:val="clear" w:color="auto" w:fill="FFFFFF"/>
         <w:spacing w:line="360" w:lineRule="auto"/>
         <w:jc w:val="both"/>
@@ -10250,7 +9414,7 @@
           <w:noProof/>
         </w:rPr>
         <w:drawing>
-          <wp:inline distT="0" distB="0" distL="0" distR="0" wp14:anchorId="36438A78" wp14:editId="118F97D0">
+          <wp:inline distT="0" distB="0" distL="0" distR="0">
             <wp:extent cx="6835016" cy="2409825"/>
             <wp:effectExtent l="0" t="0" r="0" b="0"/>
             <wp:docPr id="9" name="Рисунок 9"/>
@@ -10349,10 +9513,10 @@
     </w:p>
     <w:tbl>
       <w:tblPr>
-        <w:tblStyle w:val="TableGrid"/>
+        <w:tblStyle w:val="aa"/>
         <w:tblW w:w="5000" w:type="pct"/>
         <w:jc w:val="center"/>
-        <w:tblLook w:val="04A0" w:firstRow="1" w:lastRow="0" w:firstColumn="1" w:lastColumn="0" w:noHBand="0" w:noVBand="1"/>
+        <w:tblLook w:val="04A0"/>
       </w:tblPr>
       <w:tblGrid>
         <w:gridCol w:w="2137"/>
@@ -11240,7 +10404,6 @@
                 <w:lang w:val="en-US"/>
               </w:rPr>
             </w:pPr>
-            <w:proofErr w:type="spellStart"/>
             <w:r>
               <w:rPr>
                 <w:rFonts w:ascii="Times New Roman" w:hAnsi="Times New Roman" w:cs="Times New Roman"/>
@@ -11250,33 +10413,8 @@
                 <w:szCs w:val="28"/>
                 <w:shd w:val="clear" w:color="auto" w:fill="FFFFFF"/>
               </w:rPr>
-              <w:t>micro</w:t>
-            </w:r>
-            <w:proofErr w:type="spellEnd"/>
-            <w:r>
-              <w:rPr>
-                <w:rFonts w:ascii="Times New Roman" w:hAnsi="Times New Roman" w:cs="Times New Roman"/>
-                <w:b/>
-                <w:color w:val="000000"/>
-                <w:sz w:val="28"/>
-                <w:szCs w:val="28"/>
-                <w:shd w:val="clear" w:color="auto" w:fill="FFFFFF"/>
-              </w:rPr>
-              <w:t xml:space="preserve"> </w:t>
-            </w:r>
-            <w:proofErr w:type="spellStart"/>
-            <w:r>
-              <w:rPr>
-                <w:rFonts w:ascii="Times New Roman" w:hAnsi="Times New Roman" w:cs="Times New Roman"/>
-                <w:b/>
-                <w:color w:val="000000"/>
-                <w:sz w:val="28"/>
-                <w:szCs w:val="28"/>
-                <w:shd w:val="clear" w:color="auto" w:fill="FFFFFF"/>
-              </w:rPr>
-              <w:t>avg</w:t>
-            </w:r>
-            <w:proofErr w:type="spellEnd"/>
+              <w:t>micro avg</w:t>
+            </w:r>
           </w:p>
         </w:tc>
         <w:tc>
@@ -11409,7 +10547,6 @@
                 <w:lang w:val="en-US"/>
               </w:rPr>
             </w:pPr>
-            <w:proofErr w:type="spellStart"/>
             <w:r>
               <w:rPr>
                 <w:rFonts w:ascii="Times New Roman" w:hAnsi="Times New Roman" w:cs="Times New Roman"/>
@@ -11420,33 +10557,8 @@
                 <w:shd w:val="clear" w:color="auto" w:fill="FFFFFF"/>
               </w:rPr>
               <w:lastRenderedPageBreak/>
-              <w:t>macro</w:t>
-            </w:r>
-            <w:proofErr w:type="spellEnd"/>
-            <w:r>
-              <w:rPr>
-                <w:rFonts w:ascii="Times New Roman" w:hAnsi="Times New Roman" w:cs="Times New Roman"/>
-                <w:b/>
-                <w:color w:val="000000"/>
-                <w:sz w:val="28"/>
-                <w:szCs w:val="28"/>
-                <w:shd w:val="clear" w:color="auto" w:fill="FFFFFF"/>
-              </w:rPr>
-              <w:t xml:space="preserve"> </w:t>
-            </w:r>
-            <w:proofErr w:type="spellStart"/>
-            <w:r>
-              <w:rPr>
-                <w:rFonts w:ascii="Times New Roman" w:hAnsi="Times New Roman" w:cs="Times New Roman"/>
-                <w:b/>
-                <w:color w:val="000000"/>
-                <w:sz w:val="28"/>
-                <w:szCs w:val="28"/>
-                <w:shd w:val="clear" w:color="auto" w:fill="FFFFFF"/>
-              </w:rPr>
-              <w:t>avg</w:t>
-            </w:r>
-            <w:proofErr w:type="spellEnd"/>
+              <w:t>macro avg</w:t>
+            </w:r>
           </w:p>
         </w:tc>
         <w:tc>
@@ -11579,7 +10691,6 @@
                 <w:lang w:val="en-US"/>
               </w:rPr>
             </w:pPr>
-            <w:proofErr w:type="spellStart"/>
             <w:r>
               <w:rPr>
                 <w:rFonts w:ascii="Times New Roman" w:hAnsi="Times New Roman" w:cs="Times New Roman"/>
@@ -11589,33 +10700,8 @@
                 <w:szCs w:val="28"/>
                 <w:shd w:val="clear" w:color="auto" w:fill="FFFFFF"/>
               </w:rPr>
-              <w:t>weighted</w:t>
-            </w:r>
-            <w:proofErr w:type="spellEnd"/>
-            <w:r>
-              <w:rPr>
-                <w:rFonts w:ascii="Times New Roman" w:hAnsi="Times New Roman" w:cs="Times New Roman"/>
-                <w:b/>
-                <w:color w:val="000000"/>
-                <w:sz w:val="28"/>
-                <w:szCs w:val="28"/>
-                <w:shd w:val="clear" w:color="auto" w:fill="FFFFFF"/>
-              </w:rPr>
-              <w:t xml:space="preserve"> </w:t>
-            </w:r>
-            <w:proofErr w:type="spellStart"/>
-            <w:r>
-              <w:rPr>
-                <w:rFonts w:ascii="Times New Roman" w:hAnsi="Times New Roman" w:cs="Times New Roman"/>
-                <w:b/>
-                <w:color w:val="000000"/>
-                <w:sz w:val="28"/>
-                <w:szCs w:val="28"/>
-                <w:shd w:val="clear" w:color="auto" w:fill="FFFFFF"/>
-              </w:rPr>
-              <w:t>avg</w:t>
-            </w:r>
-            <w:proofErr w:type="spellEnd"/>
+              <w:t>weighted avg</w:t>
+            </w:r>
           </w:p>
         </w:tc>
         <w:tc>
@@ -11747,7 +10833,7 @@
     </w:p>
     <w:p>
       <w:pPr>
-        <w:pStyle w:val="Heading2"/>
+        <w:pStyle w:val="2"/>
         <w:spacing w:before="0" w:after="240" w:line="360" w:lineRule="auto"/>
         <w:jc w:val="both"/>
         <w:rPr>
@@ -11774,7 +10860,7 @@
     </w:p>
     <w:p>
       <w:pPr>
-        <w:pStyle w:val="HTMLPreformatted"/>
+        <w:pStyle w:val="HTML"/>
         <w:shd w:val="clear" w:color="auto" w:fill="FFFFFF"/>
         <w:spacing w:line="360" w:lineRule="auto"/>
         <w:ind w:firstLine="993"/>
@@ -11803,23 +10889,7 @@
           <w:rFonts w:ascii="Times New Roman" w:hAnsi="Times New Roman" w:cs="Times New Roman"/>
           <w:sz w:val="28"/>
         </w:rPr>
-        <w:t xml:space="preserve">-х блоков, каждый из которых состоит из 2 </w:t>
-      </w:r>
-      <w:proofErr w:type="spellStart"/>
-      <w:r>
-        <w:rPr>
-          <w:rFonts w:ascii="Times New Roman" w:hAnsi="Times New Roman" w:cs="Times New Roman"/>
-          <w:sz w:val="28"/>
-        </w:rPr>
-        <w:t>свёрточных</w:t>
-      </w:r>
-      <w:proofErr w:type="spellEnd"/>
-      <w:r>
-        <w:rPr>
-          <w:rFonts w:ascii="Times New Roman" w:hAnsi="Times New Roman" w:cs="Times New Roman"/>
-          <w:sz w:val="28"/>
-        </w:rPr>
-        <w:t xml:space="preserve"> слоёв</w:t>
+        <w:t>-х блоков, каждый из которых состоит из 2 свёрточных слоёв</w:t>
       </w:r>
       <w:r>
         <w:rPr>
@@ -11898,7 +10968,7 @@
     </w:p>
     <w:p>
       <w:pPr>
-        <w:pStyle w:val="HTMLPreformatted"/>
+        <w:pStyle w:val="HTML"/>
         <w:shd w:val="clear" w:color="auto" w:fill="FFFFFF"/>
         <w:spacing w:line="360" w:lineRule="auto"/>
         <w:ind w:firstLine="993"/>
@@ -11908,15 +10978,20 @@
           <w:sz w:val="28"/>
         </w:rPr>
       </w:pPr>
-      <w:proofErr w:type="spellStart"/>
-      <w:r>
-        <w:rPr>
-          <w:rFonts w:ascii="Times New Roman" w:hAnsi="Times New Roman" w:cs="Times New Roman"/>
-          <w:sz w:val="28"/>
-        </w:rPr>
-        <w:t>Batch</w:t>
-      </w:r>
-      <w:proofErr w:type="spellEnd"/>
+      <w:r>
+        <w:rPr>
+          <w:rFonts w:ascii="Times New Roman" w:hAnsi="Times New Roman" w:cs="Times New Roman"/>
+          <w:sz w:val="28"/>
+        </w:rPr>
+        <w:t xml:space="preserve">Batch Normalization помогает </w:t>
+      </w:r>
+      <w:r>
+        <w:rPr>
+          <w:rFonts w:ascii="Times New Roman" w:hAnsi="Times New Roman" w:cs="Times New Roman"/>
+          <w:sz w:val="28"/>
+        </w:rPr>
+        <w:t>ускорить процесс</w:t>
+      </w:r>
       <w:r>
         <w:rPr>
           <w:rFonts w:ascii="Times New Roman" w:hAnsi="Times New Roman" w:cs="Times New Roman"/>
@@ -11924,36 +10999,6 @@
         </w:rPr>
         <w:t xml:space="preserve"> </w:t>
       </w:r>
-      <w:proofErr w:type="spellStart"/>
-      <w:r>
-        <w:rPr>
-          <w:rFonts w:ascii="Times New Roman" w:hAnsi="Times New Roman" w:cs="Times New Roman"/>
-          <w:sz w:val="28"/>
-        </w:rPr>
-        <w:t>Normalization</w:t>
-      </w:r>
-      <w:proofErr w:type="spellEnd"/>
-      <w:r>
-        <w:rPr>
-          <w:rFonts w:ascii="Times New Roman" w:hAnsi="Times New Roman" w:cs="Times New Roman"/>
-          <w:sz w:val="28"/>
-        </w:rPr>
-        <w:t xml:space="preserve"> помогает </w:t>
-      </w:r>
-      <w:r>
-        <w:rPr>
-          <w:rFonts w:ascii="Times New Roman" w:hAnsi="Times New Roman" w:cs="Times New Roman"/>
-          <w:sz w:val="28"/>
-        </w:rPr>
-        <w:t>ускорить процесс</w:t>
-      </w:r>
-      <w:r>
-        <w:rPr>
-          <w:rFonts w:ascii="Times New Roman" w:hAnsi="Times New Roman" w:cs="Times New Roman"/>
-          <w:sz w:val="28"/>
-        </w:rPr>
-        <w:t xml:space="preserve"> </w:t>
-      </w:r>
       <w:r>
         <w:rPr>
           <w:rFonts w:ascii="Times New Roman" w:hAnsi="Times New Roman" w:cs="Times New Roman"/>
@@ -11968,7 +11013,6 @@
         </w:rPr>
         <w:t xml:space="preserve">, поворачивая активацию на единицу </w:t>
       </w:r>
-      <w:proofErr w:type="spellStart"/>
       <w:r>
         <w:rPr>
           <w:rFonts w:ascii="Times New Roman" w:hAnsi="Times New Roman" w:cs="Times New Roman"/>
@@ -11981,15 +11025,7 @@
           <w:rFonts w:ascii="Times New Roman" w:hAnsi="Times New Roman" w:cs="Times New Roman"/>
           <w:sz w:val="28"/>
         </w:rPr>
-        <w:t>ауссовского</w:t>
-      </w:r>
-      <w:proofErr w:type="spellEnd"/>
-      <w:r>
-        <w:rPr>
-          <w:rFonts w:ascii="Times New Roman" w:hAnsi="Times New Roman" w:cs="Times New Roman"/>
-          <w:sz w:val="28"/>
-        </w:rPr>
-        <w:t xml:space="preserve"> распределения и тем самым решая проблему </w:t>
+        <w:t xml:space="preserve">ауссовского распределения и тем самым решая проблему </w:t>
       </w:r>
       <w:r>
         <w:rPr>
@@ -12008,7 +11044,7 @@
     </w:p>
     <w:p>
       <w:pPr>
-        <w:pStyle w:val="HTMLPreformatted"/>
+        <w:pStyle w:val="HTML"/>
         <w:shd w:val="clear" w:color="auto" w:fill="FFFFFF"/>
         <w:spacing w:line="360" w:lineRule="auto"/>
         <w:ind w:firstLine="993"/>
@@ -12070,7 +11106,7 @@
     </w:p>
     <w:p>
       <w:pPr>
-        <w:pStyle w:val="HTMLPreformatted"/>
+        <w:pStyle w:val="HTML"/>
         <w:shd w:val="clear" w:color="auto" w:fill="FFFFFF"/>
         <w:spacing w:line="360" w:lineRule="auto"/>
         <w:ind w:firstLine="993"/>
@@ -12087,7 +11123,7 @@
           <w:sz w:val="28"/>
         </w:rPr>
         <w:drawing>
-          <wp:anchor distT="0" distB="0" distL="114300" distR="114300" simplePos="0" relativeHeight="251651072" behindDoc="0" locked="0" layoutInCell="1" allowOverlap="1" wp14:anchorId="73547779" wp14:editId="0A784E41">
+          <wp:anchor distT="0" distB="0" distL="114300" distR="114300" simplePos="0" relativeHeight="251651072" behindDoc="0" locked="0" layoutInCell="1" allowOverlap="1">
             <wp:simplePos x="0" y="0"/>
             <wp:positionH relativeFrom="column">
               <wp:posOffset>-143510</wp:posOffset>
@@ -12113,7 +11149,7 @@
                     <a:blip r:embed="rId19" cstate="print">
                       <a:extLst>
                         <a:ext uri="{28A0092B-C50C-407E-A947-70E740481C1C}">
-                          <a14:useLocalDpi xmlns:a14="http://schemas.microsoft.com/office/drawing/2010/main" val="0"/>
+                          <a14:useLocalDpi xmlns:a14="http://schemas.microsoft.com/office/drawing/2010/main" xmlns:wps="http://schemas.microsoft.com/office/word/2010/wordprocessingShape" xmlns:wpi="http://schemas.microsoft.com/office/word/2010/wordprocessingInk" xmlns:wpg="http://schemas.microsoft.com/office/word/2010/wordprocessingGroup" xmlns:w15="http://schemas.microsoft.com/office/word/2012/wordml" xmlns:w14="http://schemas.microsoft.com/office/word/2010/wordml" xmlns:w="http://schemas.openxmlformats.org/wordprocessingml/2006/main" xmlns:w10="urn:schemas-microsoft-com:office:word" xmlns:wp14="http://schemas.microsoft.com/office/word/2010/wordprocessingDrawing" xmlns:v="urn:schemas-microsoft-com:vml" xmlns:o="urn:schemas-microsoft-com:office:office" xmlns:mc="http://schemas.openxmlformats.org/markup-compatibility/2006" xmlns:wpc="http://schemas.microsoft.com/office/word/2010/wordprocessingCanvas" xmlns="" val="0"/>
                         </a:ext>
                       </a:extLst>
                     </a:blip>
@@ -12179,7 +11215,7 @@
     </w:p>
     <w:p>
       <w:pPr>
-        <w:pStyle w:val="HTMLPreformatted"/>
+        <w:pStyle w:val="HTML"/>
         <w:shd w:val="clear" w:color="auto" w:fill="FFFFFF"/>
         <w:spacing w:line="360" w:lineRule="auto"/>
         <w:ind w:firstLine="993"/>
@@ -12198,7 +11234,7 @@
     </w:p>
     <w:p>
       <w:pPr>
-        <w:pStyle w:val="HTMLPreformatted"/>
+        <w:pStyle w:val="HTML"/>
         <w:shd w:val="clear" w:color="auto" w:fill="FFFFFF"/>
         <w:spacing w:line="360" w:lineRule="auto"/>
         <w:rPr>
@@ -12215,7 +11251,7 @@
           <w:sz w:val="28"/>
         </w:rPr>
         <w:drawing>
-          <wp:inline distT="0" distB="0" distL="0" distR="0" wp14:anchorId="445EB94D" wp14:editId="00F7A6D4">
+          <wp:inline distT="0" distB="0" distL="0" distR="0">
             <wp:extent cx="6645910" cy="2446020"/>
             <wp:effectExtent l="0" t="0" r="2540" b="0"/>
             <wp:docPr id="11" name="Рисунок 11"/>
@@ -12274,7 +11310,7 @@
     </w:p>
     <w:p>
       <w:pPr>
-        <w:pStyle w:val="HTMLPreformatted"/>
+        <w:pStyle w:val="HTML"/>
         <w:shd w:val="clear" w:color="auto" w:fill="FFFFFF"/>
         <w:spacing w:line="360" w:lineRule="auto"/>
         <w:ind w:firstLine="993"/>
@@ -12353,7 +11389,7 @@
     </w:p>
     <w:p>
       <w:pPr>
-        <w:pStyle w:val="HTMLPreformatted"/>
+        <w:pStyle w:val="HTML"/>
         <w:shd w:val="clear" w:color="auto" w:fill="FFFFFF"/>
         <w:spacing w:line="360" w:lineRule="auto"/>
         <w:ind w:firstLine="993"/>
@@ -12366,7 +11402,7 @@
     </w:p>
     <w:p>
       <w:pPr>
-        <w:pStyle w:val="HTMLPreformatted"/>
+        <w:pStyle w:val="HTML"/>
         <w:shd w:val="clear" w:color="auto" w:fill="FFFFFF"/>
         <w:spacing w:line="360" w:lineRule="auto"/>
         <w:ind w:firstLine="993"/>
@@ -12422,9 +11458,9 @@
     </w:p>
     <w:tbl>
       <w:tblPr>
-        <w:tblStyle w:val="TableGrid"/>
+        <w:tblStyle w:val="aa"/>
         <w:tblW w:w="5000" w:type="pct"/>
-        <w:tblLook w:val="04A0" w:firstRow="1" w:lastRow="0" w:firstColumn="1" w:lastColumn="0" w:noHBand="0" w:noVBand="1"/>
+        <w:tblLook w:val="04A0"/>
       </w:tblPr>
       <w:tblGrid>
         <w:gridCol w:w="2137"/>
@@ -13291,7 +12327,6 @@
                 <w:lang w:val="en-US"/>
               </w:rPr>
             </w:pPr>
-            <w:proofErr w:type="spellStart"/>
             <w:r>
               <w:rPr>
                 <w:rFonts w:ascii="Times New Roman" w:hAnsi="Times New Roman" w:cs="Times New Roman"/>
@@ -13301,33 +12336,8 @@
                 <w:szCs w:val="28"/>
                 <w:shd w:val="clear" w:color="auto" w:fill="FFFFFF"/>
               </w:rPr>
-              <w:t>micro</w:t>
-            </w:r>
-            <w:proofErr w:type="spellEnd"/>
-            <w:r>
-              <w:rPr>
-                <w:rFonts w:ascii="Times New Roman" w:hAnsi="Times New Roman" w:cs="Times New Roman"/>
-                <w:b/>
-                <w:color w:val="000000"/>
-                <w:sz w:val="28"/>
-                <w:szCs w:val="28"/>
-                <w:shd w:val="clear" w:color="auto" w:fill="FFFFFF"/>
-              </w:rPr>
-              <w:t xml:space="preserve"> </w:t>
-            </w:r>
-            <w:proofErr w:type="spellStart"/>
-            <w:r>
-              <w:rPr>
-                <w:rFonts w:ascii="Times New Roman" w:hAnsi="Times New Roman" w:cs="Times New Roman"/>
-                <w:b/>
-                <w:color w:val="000000"/>
-                <w:sz w:val="28"/>
-                <w:szCs w:val="28"/>
-                <w:shd w:val="clear" w:color="auto" w:fill="FFFFFF"/>
-              </w:rPr>
-              <w:t>avg</w:t>
-            </w:r>
-            <w:proofErr w:type="spellEnd"/>
+              <w:t>micro avg</w:t>
+            </w:r>
           </w:p>
         </w:tc>
         <w:tc>
@@ -13457,7 +12467,6 @@
                 <w:lang w:val="en-US"/>
               </w:rPr>
             </w:pPr>
-            <w:proofErr w:type="spellStart"/>
             <w:r>
               <w:rPr>
                 <w:rFonts w:ascii="Times New Roman" w:hAnsi="Times New Roman" w:cs="Times New Roman"/>
@@ -13467,33 +12476,8 @@
                 <w:szCs w:val="28"/>
                 <w:shd w:val="clear" w:color="auto" w:fill="FFFFFF"/>
               </w:rPr>
-              <w:t>macro</w:t>
-            </w:r>
-            <w:proofErr w:type="spellEnd"/>
-            <w:r>
-              <w:rPr>
-                <w:rFonts w:ascii="Times New Roman" w:hAnsi="Times New Roman" w:cs="Times New Roman"/>
-                <w:b/>
-                <w:color w:val="000000"/>
-                <w:sz w:val="28"/>
-                <w:szCs w:val="28"/>
-                <w:shd w:val="clear" w:color="auto" w:fill="FFFFFF"/>
-              </w:rPr>
-              <w:t xml:space="preserve"> </w:t>
-            </w:r>
-            <w:proofErr w:type="spellStart"/>
-            <w:r>
-              <w:rPr>
-                <w:rFonts w:ascii="Times New Roman" w:hAnsi="Times New Roman" w:cs="Times New Roman"/>
-                <w:b/>
-                <w:color w:val="000000"/>
-                <w:sz w:val="28"/>
-                <w:szCs w:val="28"/>
-                <w:shd w:val="clear" w:color="auto" w:fill="FFFFFF"/>
-              </w:rPr>
-              <w:t>avg</w:t>
-            </w:r>
-            <w:proofErr w:type="spellEnd"/>
+              <w:t>macro avg</w:t>
+            </w:r>
           </w:p>
         </w:tc>
         <w:tc>
@@ -13623,7 +12607,6 @@
                 <w:lang w:val="en-US"/>
               </w:rPr>
             </w:pPr>
-            <w:proofErr w:type="spellStart"/>
             <w:r>
               <w:rPr>
                 <w:rFonts w:ascii="Times New Roman" w:hAnsi="Times New Roman" w:cs="Times New Roman"/>
@@ -13633,33 +12616,8 @@
                 <w:szCs w:val="28"/>
                 <w:shd w:val="clear" w:color="auto" w:fill="FFFFFF"/>
               </w:rPr>
-              <w:t>weighted</w:t>
-            </w:r>
-            <w:proofErr w:type="spellEnd"/>
-            <w:r>
-              <w:rPr>
-                <w:rFonts w:ascii="Times New Roman" w:hAnsi="Times New Roman" w:cs="Times New Roman"/>
-                <w:b/>
-                <w:color w:val="000000"/>
-                <w:sz w:val="28"/>
-                <w:szCs w:val="28"/>
-                <w:shd w:val="clear" w:color="auto" w:fill="FFFFFF"/>
-              </w:rPr>
-              <w:t xml:space="preserve"> </w:t>
-            </w:r>
-            <w:proofErr w:type="spellStart"/>
-            <w:r>
-              <w:rPr>
-                <w:rFonts w:ascii="Times New Roman" w:hAnsi="Times New Roman" w:cs="Times New Roman"/>
-                <w:b/>
-                <w:color w:val="000000"/>
-                <w:sz w:val="28"/>
-                <w:szCs w:val="28"/>
-                <w:shd w:val="clear" w:color="auto" w:fill="FFFFFF"/>
-              </w:rPr>
-              <w:t>avg</w:t>
-            </w:r>
-            <w:proofErr w:type="spellEnd"/>
+              <w:t>weighted avg</w:t>
+            </w:r>
           </w:p>
         </w:tc>
         <w:tc>
@@ -13838,9 +12796,9 @@
     </w:p>
     <w:tbl>
       <w:tblPr>
-        <w:tblStyle w:val="TableGrid"/>
+        <w:tblStyle w:val="aa"/>
         <w:tblW w:w="5000" w:type="pct"/>
-        <w:tblLook w:val="04A0" w:firstRow="1" w:lastRow="0" w:firstColumn="1" w:lastColumn="0" w:noHBand="0" w:noVBand="1"/>
+        <w:tblLook w:val="04A0"/>
       </w:tblPr>
       <w:tblGrid>
         <w:gridCol w:w="540"/>
@@ -13937,27 +12895,7 @@
                 <w:sz w:val="28"/>
                 <w:szCs w:val="28"/>
               </w:rPr>
-              <w:t xml:space="preserve">Число </w:t>
-            </w:r>
-            <w:proofErr w:type="spellStart"/>
-            <w:r>
-              <w:rPr>
-                <w:rFonts w:ascii="Times New Roman" w:hAnsi="Times New Roman" w:cs="Times New Roman"/>
-                <w:b/>
-                <w:sz w:val="28"/>
-                <w:szCs w:val="28"/>
-              </w:rPr>
-              <w:t>сверточных</w:t>
-            </w:r>
-            <w:proofErr w:type="spellEnd"/>
-            <w:r>
-              <w:rPr>
-                <w:rFonts w:ascii="Times New Roman" w:hAnsi="Times New Roman" w:cs="Times New Roman"/>
-                <w:b/>
-                <w:sz w:val="28"/>
-                <w:szCs w:val="28"/>
-              </w:rPr>
-              <w:t xml:space="preserve"> слоев в блоке</w:t>
+              <w:t>Число сверточных слоев в блоке</w:t>
             </w:r>
           </w:p>
         </w:tc>
@@ -14834,7 +13772,7 @@
     </w:p>
     <w:p>
       <w:pPr>
-        <w:pStyle w:val="Heading1"/>
+        <w:pStyle w:val="1"/>
         <w:spacing w:after="240"/>
         <w:jc w:val="both"/>
         <w:rPr>
@@ -14876,16 +13814,7 @@
           <w:sz w:val="28"/>
           <w:szCs w:val="28"/>
         </w:rPr>
-        <w:t xml:space="preserve">построили несколько архитектур </w:t>
-      </w:r>
-      <w:proofErr w:type="spellStart"/>
-      <w:r>
-        <w:rPr>
-          <w:rFonts w:ascii="Times New Roman" w:hAnsi="Times New Roman" w:cs="Times New Roman"/>
-          <w:sz w:val="28"/>
-          <w:szCs w:val="28"/>
-        </w:rPr>
-        <w:t>св</w:t>
+        <w:t>построили несколько архитектур св</w:t>
       </w:r>
       <w:r>
         <w:rPr>
@@ -14911,7 +13840,6 @@
         </w:rPr>
         <w:t>ых</w:t>
       </w:r>
-      <w:proofErr w:type="spellEnd"/>
       <w:r>
         <w:rPr>
           <w:rFonts w:ascii="Times New Roman" w:hAnsi="Times New Roman" w:cs="Times New Roman"/>
@@ -14973,45 +13901,14 @@
         <w:t xml:space="preserve">На основе построенных архитектур разработали программы для обучения глубоких моделей. Затем было проведено обучение модели и тестирование на наборе данных задачи </w:t>
       </w:r>
       <w:hyperlink r:id="rId21" w:history="1">
-        <w:proofErr w:type="spellStart"/>
         <w:r>
           <w:rPr>
-            <w:rStyle w:val="Hyperlink"/>
+            <w:rStyle w:val="a4"/>
             <w:rFonts w:ascii="Times New Roman" w:hAnsi="Times New Roman" w:cs="Times New Roman"/>
             <w:sz w:val="28"/>
             <w:szCs w:val="28"/>
           </w:rPr>
-          <w:t>Quick</w:t>
-        </w:r>
-        <w:proofErr w:type="spellEnd"/>
-        <w:r>
-          <w:rPr>
-            <w:rStyle w:val="Hyperlink"/>
-            <w:rFonts w:ascii="Times New Roman" w:hAnsi="Times New Roman" w:cs="Times New Roman"/>
-            <w:sz w:val="28"/>
-            <w:szCs w:val="28"/>
-          </w:rPr>
-          <w:t xml:space="preserve">, </w:t>
-        </w:r>
-        <w:proofErr w:type="spellStart"/>
-        <w:r>
-          <w:rPr>
-            <w:rStyle w:val="Hyperlink"/>
-            <w:rFonts w:ascii="Times New Roman" w:hAnsi="Times New Roman" w:cs="Times New Roman"/>
-            <w:sz w:val="28"/>
-            <w:szCs w:val="28"/>
-          </w:rPr>
-          <w:t>Draw</w:t>
-        </w:r>
-        <w:proofErr w:type="spellEnd"/>
-        <w:r>
-          <w:rPr>
-            <w:rStyle w:val="Hyperlink"/>
-            <w:rFonts w:ascii="Times New Roman" w:hAnsi="Times New Roman" w:cs="Times New Roman"/>
-            <w:sz w:val="28"/>
-            <w:szCs w:val="28"/>
-          </w:rPr>
-          <w:t>!</w:t>
+          <w:t>Quick, Draw!</w:t>
         </w:r>
       </w:hyperlink>
       <w:r>
@@ -15040,43 +13937,7 @@
           <w:sz w:val="28"/>
           <w:szCs w:val="28"/>
         </w:rPr>
-        <w:t xml:space="preserve">Собранные метрики, показатели и результаты были визуализированы с помощью модуля </w:t>
-      </w:r>
-      <w:proofErr w:type="spellStart"/>
-      <w:r>
-        <w:rPr>
-          <w:rFonts w:ascii="Times New Roman" w:hAnsi="Times New Roman" w:cs="Times New Roman"/>
-          <w:sz w:val="28"/>
-          <w:szCs w:val="28"/>
-        </w:rPr>
-        <w:t>TensorBoard</w:t>
-      </w:r>
-      <w:proofErr w:type="spellEnd"/>
-      <w:r>
-        <w:rPr>
-          <w:rFonts w:ascii="Times New Roman" w:hAnsi="Times New Roman" w:cs="Times New Roman"/>
-          <w:sz w:val="28"/>
-          <w:szCs w:val="28"/>
-        </w:rPr>
-        <w:t xml:space="preserve"> библиотеки </w:t>
-      </w:r>
-      <w:proofErr w:type="spellStart"/>
-      <w:r>
-        <w:rPr>
-          <w:rFonts w:ascii="Times New Roman" w:hAnsi="Times New Roman" w:cs="Times New Roman"/>
-          <w:sz w:val="28"/>
-          <w:szCs w:val="28"/>
-        </w:rPr>
-        <w:t>TensorFlow</w:t>
-      </w:r>
-      <w:proofErr w:type="spellEnd"/>
-      <w:r>
-        <w:rPr>
-          <w:rFonts w:ascii="Times New Roman" w:hAnsi="Times New Roman" w:cs="Times New Roman"/>
-          <w:sz w:val="28"/>
-          <w:szCs w:val="28"/>
-        </w:rPr>
-        <w:t>, полученные графики представлены выше в данном отч</w:t>
+        <w:t>Собранные метрики, показатели и результаты были визуализированы с помощью модуля TensorBoard библиотеки TensorFlow, полученные графики представлены выше в данном отч</w:t>
       </w:r>
       <w:r>
         <w:rPr>
@@ -15180,16 +14041,15 @@
           <w:sz w:val="28"/>
           <w:szCs w:val="24"/>
         </w:rPr>
-        <w:t xml:space="preserve">построить архитектуру </w:t>
-      </w:r>
-      <w:proofErr w:type="spellStart"/>
+        <w:t>построить архитектуру св</w:t>
+      </w:r>
       <w:r>
         <w:rPr>
           <w:rFonts w:ascii="Times New Roman" w:hAnsi="Times New Roman" w:cs="Times New Roman"/>
           <w:sz w:val="28"/>
           <w:szCs w:val="24"/>
         </w:rPr>
-        <w:t>св</w:t>
+        <w:t>ё</w:t>
       </w:r>
       <w:r>
         <w:rPr>
@@ -15197,24 +14057,7 @@
           <w:sz w:val="28"/>
           <w:szCs w:val="24"/>
         </w:rPr>
-        <w:t>ё</w:t>
-      </w:r>
-      <w:r>
-        <w:rPr>
-          <w:rFonts w:ascii="Times New Roman" w:hAnsi="Times New Roman" w:cs="Times New Roman"/>
-          <w:sz w:val="28"/>
-          <w:szCs w:val="24"/>
-        </w:rPr>
-        <w:t>рточной</w:t>
-      </w:r>
-      <w:proofErr w:type="spellEnd"/>
-      <w:r>
-        <w:rPr>
-          <w:rFonts w:ascii="Times New Roman" w:hAnsi="Times New Roman" w:cs="Times New Roman"/>
-          <w:sz w:val="28"/>
-          <w:szCs w:val="24"/>
-        </w:rPr>
-        <w:t xml:space="preserve"> нейронной сети, которая позволяет решать практическую задачу с</w:t>
+        <w:t>рточной нейронной сети, которая позволяет решать практическую задачу с</w:t>
       </w:r>
       <w:r>
         <w:rPr>
@@ -15268,8 +14111,8 @@
 </file>
 
 <file path=word/numbering.xml><?xml version="1.0" encoding="utf-8"?>
-<w:numbering xmlns:wpc="http://schemas.microsoft.com/office/word/2010/wordprocessingCanvas" xmlns:mc="http://schemas.openxmlformats.org/markup-compatibility/2006" xmlns:o="urn:schemas-microsoft-com:office:office" xmlns:r="http://schemas.openxmlformats.org/officeDocument/2006/relationships" xmlns:m="http://schemas.openxmlformats.org/officeDocument/2006/math" xmlns:v="urn:schemas-microsoft-com:vml" xmlns:wp14="http://schemas.microsoft.com/office/word/2010/wordprocessingDrawing" xmlns:wp="http://schemas.openxmlformats.org/drawingml/2006/wordprocessingDrawing" xmlns:w10="urn:schemas-microsoft-com:office:word" xmlns:w="http://schemas.openxmlformats.org/wordprocessingml/2006/main" xmlns:w14="http://schemas.microsoft.com/office/word/2010/wordml" xmlns:w15="http://schemas.microsoft.com/office/word/2012/wordml" xmlns:wpg="http://schemas.microsoft.com/office/word/2010/wordprocessingGroup" xmlns:wpi="http://schemas.microsoft.com/office/word/2010/wordprocessingInk" xmlns:wne="http://schemas.microsoft.com/office/word/2006/wordml" xmlns:wps="http://schemas.microsoft.com/office/word/2010/wordprocessingShape" mc:Ignorable="w14 w15 wp14">
-  <w:abstractNum w:abstractNumId="0" w15:restartNumberingAfterBreak="0">
+<w:numbering xmlns:ve="http://schemas.openxmlformats.org/markup-compatibility/2006" xmlns:o="urn:schemas-microsoft-com:office:office" xmlns:r="http://schemas.openxmlformats.org/officeDocument/2006/relationships" xmlns:m="http://schemas.openxmlformats.org/officeDocument/2006/math" xmlns:v="urn:schemas-microsoft-com:vml" xmlns:wp="http://schemas.openxmlformats.org/drawingml/2006/wordprocessingDrawing" xmlns:w10="urn:schemas-microsoft-com:office:word" xmlns:w="http://schemas.openxmlformats.org/wordprocessingml/2006/main" xmlns:wne="http://schemas.microsoft.com/office/word/2006/wordml">
+  <w:abstractNum w:abstractNumId="0">
     <w:nsid w:val="04822457"/>
     <w:multiLevelType w:val="multilevel"/>
     <w:tmpl w:val="946211E4"/>
@@ -15382,7 +14225,7 @@
       </w:rPr>
     </w:lvl>
   </w:abstractNum>
-  <w:abstractNum w:abstractNumId="1" w15:restartNumberingAfterBreak="0">
+  <w:abstractNum w:abstractNumId="1">
     <w:nsid w:val="0A271A67"/>
     <w:multiLevelType w:val="hybridMultilevel"/>
     <w:tmpl w:val="1534F23A"/>
@@ -15495,7 +14338,7 @@
       </w:rPr>
     </w:lvl>
   </w:abstractNum>
-  <w:abstractNum w:abstractNumId="2" w15:restartNumberingAfterBreak="0">
+  <w:abstractNum w:abstractNumId="2">
     <w:nsid w:val="1442584F"/>
     <w:multiLevelType w:val="hybridMultilevel"/>
     <w:tmpl w:val="4104AA0E"/>
@@ -15608,7 +14451,7 @@
       </w:rPr>
     </w:lvl>
   </w:abstractNum>
-  <w:abstractNum w:abstractNumId="3" w15:restartNumberingAfterBreak="0">
+  <w:abstractNum w:abstractNumId="3">
     <w:nsid w:val="158304F1"/>
     <w:multiLevelType w:val="hybridMultilevel"/>
     <w:tmpl w:val="89948B80"/>
@@ -15721,7 +14564,7 @@
       </w:rPr>
     </w:lvl>
   </w:abstractNum>
-  <w:abstractNum w:abstractNumId="4" w15:restartNumberingAfterBreak="0">
+  <w:abstractNum w:abstractNumId="4">
     <w:nsid w:val="15F05CA3"/>
     <w:multiLevelType w:val="hybridMultilevel"/>
     <w:tmpl w:val="5BD8F3C4"/>
@@ -15834,7 +14677,7 @@
       </w:rPr>
     </w:lvl>
   </w:abstractNum>
-  <w:abstractNum w:abstractNumId="5" w15:restartNumberingAfterBreak="0">
+  <w:abstractNum w:abstractNumId="5">
     <w:nsid w:val="2E843501"/>
     <w:multiLevelType w:val="hybridMultilevel"/>
     <w:tmpl w:val="6A2ECE8E"/>
@@ -15920,7 +14763,7 @@
       </w:pPr>
     </w:lvl>
   </w:abstractNum>
-  <w:abstractNum w:abstractNumId="6" w15:restartNumberingAfterBreak="0">
+  <w:abstractNum w:abstractNumId="6">
     <w:nsid w:val="3201118B"/>
     <w:multiLevelType w:val="hybridMultilevel"/>
     <w:tmpl w:val="5E3A30A2"/>
@@ -16033,7 +14876,7 @@
       </w:rPr>
     </w:lvl>
   </w:abstractNum>
-  <w:abstractNum w:abstractNumId="7" w15:restartNumberingAfterBreak="0">
+  <w:abstractNum w:abstractNumId="7">
     <w:nsid w:val="3A10275C"/>
     <w:multiLevelType w:val="hybridMultilevel"/>
     <w:tmpl w:val="4B8EE7CA"/>
@@ -16146,7 +14989,7 @@
       </w:rPr>
     </w:lvl>
   </w:abstractNum>
-  <w:abstractNum w:abstractNumId="8" w15:restartNumberingAfterBreak="0">
+  <w:abstractNum w:abstractNumId="8">
     <w:nsid w:val="4FA65381"/>
     <w:multiLevelType w:val="hybridMultilevel"/>
     <w:tmpl w:val="6758FF5C"/>
@@ -16259,7 +15102,7 @@
       </w:rPr>
     </w:lvl>
   </w:abstractNum>
-  <w:abstractNum w:abstractNumId="9" w15:restartNumberingAfterBreak="0">
+  <w:abstractNum w:abstractNumId="9">
     <w:nsid w:val="5D7466EE"/>
     <w:multiLevelType w:val="hybridMultilevel"/>
     <w:tmpl w:val="0BB21DB6"/>
@@ -16372,7 +15215,7 @@
       </w:rPr>
     </w:lvl>
   </w:abstractNum>
-  <w:abstractNum w:abstractNumId="10" w15:restartNumberingAfterBreak="0">
+  <w:abstractNum w:abstractNumId="10">
     <w:nsid w:val="79F45A13"/>
     <w:multiLevelType w:val="hybridMultilevel"/>
     <w:tmpl w:val="932A52E8"/>
@@ -16485,7 +15328,7 @@
       </w:rPr>
     </w:lvl>
   </w:abstractNum>
-  <w:abstractNum w:abstractNumId="11" w15:restartNumberingAfterBreak="0">
+  <w:abstractNum w:abstractNumId="11">
     <w:nsid w:val="7D376B7E"/>
     <w:multiLevelType w:val="hybridMultilevel"/>
     <w:tmpl w:val="27DC9108"/>
@@ -16598,7 +15441,7 @@
       </w:rPr>
     </w:lvl>
   </w:abstractNum>
-  <w:abstractNum w:abstractNumId="12" w15:restartNumberingAfterBreak="0">
+  <w:abstractNum w:abstractNumId="12">
     <w:nsid w:val="7E24052A"/>
     <w:multiLevelType w:val="hybridMultilevel"/>
     <w:tmpl w:val="5B9CCB3C"/>
@@ -16754,7 +15597,7 @@
 </file>
 
 <file path=word/styles.xml><?xml version="1.0" encoding="utf-8"?>
-<w:styles xmlns:mc="http://schemas.openxmlformats.org/markup-compatibility/2006" xmlns:r="http://schemas.openxmlformats.org/officeDocument/2006/relationships" xmlns:w="http://schemas.openxmlformats.org/wordprocessingml/2006/main" xmlns:w14="http://schemas.microsoft.com/office/word/2010/wordml" xmlns:w15="http://schemas.microsoft.com/office/word/2012/wordml" mc:Ignorable="w14 w15">
+<w:styles xmlns:r="http://schemas.openxmlformats.org/officeDocument/2006/relationships" xmlns:w="http://schemas.openxmlformats.org/wordprocessingml/2006/main">
   <w:docDefaults>
     <w:rPrDefault>
       <w:rPr>
@@ -16770,389 +15613,155 @@
       </w:pPr>
     </w:pPrDefault>
   </w:docDefaults>
-  <w:latentStyles w:defLockedState="0" w:defUIPriority="99" w:defSemiHidden="0" w:defUnhideWhenUsed="0" w:defQFormat="0" w:count="371">
-    <w:lsdException w:name="Normal" w:uiPriority="0" w:qFormat="1"/>
-    <w:lsdException w:name="heading 1" w:uiPriority="9" w:qFormat="1"/>
-    <w:lsdException w:name="heading 2" w:semiHidden="1" w:uiPriority="9" w:unhideWhenUsed="1" w:qFormat="1"/>
-    <w:lsdException w:name="heading 3" w:semiHidden="1" w:uiPriority="9" w:unhideWhenUsed="1" w:qFormat="1"/>
-    <w:lsdException w:name="heading 4" w:semiHidden="1" w:uiPriority="9" w:unhideWhenUsed="1" w:qFormat="1"/>
-    <w:lsdException w:name="heading 5" w:semiHidden="1" w:uiPriority="9" w:unhideWhenUsed="1" w:qFormat="1"/>
-    <w:lsdException w:name="heading 6" w:semiHidden="1" w:uiPriority="9" w:unhideWhenUsed="1" w:qFormat="1"/>
-    <w:lsdException w:name="heading 7" w:semiHidden="1" w:uiPriority="9" w:unhideWhenUsed="1" w:qFormat="1"/>
-    <w:lsdException w:name="heading 8" w:semiHidden="1" w:uiPriority="9" w:unhideWhenUsed="1" w:qFormat="1"/>
-    <w:lsdException w:name="heading 9" w:semiHidden="1" w:uiPriority="9" w:unhideWhenUsed="1" w:qFormat="1"/>
-    <w:lsdException w:name="index 1" w:semiHidden="1" w:unhideWhenUsed="1"/>
-    <w:lsdException w:name="index 2" w:semiHidden="1" w:unhideWhenUsed="1"/>
-    <w:lsdException w:name="index 3" w:semiHidden="1" w:unhideWhenUsed="1"/>
-    <w:lsdException w:name="index 4" w:semiHidden="1" w:unhideWhenUsed="1"/>
-    <w:lsdException w:name="index 5" w:semiHidden="1" w:unhideWhenUsed="1"/>
-    <w:lsdException w:name="index 6" w:semiHidden="1" w:unhideWhenUsed="1"/>
-    <w:lsdException w:name="index 7" w:semiHidden="1" w:unhideWhenUsed="1"/>
-    <w:lsdException w:name="index 8" w:semiHidden="1" w:unhideWhenUsed="1"/>
-    <w:lsdException w:name="index 9" w:semiHidden="1" w:unhideWhenUsed="1"/>
-    <w:lsdException w:name="toc 1" w:semiHidden="1" w:uiPriority="39" w:unhideWhenUsed="1"/>
-    <w:lsdException w:name="toc 2" w:semiHidden="1" w:uiPriority="39" w:unhideWhenUsed="1"/>
-    <w:lsdException w:name="toc 3" w:semiHidden="1" w:uiPriority="39" w:unhideWhenUsed="1"/>
-    <w:lsdException w:name="toc 4" w:semiHidden="1" w:uiPriority="39" w:unhideWhenUsed="1"/>
-    <w:lsdException w:name="toc 5" w:semiHidden="1" w:uiPriority="39" w:unhideWhenUsed="1"/>
-    <w:lsdException w:name="toc 6" w:semiHidden="1" w:uiPriority="39" w:unhideWhenUsed="1"/>
-    <w:lsdException w:name="toc 7" w:semiHidden="1" w:uiPriority="39" w:unhideWhenUsed="1"/>
-    <w:lsdException w:name="toc 8" w:semiHidden="1" w:uiPriority="39" w:unhideWhenUsed="1"/>
-    <w:lsdException w:name="toc 9" w:semiHidden="1" w:uiPriority="39" w:unhideWhenUsed="1"/>
-    <w:lsdException w:name="Normal Indent" w:semiHidden="1" w:unhideWhenUsed="1"/>
-    <w:lsdException w:name="footnote text" w:semiHidden="1" w:unhideWhenUsed="1"/>
-    <w:lsdException w:name="annotation text" w:semiHidden="1" w:unhideWhenUsed="1"/>
-    <w:lsdException w:name="header" w:semiHidden="1" w:unhideWhenUsed="1"/>
-    <w:lsdException w:name="footer" w:semiHidden="1" w:unhideWhenUsed="1"/>
-    <w:lsdException w:name="index heading" w:semiHidden="1" w:unhideWhenUsed="1"/>
-    <w:lsdException w:name="caption" w:semiHidden="1" w:uiPriority="35" w:unhideWhenUsed="1" w:qFormat="1"/>
-    <w:lsdException w:name="table of figures" w:semiHidden="1" w:unhideWhenUsed="1"/>
-    <w:lsdException w:name="envelope address" w:semiHidden="1" w:unhideWhenUsed="1"/>
-    <w:lsdException w:name="envelope return" w:semiHidden="1" w:unhideWhenUsed="1"/>
-    <w:lsdException w:name="footnote reference" w:semiHidden="1" w:unhideWhenUsed="1"/>
-    <w:lsdException w:name="annotation reference" w:semiHidden="1" w:unhideWhenUsed="1"/>
-    <w:lsdException w:name="line number" w:semiHidden="1" w:unhideWhenUsed="1"/>
-    <w:lsdException w:name="page number" w:semiHidden="1" w:unhideWhenUsed="1"/>
-    <w:lsdException w:name="endnote reference" w:semiHidden="1" w:unhideWhenUsed="1"/>
-    <w:lsdException w:name="endnote text" w:semiHidden="1" w:unhideWhenUsed="1"/>
-    <w:lsdException w:name="table of authorities" w:semiHidden="1" w:unhideWhenUsed="1"/>
-    <w:lsdException w:name="macro" w:semiHidden="1" w:unhideWhenUsed="1"/>
-    <w:lsdException w:name="toa heading" w:semiHidden="1" w:unhideWhenUsed="1"/>
-    <w:lsdException w:name="List" w:semiHidden="1" w:unhideWhenUsed="1"/>
-    <w:lsdException w:name="List Bullet" w:semiHidden="1" w:unhideWhenUsed="1"/>
-    <w:lsdException w:name="List Number" w:semiHidden="1" w:unhideWhenUsed="1"/>
-    <w:lsdException w:name="List 2" w:semiHidden="1" w:unhideWhenUsed="1"/>
-    <w:lsdException w:name="List 3" w:semiHidden="1" w:unhideWhenUsed="1"/>
-    <w:lsdException w:name="List 4" w:semiHidden="1" w:unhideWhenUsed="1"/>
-    <w:lsdException w:name="List 5" w:semiHidden="1" w:unhideWhenUsed="1"/>
-    <w:lsdException w:name="List Bullet 2" w:semiHidden="1" w:unhideWhenUsed="1"/>
-    <w:lsdException w:name="List Bullet 3" w:semiHidden="1" w:unhideWhenUsed="1"/>
-    <w:lsdException w:name="List Bullet 4" w:semiHidden="1" w:unhideWhenUsed="1"/>
-    <w:lsdException w:name="List Bullet 5" w:semiHidden="1" w:unhideWhenUsed="1"/>
-    <w:lsdException w:name="List Number 2" w:semiHidden="1" w:unhideWhenUsed="1"/>
-    <w:lsdException w:name="List Number 3" w:semiHidden="1" w:unhideWhenUsed="1"/>
-    <w:lsdException w:name="List Number 4" w:semiHidden="1" w:unhideWhenUsed="1"/>
-    <w:lsdException w:name="List Number 5" w:semiHidden="1" w:unhideWhenUsed="1"/>
-    <w:lsdException w:name="Title" w:uiPriority="10" w:qFormat="1"/>
-    <w:lsdException w:name="Closing" w:semiHidden="1" w:unhideWhenUsed="1"/>
-    <w:lsdException w:name="Signature" w:semiHidden="1" w:unhideWhenUsed="1"/>
-    <w:lsdException w:name="Default Paragraph Font" w:semiHidden="1" w:uiPriority="1" w:unhideWhenUsed="1"/>
-    <w:lsdException w:name="Body Text" w:semiHidden="1" w:unhideWhenUsed="1"/>
-    <w:lsdException w:name="Body Text Indent" w:semiHidden="1" w:unhideWhenUsed="1"/>
-    <w:lsdException w:name="List Continue" w:semiHidden="1" w:unhideWhenUsed="1"/>
-    <w:lsdException w:name="List Continue 2" w:semiHidden="1" w:unhideWhenUsed="1"/>
-    <w:lsdException w:name="List Continue 3" w:semiHidden="1" w:unhideWhenUsed="1"/>
-    <w:lsdException w:name="List Continue 4" w:semiHidden="1" w:unhideWhenUsed="1"/>
-    <w:lsdException w:name="List Continue 5" w:semiHidden="1" w:unhideWhenUsed="1"/>
-    <w:lsdException w:name="Message Header" w:semiHidden="1" w:unhideWhenUsed="1"/>
-    <w:lsdException w:name="Subtitle" w:uiPriority="11" w:qFormat="1"/>
-    <w:lsdException w:name="Salutation" w:semiHidden="1" w:unhideWhenUsed="1"/>
-    <w:lsdException w:name="Date" w:semiHidden="1" w:unhideWhenUsed="1"/>
-    <w:lsdException w:name="Body Text First Indent" w:semiHidden="1" w:unhideWhenUsed="1"/>
-    <w:lsdException w:name="Body Text First Indent 2" w:semiHidden="1" w:unhideWhenUsed="1"/>
-    <w:lsdException w:name="Note Heading" w:semiHidden="1" w:unhideWhenUsed="1"/>
-    <w:lsdException w:name="Body Text 2" w:semiHidden="1" w:unhideWhenUsed="1"/>
-    <w:lsdException w:name="Body Text 3" w:semiHidden="1" w:unhideWhenUsed="1"/>
-    <w:lsdException w:name="Body Text Indent 2" w:semiHidden="1" w:unhideWhenUsed="1"/>
-    <w:lsdException w:name="Body Text Indent 3" w:semiHidden="1" w:unhideWhenUsed="1"/>
-    <w:lsdException w:name="Block Text" w:semiHidden="1" w:unhideWhenUsed="1"/>
-    <w:lsdException w:name="Hyperlink" w:semiHidden="1" w:unhideWhenUsed="1"/>
-    <w:lsdException w:name="FollowedHyperlink" w:semiHidden="1" w:unhideWhenUsed="1"/>
-    <w:lsdException w:name="Strong" w:uiPriority="22" w:qFormat="1"/>
-    <w:lsdException w:name="Emphasis" w:uiPriority="20" w:qFormat="1"/>
-    <w:lsdException w:name="Document Map" w:semiHidden="1" w:unhideWhenUsed="1"/>
-    <w:lsdException w:name="Plain Text" w:semiHidden="1" w:unhideWhenUsed="1"/>
-    <w:lsdException w:name="E-mail Signature" w:semiHidden="1" w:unhideWhenUsed="1"/>
-    <w:lsdException w:name="HTML Top of Form" w:semiHidden="1" w:unhideWhenUsed="1"/>
-    <w:lsdException w:name="HTML Bottom of Form" w:semiHidden="1" w:unhideWhenUsed="1"/>
-    <w:lsdException w:name="Normal (Web)" w:semiHidden="1" w:unhideWhenUsed="1"/>
-    <w:lsdException w:name="HTML Acronym" w:semiHidden="1" w:unhideWhenUsed="1"/>
-    <w:lsdException w:name="HTML Address" w:semiHidden="1" w:unhideWhenUsed="1"/>
-    <w:lsdException w:name="HTML Cite" w:semiHidden="1" w:unhideWhenUsed="1"/>
-    <w:lsdException w:name="HTML Code" w:semiHidden="1" w:unhideWhenUsed="1"/>
-    <w:lsdException w:name="HTML Definition" w:semiHidden="1" w:unhideWhenUsed="1"/>
-    <w:lsdException w:name="HTML Keyboard" w:semiHidden="1" w:unhideWhenUsed="1"/>
-    <w:lsdException w:name="HTML Preformatted" w:semiHidden="1" w:unhideWhenUsed="1"/>
-    <w:lsdException w:name="HTML Sample" w:semiHidden="1" w:unhideWhenUsed="1"/>
-    <w:lsdException w:name="HTML Typewriter" w:semiHidden="1" w:unhideWhenUsed="1"/>
-    <w:lsdException w:name="HTML Variable" w:semiHidden="1" w:unhideWhenUsed="1"/>
-    <w:lsdException w:name="Normal Table" w:semiHidden="1" w:unhideWhenUsed="1"/>
-    <w:lsdException w:name="annotation subject" w:semiHidden="1" w:unhideWhenUsed="1"/>
-    <w:lsdException w:name="No List" w:semiHidden="1" w:unhideWhenUsed="1"/>
-    <w:lsdException w:name="Outline List 1" w:semiHidden="1" w:unhideWhenUsed="1"/>
-    <w:lsdException w:name="Outline List 2" w:semiHidden="1" w:unhideWhenUsed="1"/>
-    <w:lsdException w:name="Outline List 3" w:semiHidden="1" w:unhideWhenUsed="1"/>
-    <w:lsdException w:name="Table Simple 1" w:semiHidden="1" w:unhideWhenUsed="1"/>
-    <w:lsdException w:name="Table Simple 2" w:semiHidden="1" w:unhideWhenUsed="1"/>
-    <w:lsdException w:name="Table Simple 3" w:semiHidden="1" w:unhideWhenUsed="1"/>
-    <w:lsdException w:name="Table Classic 1" w:semiHidden="1" w:unhideWhenUsed="1"/>
-    <w:lsdException w:name="Table Classic 2" w:semiHidden="1" w:unhideWhenUsed="1"/>
-    <w:lsdException w:name="Table Classic 3" w:semiHidden="1" w:unhideWhenUsed="1"/>
-    <w:lsdException w:name="Table Classic 4" w:semiHidden="1" w:unhideWhenUsed="1"/>
-    <w:lsdException w:name="Table Colorful 1" w:semiHidden="1" w:unhideWhenUsed="1"/>
-    <w:lsdException w:name="Table Colorful 2" w:semiHidden="1" w:unhideWhenUsed="1"/>
-    <w:lsdException w:name="Table Colorful 3" w:semiHidden="1" w:unhideWhenUsed="1"/>
-    <w:lsdException w:name="Table Columns 1" w:semiHidden="1" w:unhideWhenUsed="1"/>
-    <w:lsdException w:name="Table Columns 2" w:semiHidden="1" w:unhideWhenUsed="1"/>
-    <w:lsdException w:name="Table Columns 3" w:semiHidden="1" w:unhideWhenUsed="1"/>
-    <w:lsdException w:name="Table Columns 4" w:semiHidden="1" w:unhideWhenUsed="1"/>
-    <w:lsdException w:name="Table Columns 5" w:semiHidden="1" w:unhideWhenUsed="1"/>
-    <w:lsdException w:name="Table Grid 1" w:semiHidden="1" w:unhideWhenUsed="1"/>
-    <w:lsdException w:name="Table Grid 2" w:semiHidden="1" w:unhideWhenUsed="1"/>
-    <w:lsdException w:name="Table Grid 3" w:semiHidden="1" w:unhideWhenUsed="1"/>
-    <w:lsdException w:name="Table Grid 4" w:semiHidden="1" w:unhideWhenUsed="1"/>
-    <w:lsdException w:name="Table Grid 5" w:semiHidden="1" w:unhideWhenUsed="1"/>
-    <w:lsdException w:name="Table Grid 6" w:semiHidden="1" w:unhideWhenUsed="1"/>
-    <w:lsdException w:name="Table Grid 7" w:semiHidden="1" w:unhideWhenUsed="1"/>
-    <w:lsdException w:name="Table Grid 8" w:semiHidden="1" w:unhideWhenUsed="1"/>
-    <w:lsdException w:name="Table List 1" w:semiHidden="1" w:unhideWhenUsed="1"/>
-    <w:lsdException w:name="Table List 2" w:semiHidden="1" w:unhideWhenUsed="1"/>
-    <w:lsdException w:name="Table List 3" w:semiHidden="1" w:unhideWhenUsed="1"/>
-    <w:lsdException w:name="Table List 4" w:semiHidden="1" w:unhideWhenUsed="1"/>
-    <w:lsdException w:name="Table List 5" w:semiHidden="1" w:unhideWhenUsed="1"/>
-    <w:lsdException w:name="Table List 6" w:semiHidden="1" w:unhideWhenUsed="1"/>
-    <w:lsdException w:name="Table List 7" w:semiHidden="1" w:unhideWhenUsed="1"/>
-    <w:lsdException w:name="Table List 8" w:semiHidden="1" w:unhideWhenUsed="1"/>
-    <w:lsdException w:name="Table 3D effects 1" w:semiHidden="1" w:unhideWhenUsed="1"/>
-    <w:lsdException w:name="Table 3D effects 2" w:semiHidden="1" w:unhideWhenUsed="1"/>
-    <w:lsdException w:name="Table 3D effects 3" w:semiHidden="1" w:unhideWhenUsed="1"/>
-    <w:lsdException w:name="Table Contemporary" w:semiHidden="1" w:unhideWhenUsed="1"/>
-    <w:lsdException w:name="Table Elegant" w:semiHidden="1" w:unhideWhenUsed="1"/>
-    <w:lsdException w:name="Table Professional" w:semiHidden="1" w:unhideWhenUsed="1"/>
-    <w:lsdException w:name="Table Subtle 1" w:semiHidden="1" w:unhideWhenUsed="1"/>
-    <w:lsdException w:name="Table Subtle 2" w:semiHidden="1" w:unhideWhenUsed="1"/>
-    <w:lsdException w:name="Table Web 1" w:semiHidden="1" w:unhideWhenUsed="1"/>
-    <w:lsdException w:name="Table Web 2" w:semiHidden="1" w:unhideWhenUsed="1"/>
-    <w:lsdException w:name="Table Web 3" w:semiHidden="1" w:unhideWhenUsed="1"/>
-    <w:lsdException w:name="Balloon Text" w:semiHidden="1" w:unhideWhenUsed="1"/>
-    <w:lsdException w:name="Table Grid" w:uiPriority="39"/>
-    <w:lsdException w:name="Table Theme" w:semiHidden="1" w:unhideWhenUsed="1"/>
-    <w:lsdException w:name="Placeholder Text" w:semiHidden="1"/>
-    <w:lsdException w:name="No Spacing" w:uiPriority="1" w:qFormat="1"/>
-    <w:lsdException w:name="Light Shading" w:uiPriority="60"/>
-    <w:lsdException w:name="Light List" w:uiPriority="61"/>
-    <w:lsdException w:name="Light Grid" w:uiPriority="62"/>
-    <w:lsdException w:name="Medium Shading 1" w:uiPriority="63"/>
-    <w:lsdException w:name="Medium Shading 2" w:uiPriority="64"/>
-    <w:lsdException w:name="Medium List 1" w:uiPriority="65"/>
-    <w:lsdException w:name="Medium List 2" w:uiPriority="66"/>
-    <w:lsdException w:name="Medium Grid 1" w:uiPriority="67"/>
-    <w:lsdException w:name="Medium Grid 2" w:uiPriority="68"/>
-    <w:lsdException w:name="Medium Grid 3" w:uiPriority="69"/>
-    <w:lsdException w:name="Dark List" w:uiPriority="70"/>
-    <w:lsdException w:name="Colorful Shading" w:uiPriority="71"/>
-    <w:lsdException w:name="Colorful List" w:uiPriority="72"/>
-    <w:lsdException w:name="Colorful Grid" w:uiPriority="73"/>
-    <w:lsdException w:name="Light Shading Accent 1" w:uiPriority="60"/>
-    <w:lsdException w:name="Light List Accent 1" w:uiPriority="61"/>
-    <w:lsdException w:name="Light Grid Accent 1" w:uiPriority="62"/>
-    <w:lsdException w:name="Medium Shading 1 Accent 1" w:uiPriority="63"/>
-    <w:lsdException w:name="Medium Shading 2 Accent 1" w:uiPriority="64"/>
-    <w:lsdException w:name="Medium List 1 Accent 1" w:uiPriority="65"/>
-    <w:lsdException w:name="Revision" w:semiHidden="1"/>
-    <w:lsdException w:name="List Paragraph" w:uiPriority="34" w:qFormat="1"/>
-    <w:lsdException w:name="Quote" w:uiPriority="29" w:qFormat="1"/>
-    <w:lsdException w:name="Intense Quote" w:uiPriority="30" w:qFormat="1"/>
-    <w:lsdException w:name="Medium List 2 Accent 1" w:uiPriority="66"/>
-    <w:lsdException w:name="Medium Grid 1 Accent 1" w:uiPriority="67"/>
-    <w:lsdException w:name="Medium Grid 2 Accent 1" w:uiPriority="68"/>
-    <w:lsdException w:name="Medium Grid 3 Accent 1" w:uiPriority="69"/>
-    <w:lsdException w:name="Dark List Accent 1" w:uiPriority="70"/>
-    <w:lsdException w:name="Colorful Shading Accent 1" w:uiPriority="71"/>
-    <w:lsdException w:name="Colorful List Accent 1" w:uiPriority="72"/>
-    <w:lsdException w:name="Colorful Grid Accent 1" w:uiPriority="73"/>
-    <w:lsdException w:name="Light Shading Accent 2" w:uiPriority="60"/>
-    <w:lsdException w:name="Light List Accent 2" w:uiPriority="61"/>
-    <w:lsdException w:name="Light Grid Accent 2" w:uiPriority="62"/>
-    <w:lsdException w:name="Medium Shading 1 Accent 2" w:uiPriority="63"/>
-    <w:lsdException w:name="Medium Shading 2 Accent 2" w:uiPriority="64"/>
-    <w:lsdException w:name="Medium List 1 Accent 2" w:uiPriority="65"/>
-    <w:lsdException w:name="Medium List 2 Accent 2" w:uiPriority="66"/>
-    <w:lsdException w:name="Medium Grid 1 Accent 2" w:uiPriority="67"/>
-    <w:lsdException w:name="Medium Grid 2 Accent 2" w:uiPriority="68"/>
-    <w:lsdException w:name="Medium Grid 3 Accent 2" w:uiPriority="69"/>
-    <w:lsdException w:name="Dark List Accent 2" w:uiPriority="70"/>
-    <w:lsdException w:name="Colorful Shading Accent 2" w:uiPriority="71"/>
-    <w:lsdException w:name="Colorful List Accent 2" w:uiPriority="72"/>
-    <w:lsdException w:name="Colorful Grid Accent 2" w:uiPriority="73"/>
-    <w:lsdException w:name="Light Shading Accent 3" w:uiPriority="60"/>
-    <w:lsdException w:name="Light List Accent 3" w:uiPriority="61"/>
-    <w:lsdException w:name="Light Grid Accent 3" w:uiPriority="62"/>
-    <w:lsdException w:name="Medium Shading 1 Accent 3" w:uiPriority="63"/>
-    <w:lsdException w:name="Medium Shading 2 Accent 3" w:uiPriority="64"/>
-    <w:lsdException w:name="Medium List 1 Accent 3" w:uiPriority="65"/>
-    <w:lsdException w:name="Medium List 2 Accent 3" w:uiPriority="66"/>
-    <w:lsdException w:name="Medium Grid 1 Accent 3" w:uiPriority="67"/>
-    <w:lsdException w:name="Medium Grid 2 Accent 3" w:uiPriority="68"/>
-    <w:lsdException w:name="Medium Grid 3 Accent 3" w:uiPriority="69"/>
-    <w:lsdException w:name="Dark List Accent 3" w:uiPriority="70"/>
-    <w:lsdException w:name="Colorful Shading Accent 3" w:uiPriority="71"/>
-    <w:lsdException w:name="Colorful List Accent 3" w:uiPriority="72"/>
-    <w:lsdException w:name="Colorful Grid Accent 3" w:uiPriority="73"/>
-    <w:lsdException w:name="Light Shading Accent 4" w:uiPriority="60"/>
-    <w:lsdException w:name="Light List Accent 4" w:uiPriority="61"/>
-    <w:lsdException w:name="Light Grid Accent 4" w:uiPriority="62"/>
-    <w:lsdException w:name="Medium Shading 1 Accent 4" w:uiPriority="63"/>
-    <w:lsdException w:name="Medium Shading 2 Accent 4" w:uiPriority="64"/>
-    <w:lsdException w:name="Medium List 1 Accent 4" w:uiPriority="65"/>
-    <w:lsdException w:name="Medium List 2 Accent 4" w:uiPriority="66"/>
-    <w:lsdException w:name="Medium Grid 1 Accent 4" w:uiPriority="67"/>
-    <w:lsdException w:name="Medium Grid 2 Accent 4" w:uiPriority="68"/>
-    <w:lsdException w:name="Medium Grid 3 Accent 4" w:uiPriority="69"/>
-    <w:lsdException w:name="Dark List Accent 4" w:uiPriority="70"/>
-    <w:lsdException w:name="Colorful Shading Accent 4" w:uiPriority="71"/>
-    <w:lsdException w:name="Colorful List Accent 4" w:uiPriority="72"/>
-    <w:lsdException w:name="Colorful Grid Accent 4" w:uiPriority="73"/>
-    <w:lsdException w:name="Light Shading Accent 5" w:uiPriority="60"/>
-    <w:lsdException w:name="Light List Accent 5" w:uiPriority="61"/>
-    <w:lsdException w:name="Light Grid Accent 5" w:uiPriority="62"/>
-    <w:lsdException w:name="Medium Shading 1 Accent 5" w:uiPriority="63"/>
-    <w:lsdException w:name="Medium Shading 2 Accent 5" w:uiPriority="64"/>
-    <w:lsdException w:name="Medium List 1 Accent 5" w:uiPriority="65"/>
-    <w:lsdException w:name="Medium List 2 Accent 5" w:uiPriority="66"/>
-    <w:lsdException w:name="Medium Grid 1 Accent 5" w:uiPriority="67"/>
-    <w:lsdException w:name="Medium Grid 2 Accent 5" w:uiPriority="68"/>
-    <w:lsdException w:name="Medium Grid 3 Accent 5" w:uiPriority="69"/>
-    <w:lsdException w:name="Dark List Accent 5" w:uiPriority="70"/>
-    <w:lsdException w:name="Colorful Shading Accent 5" w:uiPriority="71"/>
-    <w:lsdException w:name="Colorful List Accent 5" w:uiPriority="72"/>
-    <w:lsdException w:name="Colorful Grid Accent 5" w:uiPriority="73"/>
-    <w:lsdException w:name="Light Shading Accent 6" w:uiPriority="60"/>
-    <w:lsdException w:name="Light List Accent 6" w:uiPriority="61"/>
-    <w:lsdException w:name="Light Grid Accent 6" w:uiPriority="62"/>
-    <w:lsdException w:name="Medium Shading 1 Accent 6" w:uiPriority="63"/>
-    <w:lsdException w:name="Medium Shading 2 Accent 6" w:uiPriority="64"/>
-    <w:lsdException w:name="Medium List 1 Accent 6" w:uiPriority="65"/>
-    <w:lsdException w:name="Medium List 2 Accent 6" w:uiPriority="66"/>
-    <w:lsdException w:name="Medium Grid 1 Accent 6" w:uiPriority="67"/>
-    <w:lsdException w:name="Medium Grid 2 Accent 6" w:uiPriority="68"/>
-    <w:lsdException w:name="Medium Grid 3 Accent 6" w:uiPriority="69"/>
-    <w:lsdException w:name="Dark List Accent 6" w:uiPriority="70"/>
-    <w:lsdException w:name="Colorful Shading Accent 6" w:uiPriority="71"/>
-    <w:lsdException w:name="Colorful List Accent 6" w:uiPriority="72"/>
-    <w:lsdException w:name="Colorful Grid Accent 6" w:uiPriority="73"/>
-    <w:lsdException w:name="Subtle Emphasis" w:uiPriority="19" w:qFormat="1"/>
-    <w:lsdException w:name="Intense Emphasis" w:uiPriority="21" w:qFormat="1"/>
-    <w:lsdException w:name="Subtle Reference" w:uiPriority="31" w:qFormat="1"/>
-    <w:lsdException w:name="Intense Reference" w:uiPriority="32" w:qFormat="1"/>
-    <w:lsdException w:name="Book Title" w:uiPriority="33" w:qFormat="1"/>
-    <w:lsdException w:name="Bibliography" w:semiHidden="1" w:uiPriority="37" w:unhideWhenUsed="1"/>
-    <w:lsdException w:name="TOC Heading" w:semiHidden="1" w:uiPriority="39" w:unhideWhenUsed="1" w:qFormat="1"/>
-    <w:lsdException w:name="Plain Table 1" w:uiPriority="41"/>
-    <w:lsdException w:name="Plain Table 2" w:uiPriority="42"/>
-    <w:lsdException w:name="Plain Table 3" w:uiPriority="43"/>
-    <w:lsdException w:name="Plain Table 4" w:uiPriority="44"/>
-    <w:lsdException w:name="Plain Table 5" w:uiPriority="45"/>
-    <w:lsdException w:name="Grid Table Light" w:uiPriority="40"/>
-    <w:lsdException w:name="Grid Table 1 Light" w:uiPriority="46"/>
-    <w:lsdException w:name="Grid Table 2" w:uiPriority="47"/>
-    <w:lsdException w:name="Grid Table 3" w:uiPriority="48"/>
-    <w:lsdException w:name="Grid Table 4" w:uiPriority="49"/>
-    <w:lsdException w:name="Grid Table 5 Dark" w:uiPriority="50"/>
-    <w:lsdException w:name="Grid Table 6 Colorful" w:uiPriority="51"/>
-    <w:lsdException w:name="Grid Table 7 Colorful" w:uiPriority="52"/>
-    <w:lsdException w:name="Grid Table 1 Light Accent 1" w:uiPriority="46"/>
-    <w:lsdException w:name="Grid Table 2 Accent 1" w:uiPriority="47"/>
-    <w:lsdException w:name="Grid Table 3 Accent 1" w:uiPriority="48"/>
-    <w:lsdException w:name="Grid Table 4 Accent 1" w:uiPriority="49"/>
-    <w:lsdException w:name="Grid Table 5 Dark Accent 1" w:uiPriority="50"/>
-    <w:lsdException w:name="Grid Table 6 Colorful Accent 1" w:uiPriority="51"/>
-    <w:lsdException w:name="Grid Table 7 Colorful Accent 1" w:uiPriority="52"/>
-    <w:lsdException w:name="Grid Table 1 Light Accent 2" w:uiPriority="46"/>
-    <w:lsdException w:name="Grid Table 2 Accent 2" w:uiPriority="47"/>
-    <w:lsdException w:name="Grid Table 3 Accent 2" w:uiPriority="48"/>
-    <w:lsdException w:name="Grid Table 4 Accent 2" w:uiPriority="49"/>
-    <w:lsdException w:name="Grid Table 5 Dark Accent 2" w:uiPriority="50"/>
-    <w:lsdException w:name="Grid Table 6 Colorful Accent 2" w:uiPriority="51"/>
-    <w:lsdException w:name="Grid Table 7 Colorful Accent 2" w:uiPriority="52"/>
-    <w:lsdException w:name="Grid Table 1 Light Accent 3" w:uiPriority="46"/>
-    <w:lsdException w:name="Grid Table 2 Accent 3" w:uiPriority="47"/>
-    <w:lsdException w:name="Grid Table 3 Accent 3" w:uiPriority="48"/>
-    <w:lsdException w:name="Grid Table 4 Accent 3" w:uiPriority="49"/>
-    <w:lsdException w:name="Grid Table 5 Dark Accent 3" w:uiPriority="50"/>
-    <w:lsdException w:name="Grid Table 6 Colorful Accent 3" w:uiPriority="51"/>
-    <w:lsdException w:name="Grid Table 7 Colorful Accent 3" w:uiPriority="52"/>
-    <w:lsdException w:name="Grid Table 1 Light Accent 4" w:uiPriority="46"/>
-    <w:lsdException w:name="Grid Table 2 Accent 4" w:uiPriority="47"/>
-    <w:lsdException w:name="Grid Table 3 Accent 4" w:uiPriority="48"/>
-    <w:lsdException w:name="Grid Table 4 Accent 4" w:uiPriority="49"/>
-    <w:lsdException w:name="Grid Table 5 Dark Accent 4" w:uiPriority="50"/>
-    <w:lsdException w:name="Grid Table 6 Colorful Accent 4" w:uiPriority="51"/>
-    <w:lsdException w:name="Grid Table 7 Colorful Accent 4" w:uiPriority="52"/>
-    <w:lsdException w:name="Grid Table 1 Light Accent 5" w:uiPriority="46"/>
-    <w:lsdException w:name="Grid Table 2 Accent 5" w:uiPriority="47"/>
-    <w:lsdException w:name="Grid Table 3 Accent 5" w:uiPriority="48"/>
-    <w:lsdException w:name="Grid Table 4 Accent 5" w:uiPriority="49"/>
-    <w:lsdException w:name="Grid Table 5 Dark Accent 5" w:uiPriority="50"/>
-    <w:lsdException w:name="Grid Table 6 Colorful Accent 5" w:uiPriority="51"/>
-    <w:lsdException w:name="Grid Table 7 Colorful Accent 5" w:uiPriority="52"/>
-    <w:lsdException w:name="Grid Table 1 Light Accent 6" w:uiPriority="46"/>
-    <w:lsdException w:name="Grid Table 2 Accent 6" w:uiPriority="47"/>
-    <w:lsdException w:name="Grid Table 3 Accent 6" w:uiPriority="48"/>
-    <w:lsdException w:name="Grid Table 4 Accent 6" w:uiPriority="49"/>
-    <w:lsdException w:name="Grid Table 5 Dark Accent 6" w:uiPriority="50"/>
-    <w:lsdException w:name="Grid Table 6 Colorful Accent 6" w:uiPriority="51"/>
-    <w:lsdException w:name="Grid Table 7 Colorful Accent 6" w:uiPriority="52"/>
-    <w:lsdException w:name="List Table 1 Light" w:uiPriority="46"/>
-    <w:lsdException w:name="List Table 2" w:uiPriority="47"/>
-    <w:lsdException w:name="List Table 3" w:uiPriority="48"/>
-    <w:lsdException w:name="List Table 4" w:uiPriority="49"/>
-    <w:lsdException w:name="List Table 5 Dark" w:uiPriority="50"/>
-    <w:lsdException w:name="List Table 6 Colorful" w:uiPriority="51"/>
-    <w:lsdException w:name="List Table 7 Colorful" w:uiPriority="52"/>
-    <w:lsdException w:name="List Table 1 Light Accent 1" w:uiPriority="46"/>
-    <w:lsdException w:name="List Table 2 Accent 1" w:uiPriority="47"/>
-    <w:lsdException w:name="List Table 3 Accent 1" w:uiPriority="48"/>
-    <w:lsdException w:name="List Table 4 Accent 1" w:uiPriority="49"/>
-    <w:lsdException w:name="List Table 5 Dark Accent 1" w:uiPriority="50"/>
-    <w:lsdException w:name="List Table 6 Colorful Accent 1" w:uiPriority="51"/>
-    <w:lsdException w:name="List Table 7 Colorful Accent 1" w:uiPriority="52"/>
-    <w:lsdException w:name="List Table 1 Light Accent 2" w:uiPriority="46"/>
-    <w:lsdException w:name="List Table 2 Accent 2" w:uiPriority="47"/>
-    <w:lsdException w:name="List Table 3 Accent 2" w:uiPriority="48"/>
-    <w:lsdException w:name="List Table 4 Accent 2" w:uiPriority="49"/>
-    <w:lsdException w:name="List Table 5 Dark Accent 2" w:uiPriority="50"/>
-    <w:lsdException w:name="List Table 6 Colorful Accent 2" w:uiPriority="51"/>
-    <w:lsdException w:name="List Table 7 Colorful Accent 2" w:uiPriority="52"/>
-    <w:lsdException w:name="List Table 1 Light Accent 3" w:uiPriority="46"/>
-    <w:lsdException w:name="List Table 2 Accent 3" w:uiPriority="47"/>
-    <w:lsdException w:name="List Table 3 Accent 3" w:uiPriority="48"/>
-    <w:lsdException w:name="List Table 4 Accent 3" w:uiPriority="49"/>
-    <w:lsdException w:name="List Table 5 Dark Accent 3" w:uiPriority="50"/>
-    <w:lsdException w:name="List Table 6 Colorful Accent 3" w:uiPriority="51"/>
-    <w:lsdException w:name="List Table 7 Colorful Accent 3" w:uiPriority="52"/>
-    <w:lsdException w:name="List Table 1 Light Accent 4" w:uiPriority="46"/>
-    <w:lsdException w:name="List Table 2 Accent 4" w:uiPriority="47"/>
-    <w:lsdException w:name="List Table 3 Accent 4" w:uiPriority="48"/>
-    <w:lsdException w:name="List Table 4 Accent 4" w:uiPriority="49"/>
-    <w:lsdException w:name="List Table 5 Dark Accent 4" w:uiPriority="50"/>
-    <w:lsdException w:name="List Table 6 Colorful Accent 4" w:uiPriority="51"/>
-    <w:lsdException w:name="List Table 7 Colorful Accent 4" w:uiPriority="52"/>
-    <w:lsdException w:name="List Table 1 Light Accent 5" w:uiPriority="46"/>
-    <w:lsdException w:name="List Table 2 Accent 5" w:uiPriority="47"/>
-    <w:lsdException w:name="List Table 3 Accent 5" w:uiPriority="48"/>
-    <w:lsdException w:name="List Table 4 Accent 5" w:uiPriority="49"/>
-    <w:lsdException w:name="List Table 5 Dark Accent 5" w:uiPriority="50"/>
-    <w:lsdException w:name="List Table 6 Colorful Accent 5" w:uiPriority="51"/>
-    <w:lsdException w:name="List Table 7 Colorful Accent 5" w:uiPriority="52"/>
-    <w:lsdException w:name="List Table 1 Light Accent 6" w:uiPriority="46"/>
-    <w:lsdException w:name="List Table 2 Accent 6" w:uiPriority="47"/>
-    <w:lsdException w:name="List Table 3 Accent 6" w:uiPriority="48"/>
-    <w:lsdException w:name="List Table 4 Accent 6" w:uiPriority="49"/>
-    <w:lsdException w:name="List Table 5 Dark Accent 6" w:uiPriority="50"/>
-    <w:lsdException w:name="List Table 6 Colorful Accent 6" w:uiPriority="51"/>
-    <w:lsdException w:name="List Table 7 Colorful Accent 6" w:uiPriority="52"/>
+  <w:latentStyles w:defLockedState="0" w:defUIPriority="99" w:defSemiHidden="1" w:defUnhideWhenUsed="1" w:defQFormat="0" w:count="267">
+    <w:lsdException w:name="Normal" w:semiHidden="0" w:uiPriority="0" w:unhideWhenUsed="0" w:qFormat="1"/>
+    <w:lsdException w:name="heading 1" w:semiHidden="0" w:uiPriority="9" w:unhideWhenUsed="0" w:qFormat="1"/>
+    <w:lsdException w:name="heading 2" w:uiPriority="9" w:qFormat="1"/>
+    <w:lsdException w:name="heading 3" w:uiPriority="9" w:qFormat="1"/>
+    <w:lsdException w:name="heading 4" w:uiPriority="9" w:qFormat="1"/>
+    <w:lsdException w:name="heading 5" w:uiPriority="9" w:qFormat="1"/>
+    <w:lsdException w:name="heading 6" w:uiPriority="9" w:qFormat="1"/>
+    <w:lsdException w:name="heading 7" w:uiPriority="9" w:qFormat="1"/>
+    <w:lsdException w:name="heading 8" w:uiPriority="9" w:qFormat="1"/>
+    <w:lsdException w:name="heading 9" w:uiPriority="9" w:qFormat="1"/>
+    <w:lsdException w:name="toc 1" w:uiPriority="39"/>
+    <w:lsdException w:name="toc 2" w:uiPriority="39"/>
+    <w:lsdException w:name="toc 3" w:uiPriority="39"/>
+    <w:lsdException w:name="toc 4" w:uiPriority="39"/>
+    <w:lsdException w:name="toc 5" w:uiPriority="39"/>
+    <w:lsdException w:name="toc 6" w:uiPriority="39"/>
+    <w:lsdException w:name="toc 7" w:uiPriority="39"/>
+    <w:lsdException w:name="toc 8" w:uiPriority="39"/>
+    <w:lsdException w:name="toc 9" w:uiPriority="39"/>
+    <w:lsdException w:name="caption" w:uiPriority="35" w:qFormat="1"/>
+    <w:lsdException w:name="Title" w:semiHidden="0" w:uiPriority="10" w:unhideWhenUsed="0" w:qFormat="1"/>
+    <w:lsdException w:name="Default Paragraph Font" w:uiPriority="1"/>
+    <w:lsdException w:name="Subtitle" w:semiHidden="0" w:uiPriority="11" w:unhideWhenUsed="0" w:qFormat="1"/>
+    <w:lsdException w:name="Strong" w:semiHidden="0" w:uiPriority="22" w:unhideWhenUsed="0" w:qFormat="1"/>
+    <w:lsdException w:name="Emphasis" w:semiHidden="0" w:uiPriority="20" w:unhideWhenUsed="0" w:qFormat="1"/>
+    <w:lsdException w:name="Table Grid" w:semiHidden="0" w:uiPriority="39" w:unhideWhenUsed="0"/>
+    <w:lsdException w:name="Placeholder Text" w:unhideWhenUsed="0"/>
+    <w:lsdException w:name="No Spacing" w:semiHidden="0" w:uiPriority="1" w:unhideWhenUsed="0" w:qFormat="1"/>
+    <w:lsdException w:name="Light Shading" w:semiHidden="0" w:uiPriority="60" w:unhideWhenUsed="0"/>
+    <w:lsdException w:name="Light List" w:semiHidden="0" w:uiPriority="61" w:unhideWhenUsed="0"/>
+    <w:lsdException w:name="Light Grid" w:semiHidden="0" w:uiPriority="62" w:unhideWhenUsed="0"/>
+    <w:lsdException w:name="Medium Shading 1" w:semiHidden="0" w:uiPriority="63" w:unhideWhenUsed="0"/>
+    <w:lsdException w:name="Medium Shading 2" w:semiHidden="0" w:uiPriority="64" w:unhideWhenUsed="0"/>
+    <w:lsdException w:name="Medium List 1" w:semiHidden="0" w:uiPriority="65" w:unhideWhenUsed="0"/>
+    <w:lsdException w:name="Medium List 2" w:semiHidden="0" w:uiPriority="66" w:unhideWhenUsed="0"/>
+    <w:lsdException w:name="Medium Grid 1" w:semiHidden="0" w:uiPriority="67" w:unhideWhenUsed="0"/>
+    <w:lsdException w:name="Medium Grid 2" w:semiHidden="0" w:uiPriority="68" w:unhideWhenUsed="0"/>
+    <w:lsdException w:name="Medium Grid 3" w:semiHidden="0" w:uiPriority="69" w:unhideWhenUsed="0"/>
+    <w:lsdException w:name="Dark List" w:semiHidden="0" w:uiPriority="70" w:unhideWhenUsed="0"/>
+    <w:lsdException w:name="Colorful Shading" w:semiHidden="0" w:uiPriority="71" w:unhideWhenUsed="0"/>
+    <w:lsdException w:name="Colorful List" w:semiHidden="0" w:uiPriority="72" w:unhideWhenUsed="0"/>
+    <w:lsdException w:name="Colorful Grid" w:semiHidden="0" w:uiPriority="73" w:unhideWhenUsed="0"/>
+    <w:lsdException w:name="Light Shading Accent 1" w:semiHidden="0" w:uiPriority="60" w:unhideWhenUsed="0"/>
+    <w:lsdException w:name="Light List Accent 1" w:semiHidden="0" w:uiPriority="61" w:unhideWhenUsed="0"/>
+    <w:lsdException w:name="Light Grid Accent 1" w:semiHidden="0" w:uiPriority="62" w:unhideWhenUsed="0"/>
+    <w:lsdException w:name="Medium Shading 1 Accent 1" w:semiHidden="0" w:uiPriority="63" w:unhideWhenUsed="0"/>
+    <w:lsdException w:name="Medium Shading 2 Accent 1" w:semiHidden="0" w:uiPriority="64" w:unhideWhenUsed="0"/>
+    <w:lsdException w:name="Medium List 1 Accent 1" w:semiHidden="0" w:uiPriority="65" w:unhideWhenUsed="0"/>
+    <w:lsdException w:name="Revision" w:unhideWhenUsed="0"/>
+    <w:lsdException w:name="List Paragraph" w:semiHidden="0" w:uiPriority="34" w:unhideWhenUsed="0" w:qFormat="1"/>
+    <w:lsdException w:name="Quote" w:semiHidden="0" w:uiPriority="29" w:unhideWhenUsed="0" w:qFormat="1"/>
+    <w:lsdException w:name="Intense Quote" w:semiHidden="0" w:uiPriority="30" w:unhideWhenUsed="0" w:qFormat="1"/>
+    <w:lsdException w:name="Medium List 2 Accent 1" w:semiHidden="0" w:uiPriority="66" w:unhideWhenUsed="0"/>
+    <w:lsdException w:name="Medium Grid 1 Accent 1" w:semiHidden="0" w:uiPriority="67" w:unhideWhenUsed="0"/>
+    <w:lsdException w:name="Medium Grid 2 Accent 1" w:semiHidden="0" w:uiPriority="68" w:unhideWhenUsed="0"/>
+    <w:lsdException w:name="Medium Grid 3 Accent 1" w:semiHidden="0" w:uiPriority="69" w:unhideWhenUsed="0"/>
+    <w:lsdException w:name="Dark List Accent 1" w:semiHidden="0" w:uiPriority="70" w:unhideWhenUsed="0"/>
+    <w:lsdException w:name="Colorful Shading Accent 1" w:semiHidden="0" w:uiPriority="71" w:unhideWhenUsed="0"/>
+    <w:lsdException w:name="Colorful List Accent 1" w:semiHidden="0" w:uiPriority="72" w:unhideWhenUsed="0"/>
+    <w:lsdException w:name="Colorful Grid Accent 1" w:semiHidden="0" w:uiPriority="73" w:unhideWhenUsed="0"/>
+    <w:lsdException w:name="Light Shading Accent 2" w:semiHidden="0" w:uiPriority="60" w:unhideWhenUsed="0"/>
+    <w:lsdException w:name="Light List Accent 2" w:semiHidden="0" w:uiPriority="61" w:unhideWhenUsed="0"/>
+    <w:lsdException w:name="Light Grid Accent 2" w:semiHidden="0" w:uiPriority="62" w:unhideWhenUsed="0"/>
+    <w:lsdException w:name="Medium Shading 1 Accent 2" w:semiHidden="0" w:uiPriority="63" w:unhideWhenUsed="0"/>
+    <w:lsdException w:name="Medium Shading 2 Accent 2" w:semiHidden="0" w:uiPriority="64" w:unhideWhenUsed="0"/>
+    <w:lsdException w:name="Medium List 1 Accent 2" w:semiHidden="0" w:uiPriority="65" w:unhideWhenUsed="0"/>
+    <w:lsdException w:name="Medium List 2 Accent 2" w:semiHidden="0" w:uiPriority="66" w:unhideWhenUsed="0"/>
+    <w:lsdException w:name="Medium Grid 1 Accent 2" w:semiHidden="0" w:uiPriority="67" w:unhideWhenUsed="0"/>
+    <w:lsdException w:name="Medium Grid 2 Accent 2" w:semiHidden="0" w:uiPriority="68" w:unhideWhenUsed="0"/>
+    <w:lsdException w:name="Medium Grid 3 Accent 2" w:semiHidden="0" w:uiPriority="69" w:unhideWhenUsed="0"/>
+    <w:lsdException w:name="Dark List Accent 2" w:semiHidden="0" w:uiPriority="70" w:unhideWhenUsed="0"/>
+    <w:lsdException w:name="Colorful Shading Accent 2" w:semiHidden="0" w:uiPriority="71" w:unhideWhenUsed="0"/>
+    <w:lsdException w:name="Colorful List Accent 2" w:semiHidden="0" w:uiPriority="72" w:unhideWhenUsed="0"/>
+    <w:lsdException w:name="Colorful Grid Accent 2" w:semiHidden="0" w:uiPriority="73" w:unhideWhenUsed="0"/>
+    <w:lsdException w:name="Light Shading Accent 3" w:semiHidden="0" w:uiPriority="60" w:unhideWhenUsed="0"/>
+    <w:lsdException w:name="Light List Accent 3" w:semiHidden="0" w:uiPriority="61" w:unhideWhenUsed="0"/>
+    <w:lsdException w:name="Light Grid Accent 3" w:semiHidden="0" w:uiPriority="62" w:unhideWhenUsed="0"/>
+    <w:lsdException w:name="Medium Shading 1 Accent 3" w:semiHidden="0" w:uiPriority="63" w:unhideWhenUsed="0"/>
+    <w:lsdException w:name="Medium Shading 2 Accent 3" w:semiHidden="0" w:uiPriority="64" w:unhideWhenUsed="0"/>
+    <w:lsdException w:name="Medium List 1 Accent 3" w:semiHidden="0" w:uiPriority="65" w:unhideWhenUsed="0"/>
+    <w:lsdException w:name="Medium List 2 Accent 3" w:semiHidden="0" w:uiPriority="66" w:unhideWhenUsed="0"/>
+    <w:lsdException w:name="Medium Grid 1 Accent 3" w:semiHidden="0" w:uiPriority="67" w:unhideWhenUsed="0"/>
+    <w:lsdException w:name="Medium Grid 2 Accent 3" w:semiHidden="0" w:uiPriority="68" w:unhideWhenUsed="0"/>
+    <w:lsdException w:name="Medium Grid 3 Accent 3" w:semiHidden="0" w:uiPriority="69" w:unhideWhenUsed="0"/>
+    <w:lsdException w:name="Dark List Accent 3" w:semiHidden="0" w:uiPriority="70" w:unhideWhenUsed="0"/>
+    <w:lsdException w:name="Colorful Shading Accent 3" w:semiHidden="0" w:uiPriority="71" w:unhideWhenUsed="0"/>
+    <w:lsdException w:name="Colorful List Accent 3" w:semiHidden="0" w:uiPriority="72" w:unhideWhenUsed="0"/>
+    <w:lsdException w:name="Colorful Grid Accent 3" w:semiHidden="0" w:uiPriority="73" w:unhideWhenUsed="0"/>
+    <w:lsdException w:name="Light Shading Accent 4" w:semiHidden="0" w:uiPriority="60" w:unhideWhenUsed="0"/>
+    <w:lsdException w:name="Light List Accent 4" w:semiHidden="0" w:uiPriority="61" w:unhideWhenUsed="0"/>
+    <w:lsdException w:name="Light Grid Accent 4" w:semiHidden="0" w:uiPriority="62" w:unhideWhenUsed="0"/>
+    <w:lsdException w:name="Medium Shading 1 Accent 4" w:semiHidden="0" w:uiPriority="63" w:unhideWhenUsed="0"/>
+    <w:lsdException w:name="Medium Shading 2 Accent 4" w:semiHidden="0" w:uiPriority="64" w:unhideWhenUsed="0"/>
+    <w:lsdException w:name="Medium List 1 Accent 4" w:semiHidden="0" w:uiPriority="65" w:unhideWhenUsed="0"/>
+    <w:lsdException w:name="Medium List 2 Accent 4" w:semiHidden="0" w:uiPriority="66" w:unhideWhenUsed="0"/>
+    <w:lsdException w:name="Medium Grid 1 Accent 4" w:semiHidden="0" w:uiPriority="67" w:unhideWhenUsed="0"/>
+    <w:lsdException w:name="Medium Grid 2 Accent 4" w:semiHidden="0" w:uiPriority="68" w:unhideWhenUsed="0"/>
+    <w:lsdException w:name="Medium Grid 3 Accent 4" w:semiHidden="0" w:uiPriority="69" w:unhideWhenUsed="0"/>
+    <w:lsdException w:name="Dark List Accent 4" w:semiHidden="0" w:uiPriority="70" w:unhideWhenUsed="0"/>
+    <w:lsdException w:name="Colorful Shading Accent 4" w:semiHidden="0" w:uiPriority="71" w:unhideWhenUsed="0"/>
+    <w:lsdException w:name="Colorful List Accent 4" w:semiHidden="0" w:uiPriority="72" w:unhideWhenUsed="0"/>
+    <w:lsdException w:name="Colorful Grid Accent 4" w:semiHidden="0" w:uiPriority="73" w:unhideWhenUsed="0"/>
+    <w:lsdException w:name="Light Shading Accent 5" w:semiHidden="0" w:uiPriority="60" w:unhideWhenUsed="0"/>
+    <w:lsdException w:name="Light List Accent 5" w:semiHidden="0" w:uiPriority="61" w:unhideWhenUsed="0"/>
+    <w:lsdException w:name="Light Grid Accent 5" w:semiHidden="0" w:uiPriority="62" w:unhideWhenUsed="0"/>
+    <w:lsdException w:name="Medium Shading 1 Accent 5" w:semiHidden="0" w:uiPriority="63" w:unhideWhenUsed="0"/>
+    <w:lsdException w:name="Medium Shading 2 Accent 5" w:semiHidden="0" w:uiPriority="64" w:unhideWhenUsed="0"/>
+    <w:lsdException w:name="Medium List 1 Accent 5" w:semiHidden="0" w:uiPriority="65" w:unhideWhenUsed="0"/>
+    <w:lsdException w:name="Medium List 2 Accent 5" w:semiHidden="0" w:uiPriority="66" w:unhideWhenUsed="0"/>
+    <w:lsdException w:name="Medium Grid 1 Accent 5" w:semiHidden="0" w:uiPriority="67" w:unhideWhenUsed="0"/>
+    <w:lsdException w:name="Medium Grid 2 Accent 5" w:semiHidden="0" w:uiPriority="68" w:unhideWhenUsed="0"/>
+    <w:lsdException w:name="Medium Grid 3 Accent 5" w:semiHidden="0" w:uiPriority="69" w:unhideWhenUsed="0"/>
+    <w:lsdException w:name="Dark List Accent 5" w:semiHidden="0" w:uiPriority="70" w:unhideWhenUsed="0"/>
+    <w:lsdException w:name="Colorful Shading Accent 5" w:semiHidden="0" w:uiPriority="71" w:unhideWhenUsed="0"/>
+    <w:lsdException w:name="Colorful List Accent 5" w:semiHidden="0" w:uiPriority="72" w:unhideWhenUsed="0"/>
+    <w:lsdException w:name="Colorful Grid Accent 5" w:semiHidden="0" w:uiPriority="73" w:unhideWhenUsed="0"/>
+    <w:lsdException w:name="Light Shading Accent 6" w:semiHidden="0" w:uiPriority="60" w:unhideWhenUsed="0"/>
+    <w:lsdException w:name="Light List Accent 6" w:semiHidden="0" w:uiPriority="61" w:unhideWhenUsed="0"/>
+    <w:lsdException w:name="Light Grid Accent 6" w:semiHidden="0" w:uiPriority="62" w:unhideWhenUsed="0"/>
+    <w:lsdException w:name="Medium Shading 1 Accent 6" w:semiHidden="0" w:uiPriority="63" w:unhideWhenUsed="0"/>
+    <w:lsdException w:name="Medium Shading 2 Accent 6" w:semiHidden="0" w:uiPriority="64" w:unhideWhenUsed="0"/>
+    <w:lsdException w:name="Medium List 1 Accent 6" w:semiHidden="0" w:uiPriority="65" w:unhideWhenUsed="0"/>
+    <w:lsdException w:name="Medium List 2 Accent 6" w:semiHidden="0" w:uiPriority="66" w:unhideWhenUsed="0"/>
+    <w:lsdException w:name="Medium Grid 1 Accent 6" w:semiHidden="0" w:uiPriority="67" w:unhideWhenUsed="0"/>
+    <w:lsdException w:name="Medium Grid 2 Accent 6" w:semiHidden="0" w:uiPriority="68" w:unhideWhenUsed="0"/>
+    <w:lsdException w:name="Medium Grid 3 Accent 6" w:semiHidden="0" w:uiPriority="69" w:unhideWhenUsed="0"/>
+    <w:lsdException w:name="Dark List Accent 6" w:semiHidden="0" w:uiPriority="70" w:unhideWhenUsed="0"/>
+    <w:lsdException w:name="Colorful Shading Accent 6" w:semiHidden="0" w:uiPriority="71" w:unhideWhenUsed="0"/>
+    <w:lsdException w:name="Colorful List Accent 6" w:semiHidden="0" w:uiPriority="72" w:unhideWhenUsed="0"/>
+    <w:lsdException w:name="Colorful Grid Accent 6" w:semiHidden="0" w:uiPriority="73" w:unhideWhenUsed="0"/>
+    <w:lsdException w:name="Subtle Emphasis" w:semiHidden="0" w:uiPriority="19" w:unhideWhenUsed="0" w:qFormat="1"/>
+    <w:lsdException w:name="Intense Emphasis" w:semiHidden="0" w:uiPriority="21" w:unhideWhenUsed="0" w:qFormat="1"/>
+    <w:lsdException w:name="Subtle Reference" w:semiHidden="0" w:uiPriority="31" w:unhideWhenUsed="0" w:qFormat="1"/>
+    <w:lsdException w:name="Intense Reference" w:semiHidden="0" w:uiPriority="32" w:unhideWhenUsed="0" w:qFormat="1"/>
+    <w:lsdException w:name="Book Title" w:semiHidden="0" w:uiPriority="33" w:unhideWhenUsed="0" w:qFormat="1"/>
+    <w:lsdException w:name="Bibliography" w:uiPriority="37"/>
+    <w:lsdException w:name="TOC Heading" w:uiPriority="39" w:qFormat="1"/>
   </w:latentStyles>
-  <w:style w:type="paragraph" w:default="1" w:styleId="Normal">
+  <w:style w:type="paragraph" w:default="1" w:styleId="a">
     <w:name w:val="Normal"/>
     <w:qFormat/>
     <w:rsid w:val="007020C9"/>
   </w:style>
-  <w:style w:type="paragraph" w:styleId="Heading1">
+  <w:style w:type="paragraph" w:styleId="1">
     <w:name w:val="heading 1"/>
-    <w:basedOn w:val="Normal"/>
-    <w:next w:val="Normal"/>
-    <w:link w:val="Heading1Char"/>
+    <w:basedOn w:val="a"/>
+    <w:next w:val="a"/>
+    <w:link w:val="10"/>
     <w:uiPriority w:val="9"/>
     <w:qFormat/>
     <w:rsid w:val="00F938DC"/>
@@ -17169,11 +15778,11 @@
       <w:szCs w:val="32"/>
     </w:rPr>
   </w:style>
-  <w:style w:type="paragraph" w:styleId="Heading2">
+  <w:style w:type="paragraph" w:styleId="2">
     <w:name w:val="heading 2"/>
-    <w:basedOn w:val="Normal"/>
-    <w:next w:val="Normal"/>
-    <w:link w:val="Heading2Char"/>
+    <w:basedOn w:val="a"/>
+    <w:next w:val="a"/>
+    <w:link w:val="20"/>
     <w:uiPriority w:val="9"/>
     <w:unhideWhenUsed/>
     <w:qFormat/>
@@ -17191,17 +15800,18 @@
       <w:szCs w:val="26"/>
     </w:rPr>
   </w:style>
-  <w:style w:type="character" w:default="1" w:styleId="DefaultParagraphFont">
+  <w:style w:type="character" w:default="1" w:styleId="a0">
     <w:name w:val="Default Paragraph Font"/>
     <w:uiPriority w:val="1"/>
     <w:semiHidden/>
     <w:unhideWhenUsed/>
   </w:style>
-  <w:style w:type="table" w:default="1" w:styleId="TableNormal">
+  <w:style w:type="table" w:default="1" w:styleId="a1">
     <w:name w:val="Normal Table"/>
     <w:uiPriority w:val="99"/>
     <w:semiHidden/>
     <w:unhideWhenUsed/>
+    <w:qFormat/>
     <w:tblPr>
       <w:tblInd w:w="0" w:type="dxa"/>
       <w:tblCellMar>
@@ -17212,16 +15822,16 @@
       </w:tblCellMar>
     </w:tblPr>
   </w:style>
-  <w:style w:type="numbering" w:default="1" w:styleId="NoList">
+  <w:style w:type="numbering" w:default="1" w:styleId="a2">
     <w:name w:val="No List"/>
     <w:uiPriority w:val="99"/>
     <w:semiHidden/>
     <w:unhideWhenUsed/>
   </w:style>
-  <w:style w:type="character" w:customStyle="1" w:styleId="Heading1Char">
-    <w:name w:val="Heading 1 Char"/>
-    <w:basedOn w:val="DefaultParagraphFont"/>
-    <w:link w:val="Heading1"/>
+  <w:style w:type="character" w:customStyle="1" w:styleId="10">
+    <w:name w:val="Заголовок 1 Знак"/>
+    <w:basedOn w:val="a0"/>
+    <w:link w:val="1"/>
     <w:uiPriority w:val="9"/>
     <w:rsid w:val="00F938DC"/>
     <w:rPr>
@@ -17231,10 +15841,10 @@
       <w:szCs w:val="32"/>
     </w:rPr>
   </w:style>
-  <w:style w:type="character" w:customStyle="1" w:styleId="Heading2Char">
-    <w:name w:val="Heading 2 Char"/>
-    <w:basedOn w:val="DefaultParagraphFont"/>
-    <w:link w:val="Heading2"/>
+  <w:style w:type="character" w:customStyle="1" w:styleId="20">
+    <w:name w:val="Заголовок 2 Знак"/>
+    <w:basedOn w:val="a0"/>
+    <w:link w:val="2"/>
     <w:uiPriority w:val="9"/>
     <w:rsid w:val="00160D40"/>
     <w:rPr>
@@ -17244,10 +15854,10 @@
       <w:szCs w:val="26"/>
     </w:rPr>
   </w:style>
-  <w:style w:type="paragraph" w:styleId="TOCHeading">
+  <w:style w:type="paragraph" w:styleId="a3">
     <w:name w:val="TOC Heading"/>
-    <w:basedOn w:val="Heading1"/>
-    <w:next w:val="Normal"/>
+    <w:basedOn w:val="1"/>
+    <w:next w:val="a"/>
     <w:uiPriority w:val="39"/>
     <w:unhideWhenUsed/>
     <w:qFormat/>
@@ -17259,10 +15869,10 @@
       <w:lang w:eastAsia="ru-RU"/>
     </w:rPr>
   </w:style>
-  <w:style w:type="paragraph" w:styleId="TOC1">
+  <w:style w:type="paragraph" w:styleId="11">
     <w:name w:val="toc 1"/>
-    <w:basedOn w:val="Normal"/>
-    <w:next w:val="Normal"/>
+    <w:basedOn w:val="a"/>
+    <w:next w:val="a"/>
     <w:autoRedefine/>
     <w:uiPriority w:val="39"/>
     <w:unhideWhenUsed/>
@@ -17271,10 +15881,10 @@
       <w:spacing w:after="100"/>
     </w:pPr>
   </w:style>
-  <w:style w:type="paragraph" w:styleId="TOC2">
+  <w:style w:type="paragraph" w:styleId="21">
     <w:name w:val="toc 2"/>
-    <w:basedOn w:val="Normal"/>
-    <w:next w:val="Normal"/>
+    <w:basedOn w:val="a"/>
+    <w:next w:val="a"/>
     <w:autoRedefine/>
     <w:uiPriority w:val="39"/>
     <w:unhideWhenUsed/>
@@ -17284,9 +15894,9 @@
       <w:ind w:left="220"/>
     </w:pPr>
   </w:style>
-  <w:style w:type="character" w:styleId="Hyperlink">
+  <w:style w:type="character" w:styleId="a4">
     <w:name w:val="Hyperlink"/>
-    <w:basedOn w:val="DefaultParagraphFont"/>
+    <w:basedOn w:val="a0"/>
     <w:uiPriority w:val="99"/>
     <w:unhideWhenUsed/>
     <w:rsid w:val="00A9309D"/>
@@ -17295,10 +15905,10 @@
       <w:u w:val="single"/>
     </w:rPr>
   </w:style>
-  <w:style w:type="paragraph" w:styleId="BalloonText">
+  <w:style w:type="paragraph" w:styleId="a5">
     <w:name w:val="Balloon Text"/>
-    <w:basedOn w:val="Normal"/>
-    <w:link w:val="BalloonTextChar"/>
+    <w:basedOn w:val="a"/>
+    <w:link w:val="a6"/>
     <w:uiPriority w:val="99"/>
     <w:semiHidden/>
     <w:unhideWhenUsed/>
@@ -17312,10 +15922,10 @@
       <w:szCs w:val="16"/>
     </w:rPr>
   </w:style>
-  <w:style w:type="character" w:customStyle="1" w:styleId="BalloonTextChar">
-    <w:name w:val="Balloon Text Char"/>
-    <w:basedOn w:val="DefaultParagraphFont"/>
-    <w:link w:val="BalloonText"/>
+  <w:style w:type="character" w:customStyle="1" w:styleId="a6">
+    <w:name w:val="Текст выноски Знак"/>
+    <w:basedOn w:val="a0"/>
+    <w:link w:val="a5"/>
     <w:uiPriority w:val="99"/>
     <w:semiHidden/>
     <w:rsid w:val="00356A4C"/>
@@ -17325,9 +15935,9 @@
       <w:szCs w:val="16"/>
     </w:rPr>
   </w:style>
-  <w:style w:type="character" w:styleId="FollowedHyperlink">
+  <w:style w:type="character" w:styleId="a7">
     <w:name w:val="FollowedHyperlink"/>
-    <w:basedOn w:val="DefaultParagraphFont"/>
+    <w:basedOn w:val="a0"/>
     <w:uiPriority w:val="99"/>
     <w:semiHidden/>
     <w:unhideWhenUsed/>
@@ -17337,9 +15947,9 @@
       <w:u w:val="single"/>
     </w:rPr>
   </w:style>
-  <w:style w:type="paragraph" w:styleId="NormalWeb">
+  <w:style w:type="paragraph" w:styleId="a8">
     <w:name w:val="Normal (Web)"/>
-    <w:basedOn w:val="Normal"/>
+    <w:basedOn w:val="a"/>
     <w:uiPriority w:val="99"/>
     <w:semiHidden/>
     <w:unhideWhenUsed/>
@@ -17354,9 +15964,9 @@
       <w:lang w:eastAsia="ru-RU"/>
     </w:rPr>
   </w:style>
-  <w:style w:type="paragraph" w:styleId="ListParagraph">
+  <w:style w:type="paragraph" w:styleId="a9">
     <w:name w:val="List Paragraph"/>
-    <w:basedOn w:val="Normal"/>
+    <w:basedOn w:val="a"/>
     <w:uiPriority w:val="34"/>
     <w:qFormat/>
     <w:rsid w:val="006A551D"/>
@@ -17365,15 +15975,16 @@
       <w:contextualSpacing/>
     </w:pPr>
   </w:style>
-  <w:style w:type="table" w:styleId="TableGrid">
+  <w:style w:type="table" w:styleId="aa">
     <w:name w:val="Table Grid"/>
-    <w:basedOn w:val="TableNormal"/>
+    <w:basedOn w:val="a1"/>
     <w:uiPriority w:val="39"/>
     <w:rsid w:val="00863ED5"/>
     <w:pPr>
       <w:spacing w:after="0" w:line="240" w:lineRule="auto"/>
     </w:pPr>
     <w:tblPr>
+      <w:tblInd w:w="0" w:type="dxa"/>
       <w:tblBorders>
         <w:top w:val="single" w:sz="4" w:space="0" w:color="auto"/>
         <w:left w:val="single" w:sz="4" w:space="0" w:color="auto"/>
@@ -17382,11 +15993,17 @@
         <w:insideH w:val="single" w:sz="4" w:space="0" w:color="auto"/>
         <w:insideV w:val="single" w:sz="4" w:space="0" w:color="auto"/>
       </w:tblBorders>
+      <w:tblCellMar>
+        <w:top w:w="0" w:type="dxa"/>
+        <w:left w:w="108" w:type="dxa"/>
+        <w:bottom w:w="0" w:type="dxa"/>
+        <w:right w:w="108" w:type="dxa"/>
+      </w:tblCellMar>
     </w:tblPr>
   </w:style>
-  <w:style w:type="character" w:styleId="Emphasis">
+  <w:style w:type="character" w:styleId="ab">
     <w:name w:val="Emphasis"/>
-    <w:basedOn w:val="DefaultParagraphFont"/>
+    <w:basedOn w:val="a0"/>
     <w:uiPriority w:val="20"/>
     <w:qFormat/>
     <w:rsid w:val="00E62615"/>
@@ -17397,18 +16014,18 @@
   </w:style>
   <w:style w:type="character" w:customStyle="1" w:styleId="pl-c1">
     <w:name w:val="pl-c1"/>
-    <w:basedOn w:val="DefaultParagraphFont"/>
+    <w:basedOn w:val="a0"/>
     <w:rsid w:val="00F56290"/>
   </w:style>
   <w:style w:type="character" w:customStyle="1" w:styleId="pl-k">
     <w:name w:val="pl-k"/>
-    <w:basedOn w:val="DefaultParagraphFont"/>
+    <w:basedOn w:val="a0"/>
     <w:rsid w:val="00F56290"/>
   </w:style>
-  <w:style w:type="paragraph" w:styleId="HTMLPreformatted">
+  <w:style w:type="paragraph" w:styleId="HTML">
     <w:name w:val="HTML Preformatted"/>
-    <w:basedOn w:val="Normal"/>
-    <w:link w:val="HTMLPreformattedChar"/>
+    <w:basedOn w:val="a"/>
+    <w:link w:val="HTML0"/>
     <w:uiPriority w:val="99"/>
     <w:unhideWhenUsed/>
     <w:rsid w:val="004E6E3B"/>
@@ -17440,10 +16057,10 @@
       <w:lang w:eastAsia="ru-RU"/>
     </w:rPr>
   </w:style>
-  <w:style w:type="character" w:customStyle="1" w:styleId="HTMLPreformattedChar">
-    <w:name w:val="HTML Preformatted Char"/>
-    <w:basedOn w:val="DefaultParagraphFont"/>
-    <w:link w:val="HTMLPreformatted"/>
+  <w:style w:type="character" w:customStyle="1" w:styleId="HTML0">
+    <w:name w:val="Стандартный HTML Знак"/>
+    <w:basedOn w:val="a0"/>
+    <w:link w:val="HTML"/>
     <w:uiPriority w:val="99"/>
     <w:rsid w:val="004E6E3B"/>
     <w:rPr>
@@ -17453,9 +16070,9 @@
       <w:lang w:eastAsia="ru-RU"/>
     </w:rPr>
   </w:style>
-  <w:style w:type="character" w:styleId="CommentReference">
+  <w:style w:type="character" w:styleId="ac">
     <w:name w:val="annotation reference"/>
-    <w:basedOn w:val="DefaultParagraphFont"/>
+    <w:basedOn w:val="a0"/>
     <w:uiPriority w:val="99"/>
     <w:semiHidden/>
     <w:unhideWhenUsed/>
@@ -17465,10 +16082,10 @@
       <w:szCs w:val="16"/>
     </w:rPr>
   </w:style>
-  <w:style w:type="paragraph" w:styleId="CommentText">
+  <w:style w:type="paragraph" w:styleId="ad">
     <w:name w:val="annotation text"/>
-    <w:basedOn w:val="Normal"/>
-    <w:link w:val="CommentTextChar"/>
+    <w:basedOn w:val="a"/>
+    <w:link w:val="ae"/>
     <w:uiPriority w:val="99"/>
     <w:semiHidden/>
     <w:unhideWhenUsed/>
@@ -17481,10 +16098,10 @@
       <w:szCs w:val="20"/>
     </w:rPr>
   </w:style>
-  <w:style w:type="character" w:customStyle="1" w:styleId="CommentTextChar">
-    <w:name w:val="Comment Text Char"/>
-    <w:basedOn w:val="DefaultParagraphFont"/>
-    <w:link w:val="CommentText"/>
+  <w:style w:type="character" w:customStyle="1" w:styleId="ae">
+    <w:name w:val="Текст примечания Знак"/>
+    <w:basedOn w:val="a0"/>
+    <w:link w:val="ad"/>
     <w:uiPriority w:val="99"/>
     <w:semiHidden/>
     <w:rsid w:val="00AF3B06"/>
@@ -17493,11 +16110,11 @@
       <w:szCs w:val="20"/>
     </w:rPr>
   </w:style>
-  <w:style w:type="paragraph" w:styleId="CommentSubject">
+  <w:style w:type="paragraph" w:styleId="af">
     <w:name w:val="annotation subject"/>
-    <w:basedOn w:val="CommentText"/>
-    <w:next w:val="CommentText"/>
-    <w:link w:val="CommentSubjectChar"/>
+    <w:basedOn w:val="ad"/>
+    <w:next w:val="ad"/>
+    <w:link w:val="af0"/>
     <w:uiPriority w:val="99"/>
     <w:semiHidden/>
     <w:unhideWhenUsed/>
@@ -17507,10 +16124,10 @@
       <w:bCs/>
     </w:rPr>
   </w:style>
-  <w:style w:type="character" w:customStyle="1" w:styleId="CommentSubjectChar">
-    <w:name w:val="Comment Subject Char"/>
-    <w:basedOn w:val="CommentTextChar"/>
-    <w:link w:val="CommentSubject"/>
+  <w:style w:type="character" w:customStyle="1" w:styleId="af0">
+    <w:name w:val="Тема примечания Знак"/>
+    <w:basedOn w:val="ae"/>
+    <w:link w:val="af"/>
     <w:uiPriority w:val="99"/>
     <w:semiHidden/>
     <w:rsid w:val="00AF3B06"/>
@@ -17779,7 +16396,7 @@
   <a:extraClrSchemeLst/>
   <a:extLst>
     <a:ext uri="{05A4C25C-085E-4340-85A3-A5531E510DB2}">
-      <thm15:themeFamily xmlns:thm15="http://schemas.microsoft.com/office/thememl/2012/main" name="Office Theme" id="{62F939B6-93AF-4DB8-9C6B-D6C7DFDC589F}" vid="{4A3C46E8-61CC-4603-A589-7422A47A8E4A}"/>
+      <thm15:themeFamily xmlns:thm15="http://schemas.microsoft.com/office/thememl/2012/main" xmlns="" name="Office Theme" id="{62F939B6-93AF-4DB8-9C6B-D6C7DFDC589F}" vid="{4A3C46E8-61CC-4603-A589-7422A47A8E4A}"/>
     </a:ext>
   </a:extLst>
 </a:theme>
@@ -17790,7 +16407,7 @@
 </file>
 
 <file path=customXml/itemProps1.xml><?xml version="1.0" encoding="utf-8"?>
-<ds:datastoreItem xmlns:ds="http://schemas.openxmlformats.org/officeDocument/2006/customXml" ds:itemID="{EA7728BA-FF70-4DA7-9672-76E53DBA5B77}">
+<ds:datastoreItem xmlns:ds="http://schemas.openxmlformats.org/officeDocument/2006/customXml" ds:itemID="{744FC5E3-B191-4CA3-856E-9E5D94D7CBC1}">
   <ds:schemaRefs>
     <ds:schemaRef ds:uri="http://schemas.openxmlformats.org/officeDocument/2006/bibliography"/>
   </ds:schemaRefs>

</xml_diff>